<commit_message>
SA geupdate, std afbeeldingen en beschrijvingen
</commit_message>
<xml_diff>
--- a/docs/Solution Architectuur/Solution Arcitecture.docx
+++ b/docs/Solution Architectuur/Solution Arcitecture.docx
@@ -1,6 +1,6 @@
 
 <file path=word/document.xml><?xml version="1.0" encoding="utf-8"?>
-<w:document xmlns:wpc="http://schemas.microsoft.com/office/word/2010/wordprocessingCanvas" xmlns:mc="http://schemas.openxmlformats.org/markup-compatibility/2006" xmlns:o="urn:schemas-microsoft-com:office:office" xmlns:r="http://schemas.openxmlformats.org/officeDocument/2006/relationships" xmlns:m="http://schemas.openxmlformats.org/officeDocument/2006/math" xmlns:v="urn:schemas-microsoft-com:vml" xmlns:wp14="http://schemas.microsoft.com/office/word/2010/wordprocessingDrawing" xmlns:wp="http://schemas.openxmlformats.org/drawingml/2006/wordprocessingDrawing" xmlns:w10="urn:schemas-microsoft-com:office:word" xmlns:w="http://schemas.openxmlformats.org/wordprocessingml/2006/main" xmlns:w14="http://schemas.microsoft.com/office/word/2010/wordml" xmlns:w15="http://schemas.microsoft.com/office/word/2012/wordml" xmlns:wpg="http://schemas.microsoft.com/office/word/2010/wordprocessingGroup" xmlns:wpi="http://schemas.microsoft.com/office/word/2010/wordprocessingInk" xmlns:wne="http://schemas.microsoft.com/office/word/2006/wordml" xmlns:wps="http://schemas.microsoft.com/office/word/2010/wordprocessingShape" mc:Ignorable="w14 w15 wp14">
+<w:document xmlns:wpc="http://schemas.microsoft.com/office/word/2010/wordprocessingCanvas" xmlns:mc="http://schemas.openxmlformats.org/markup-compatibility/2006" xmlns:o="urn:schemas-microsoft-com:office:office" xmlns:r="http://schemas.openxmlformats.org/officeDocument/2006/relationships" xmlns:m="http://schemas.openxmlformats.org/officeDocument/2006/math" xmlns:v="urn:schemas-microsoft-com:vml" xmlns:wp14="http://schemas.microsoft.com/office/word/2010/wordprocessingDrawing" xmlns:wp="http://schemas.openxmlformats.org/drawingml/2006/wordprocessingDrawing" xmlns:w10="urn:schemas-microsoft-com:office:word" xmlns:w="http://schemas.openxmlformats.org/wordprocessingml/2006/main" xmlns:w14="http://schemas.microsoft.com/office/word/2010/wordml" xmlns:wpg="http://schemas.microsoft.com/office/word/2010/wordprocessingGroup" xmlns:wpi="http://schemas.microsoft.com/office/word/2010/wordprocessingInk" xmlns:wne="http://schemas.microsoft.com/office/word/2006/wordml" xmlns:wps="http://schemas.microsoft.com/office/word/2010/wordprocessingShape" mc:Ignorable="w14 wp14">
   <w:body>
     <w:p>
       <w:pPr>
@@ -72,7 +72,7 @@
                     <pic:cNvPicPr/>
                   </pic:nvPicPr>
                   <pic:blipFill>
-                    <a:blip r:embed="rId7"/>
+                    <a:blip r:embed="rId8"/>
                     <a:stretch>
                       <a:fillRect/>
                     </a:stretch>
@@ -227,13 +227,8 @@
         <w:ind w:left="-15" w:firstLine="0"/>
       </w:pPr>
       <w:r>
-        <w:t xml:space="preserve">Wouter van den </w:t>
-      </w:r>
-      <w:proofErr w:type="gramStart"/>
-      <w:r>
-        <w:t xml:space="preserve">Heuvel   </w:t>
-      </w:r>
-      <w:proofErr w:type="gramEnd"/>
+        <w:t xml:space="preserve">Wouter van den Heuvel   </w:t>
+      </w:r>
       <w:r>
         <w:tab/>
         <w:t>1564952</w:t>
@@ -255,13 +250,8 @@
         <w:ind w:left="-15" w:firstLine="0"/>
       </w:pPr>
       <w:r>
-        <w:t xml:space="preserve">Wilco </w:t>
-      </w:r>
-      <w:proofErr w:type="gramStart"/>
-      <w:r>
-        <w:t xml:space="preserve">Louwerse   </w:t>
-      </w:r>
-      <w:proofErr w:type="gramEnd"/>
+        <w:t xml:space="preserve">Wilco Louwerse   </w:t>
+      </w:r>
       <w:r>
         <w:tab/>
         <w:t xml:space="preserve"> </w:t>
@@ -291,16 +281,8 @@
         <w:rPr>
           <w:strike/>
         </w:rPr>
-        <w:t xml:space="preserve">Robin </w:t>
-      </w:r>
-      <w:proofErr w:type="gramStart"/>
-      <w:r>
-        <w:rPr>
-          <w:strike/>
-        </w:rPr>
-        <w:t xml:space="preserve">Noten    </w:t>
-      </w:r>
-      <w:proofErr w:type="gramEnd"/>
+        <w:t xml:space="preserve">Robin Noten    </w:t>
+      </w:r>
       <w:r>
         <w:rPr>
           <w:strike/>
@@ -332,13 +314,8 @@
         <w:ind w:left="-15" w:firstLine="0"/>
       </w:pPr>
       <w:r>
-        <w:t xml:space="preserve">Daniel </w:t>
-      </w:r>
-      <w:proofErr w:type="gramStart"/>
-      <w:r>
-        <w:t xml:space="preserve">Klomp   </w:t>
-      </w:r>
-      <w:proofErr w:type="gramEnd"/>
+        <w:t xml:space="preserve">Daniel Klomp   </w:t>
+      </w:r>
       <w:r>
         <w:tab/>
         <w:t xml:space="preserve"> </w:t>
@@ -479,8 +456,6 @@
         </w:rPr>
         <w:t>Index:</w:t>
       </w:r>
-      <w:bookmarkStart w:id="0" w:name="_GoBack"/>
-      <w:bookmarkEnd w:id="0"/>
     </w:p>
     <w:p>
       <w:pPr>
@@ -496,6 +471,12 @@
     </w:p>
     <w:sdt>
       <w:sdtPr>
+        <w:rPr>
+          <w:rFonts w:ascii="Arial" w:eastAsia="Arial" w:hAnsi="Arial" w:cs="Arial"/>
+          <w:color w:val="000000"/>
+          <w:sz w:val="22"/>
+          <w:szCs w:val="22"/>
+        </w:rPr>
         <w:id w:val="1757094686"/>
         <w:docPartObj>
           <w:docPartGallery w:val="Table of Contents"/>
@@ -504,12 +485,8 @@
       </w:sdtPr>
       <w:sdtEndPr>
         <w:rPr>
-          <w:rFonts w:ascii="Arial" w:eastAsia="Arial" w:hAnsi="Arial" w:cs="Arial"/>
           <w:b/>
           <w:bCs/>
-          <w:color w:val="000000"/>
-          <w:sz w:val="22"/>
-          <w:szCs w:val="22"/>
         </w:rPr>
       </w:sdtEndPr>
       <w:sdtContent>
@@ -1331,9 +1308,9 @@
         <w:spacing w:line="259" w:lineRule="auto"/>
         <w:ind w:left="0" w:right="-5" w:firstLine="0"/>
         <w:sectPr>
-          <w:footerReference w:type="even" r:id="rId8"/>
-          <w:footerReference w:type="default" r:id="rId9"/>
-          <w:footerReference w:type="first" r:id="rId10"/>
+          <w:footerReference w:type="even" r:id="rId9"/>
+          <w:footerReference w:type="default" r:id="rId10"/>
+          <w:footerReference w:type="first" r:id="rId11"/>
           <w:pgSz w:w="11906" w:h="16838"/>
           <w:pgMar w:top="1422" w:right="1415" w:bottom="709" w:left="1416" w:header="708" w:footer="708" w:gutter="0"/>
           <w:cols w:space="708"/>
@@ -1345,14 +1322,14 @@
         <w:pStyle w:val="Kop1"/>
         <w:ind w:left="-5"/>
       </w:pPr>
-      <w:bookmarkStart w:id="1" w:name="_Toc443901829"/>
-      <w:bookmarkStart w:id="2" w:name="_Toc443902088"/>
+      <w:bookmarkStart w:id="0" w:name="_Toc443901829"/>
+      <w:bookmarkStart w:id="1" w:name="_Toc443902088"/>
       <w:r>
         <w:lastRenderedPageBreak/>
         <w:t>1 Klassen Diagram</w:t>
       </w:r>
+      <w:bookmarkEnd w:id="0"/>
       <w:bookmarkEnd w:id="1"/>
-      <w:bookmarkEnd w:id="2"/>
       <w:r>
         <w:t xml:space="preserve"> </w:t>
       </w:r>
@@ -1388,9 +1365,9 @@
         <w:spacing w:after="292" w:line="259" w:lineRule="auto"/>
         <w:ind w:left="-1238" w:right="-1170" w:firstLine="0"/>
         <w:sectPr>
-          <w:footerReference w:type="even" r:id="rId11"/>
-          <w:footerReference w:type="default" r:id="rId12"/>
-          <w:footerReference w:type="first" r:id="rId13"/>
+          <w:footerReference w:type="even" r:id="rId12"/>
+          <w:footerReference w:type="default" r:id="rId13"/>
+          <w:footerReference w:type="first" r:id="rId14"/>
           <w:pgSz w:w="16838" w:h="11906" w:orient="landscape"/>
           <w:pgMar w:top="1440" w:right="1415" w:bottom="1440" w:left="1418" w:header="708" w:footer="708" w:gutter="0"/>
           <w:pgNumType w:start="1"/>
@@ -1415,7 +1392,7 @@
                     <pic:cNvPicPr/>
                   </pic:nvPicPr>
                   <pic:blipFill>
-                    <a:blip r:embed="rId14"/>
+                    <a:blip r:embed="rId15"/>
                     <a:stretch>
                       <a:fillRect/>
                     </a:stretch>
@@ -1446,14 +1423,7 @@
           <w:b/>
         </w:rPr>
         <w:lastRenderedPageBreak/>
-        <w:t xml:space="preserve">Het klassendiagram brengt in beeld wat de connecties zijn tussen klassen binnen het systeem. Door middel van dit diagram wordt ook duidelijk hoe en waarom bepaalde klassen met elkaar communiceren. Voor dit project ziet het klassendiagram er als volgt </w:t>
-      </w:r>
-      <w:proofErr w:type="gramStart"/>
-      <w:r>
-        <w:rPr>
-          <w:b/>
-        </w:rPr>
-        <w:t xml:space="preserve">uit: </w:t>
+        <w:t xml:space="preserve">Het klassendiagram brengt in beeld wat de connecties zijn tussen klassen binnen het systeem. Door middel van dit diagram wordt ook duidelijk hoe en waarom bepaalde klassen met elkaar communiceren. Voor dit project ziet het klassendiagram er als volgt uit: </w:t>
       </w:r>
       <w:r>
         <w:rPr>
@@ -1462,7 +1432,6 @@
         </w:rPr>
         <w:t xml:space="preserve"> </w:t>
       </w:r>
-      <w:proofErr w:type="gramEnd"/>
     </w:p>
     <w:p>
       <w:pPr>
@@ -1482,39 +1451,7 @@
         <w:ind w:left="-5" w:right="5"/>
       </w:pPr>
       <w:r>
-        <w:t xml:space="preserve">Voor zowel de </w:t>
-      </w:r>
-      <w:proofErr w:type="spellStart"/>
-      <w:r>
-        <w:t>washingCycleTask</w:t>
-      </w:r>
-      <w:proofErr w:type="spellEnd"/>
-      <w:r>
-        <w:t xml:space="preserve"> als de </w:t>
-      </w:r>
-      <w:proofErr w:type="spellStart"/>
-      <w:r>
-        <w:t>machineInteractionTask</w:t>
-      </w:r>
-      <w:proofErr w:type="spellEnd"/>
-      <w:r>
-        <w:t xml:space="preserve"> is er voor gekozen om het </w:t>
-      </w:r>
-      <w:proofErr w:type="spellStart"/>
-      <w:r>
-        <w:t>listener</w:t>
-      </w:r>
-      <w:proofErr w:type="spellEnd"/>
-      <w:r>
-        <w:t xml:space="preserve"> </w:t>
-      </w:r>
-      <w:proofErr w:type="spellStart"/>
-      <w:r>
-        <w:t>pattern</w:t>
-      </w:r>
-      <w:proofErr w:type="spellEnd"/>
-      <w:r>
-        <w:t xml:space="preserve"> te gebruiken, zodat andere klassen relatief eenvoudig statusberichten kunnen ontvangen met betrekking tot de voortgang van een wasprogramma, of de huidige status van het systeem.</w:t>
+        <w:t>Voor zowel de washingCycleTask als de machineInteractionTask is er voor gekozen om het listener pattern te gebruiken, zodat andere klassen relatief eenvoudig statusberichten kunnen ontvangen met betrekking tot de voortgang van een wasprogramma, of de huidige status van het systeem.</w:t>
       </w:r>
       <w:r>
         <w:rPr>
@@ -1542,23 +1479,7 @@
         <w:ind w:left="-5" w:right="5"/>
       </w:pPr>
       <w:r>
-        <w:t xml:space="preserve">De keuze om de </w:t>
-      </w:r>
-      <w:proofErr w:type="spellStart"/>
-      <w:r>
-        <w:t>machineInteractionTask</w:t>
-      </w:r>
-      <w:proofErr w:type="spellEnd"/>
-      <w:r>
-        <w:t xml:space="preserve"> verantwoordelijk te maken voor het beheren van de temperatuur en waterniveau stroomt voort uit het feit dat deze klasse in alle gevallen al </w:t>
-      </w:r>
-      <w:proofErr w:type="gramStart"/>
-      <w:r>
-        <w:t>geacht</w:t>
-      </w:r>
-      <w:proofErr w:type="gramEnd"/>
-      <w:r>
-        <w:t xml:space="preserve"> wordt om deze statistieken nauwlettend te observeren, en dat het verbergen van de hardware er voor zorgt dat kennis van het fysieke systeem op één enkele plaats bestaat.</w:t>
+        <w:t>De keuze om de machineInteractionTask verantwoordelijk te maken voor het beheren van de temperatuur en waterniveau stroomt voort uit het feit dat deze klasse in alle gevallen al geacht wordt om deze statistieken nauwlettend te observeren, en dat het verbergen van de hardware er voor zorgt dat kennis van het fysieke systeem op één enkele plaats bestaat.</w:t>
       </w:r>
       <w:r>
         <w:rPr>
@@ -1586,23 +1507,7 @@
         <w:ind w:left="-5" w:right="5"/>
       </w:pPr>
       <w:r>
-        <w:t xml:space="preserve">In plaats van aparte </w:t>
-      </w:r>
-      <w:proofErr w:type="spellStart"/>
-      <w:r>
-        <w:t>boundary</w:t>
-      </w:r>
-      <w:proofErr w:type="spellEnd"/>
-      <w:r>
-        <w:t xml:space="preserve"> klassen voor alle onderdelen van de wasmachine is er voor gekozen om deze details te verbergen in de </w:t>
-      </w:r>
-      <w:proofErr w:type="spellStart"/>
-      <w:r>
-        <w:t>machineInteractionTask</w:t>
-      </w:r>
-      <w:proofErr w:type="spellEnd"/>
-      <w:r>
-        <w:t>, allereerst om de complexiteit van klassen die bij hardware details moeten kunnen komen te beperken, en omdat de hardware is afgeschermd door middel van de UART.</w:t>
+        <w:t>In plaats van aparte boundary klassen voor alle onderdelen van de wasmachine is er voor gekozen om deze details te verbergen in de machineInteractionTask, allereerst om de complexiteit van klassen die bij hardware details moeten kunnen komen te beperken, en omdat de hardware is afgeschermd door middel van de UART.</w:t>
       </w:r>
       <w:r>
         <w:rPr>
@@ -1669,7 +1574,7 @@
                     <pic:cNvPicPr/>
                   </pic:nvPicPr>
                   <pic:blipFill>
-                    <a:blip r:embed="rId15"/>
+                    <a:blip r:embed="rId16"/>
                     <a:stretch>
                       <a:fillRect/>
                     </a:stretch>
@@ -1689,20 +1594,11 @@
           </wp:anchor>
         </w:drawing>
       </w:r>
-      <w:proofErr w:type="spellStart"/>
-      <w:proofErr w:type="gramStart"/>
       <w:r>
         <w:rPr>
           <w:b/>
         </w:rPr>
-        <w:t>UserInteractionTask</w:t>
-      </w:r>
-      <w:proofErr w:type="spellEnd"/>
-      <w:r>
-        <w:rPr>
-          <w:b/>
-        </w:rPr>
-        <w:t xml:space="preserve">: </w:t>
+        <w:t xml:space="preserve">UserInteractionTask: </w:t>
       </w:r>
       <w:r>
         <w:rPr>
@@ -1711,62 +1607,13 @@
         </w:rPr>
         <w:t xml:space="preserve"> </w:t>
       </w:r>
-      <w:proofErr w:type="gramEnd"/>
     </w:p>
     <w:p>
       <w:pPr>
         <w:ind w:left="-5" w:right="5"/>
       </w:pPr>
       <w:r>
-        <w:t xml:space="preserve">De </w:t>
-      </w:r>
-      <w:proofErr w:type="spellStart"/>
-      <w:r>
-        <w:t>UserInteractiontask</w:t>
-      </w:r>
-      <w:proofErr w:type="spellEnd"/>
-      <w:r>
-        <w:t xml:space="preserve"> is verantwoordelijk voor het communiceren tussen de </w:t>
-      </w:r>
-      <w:proofErr w:type="spellStart"/>
-      <w:r>
-        <w:t>Websocket</w:t>
-      </w:r>
-      <w:proofErr w:type="spellEnd"/>
-      <w:r>
-        <w:t xml:space="preserve"> en de </w:t>
-      </w:r>
-      <w:proofErr w:type="spellStart"/>
-      <w:r>
-        <w:t>WashingCycleTask</w:t>
-      </w:r>
-      <w:proofErr w:type="spellEnd"/>
-      <w:r>
-        <w:t xml:space="preserve">. De taak leest uit </w:t>
-      </w:r>
-      <w:proofErr w:type="spellStart"/>
-      <w:r>
-        <w:t>uit</w:t>
-      </w:r>
-      <w:proofErr w:type="spellEnd"/>
-      <w:r>
-        <w:t xml:space="preserve"> de </w:t>
-      </w:r>
-      <w:proofErr w:type="spellStart"/>
-      <w:r>
-        <w:t>CycleStateListener</w:t>
-      </w:r>
-      <w:proofErr w:type="spellEnd"/>
-      <w:r>
-        <w:t xml:space="preserve"> en de </w:t>
-      </w:r>
-      <w:proofErr w:type="spellStart"/>
-      <w:r>
-        <w:t>MachineStateListener</w:t>
-      </w:r>
-      <w:proofErr w:type="spellEnd"/>
-      <w:r>
-        <w:t xml:space="preserve"> de status van het wasprogramma en de status van de wasmachine om die weer te kunnen geven op de website.</w:t>
+        <w:t>De UserInteractiontask is verantwoordelijk voor het communiceren tussen de Websocket en de WashingCycleTask. De taak leest uit uit de CycleStateListener en de MachineStateListener de status van het wasprogramma en de status van de wasmachine om die weer te kunnen geven op de website.</w:t>
       </w:r>
       <w:r>
         <w:rPr>
@@ -1794,68 +1641,15 @@
         <w:ind w:left="-5" w:right="5"/>
       </w:pPr>
       <w:r>
-        <w:t xml:space="preserve">Verder stuurt de </w:t>
-      </w:r>
-      <w:proofErr w:type="spellStart"/>
-      <w:r>
-        <w:t>UserInteraction</w:t>
-      </w:r>
-      <w:proofErr w:type="spellEnd"/>
-      <w:r>
-        <w:t xml:space="preserve"> </w:t>
-      </w:r>
-      <w:proofErr w:type="spellStart"/>
-      <w:r>
-        <w:t>Task</w:t>
-      </w:r>
-      <w:proofErr w:type="spellEnd"/>
-      <w:r>
-        <w:t xml:space="preserve"> berichten door vanaf de </w:t>
-      </w:r>
-      <w:proofErr w:type="spellStart"/>
-      <w:r>
-        <w:t>Websocket</w:t>
-      </w:r>
-      <w:proofErr w:type="spellEnd"/>
-      <w:r>
-        <w:t xml:space="preserve"> naar bijvoorbeeld de </w:t>
-      </w:r>
-      <w:proofErr w:type="spellStart"/>
-      <w:r>
-        <w:t>WashingCycleTask</w:t>
-      </w:r>
-      <w:proofErr w:type="spellEnd"/>
-      <w:r>
-        <w:t xml:space="preserve">. Voorbeeld: als de gebruiker het wasprogramma wilt pauzeren, dan stuurt de </w:t>
+        <w:t xml:space="preserve">Verder stuurt de UserInteraction Task berichten door vanaf de Websocket naar bijvoorbeeld de WashingCycleTask. Voorbeeld: als de gebruiker het wasprogramma wilt pauzeren, dan stuurt de </w:t>
       </w:r>
     </w:p>
     <w:p>
       <w:pPr>
         <w:ind w:left="-5" w:right="5"/>
       </w:pPr>
-      <w:proofErr w:type="spellStart"/>
-      <w:r>
-        <w:t>Websocket</w:t>
-      </w:r>
-      <w:proofErr w:type="spellEnd"/>
-      <w:r>
-        <w:t xml:space="preserve"> dat bericht naar de </w:t>
-      </w:r>
-      <w:proofErr w:type="spellStart"/>
-      <w:r>
-        <w:t>UserInteractionTask</w:t>
-      </w:r>
-      <w:proofErr w:type="spellEnd"/>
-      <w:r>
-        <w:t xml:space="preserve">, zodat de taak dit vervolgens door kan sturen naar de </w:t>
-      </w:r>
-      <w:proofErr w:type="spellStart"/>
-      <w:r>
-        <w:t>washingCycleTask</w:t>
-      </w:r>
-      <w:proofErr w:type="spellEnd"/>
-      <w:r>
-        <w:t>.</w:t>
+      <w:r>
+        <w:t>Websocket dat bericht naar de UserInteractionTask, zodat de taak dit vervolgens door kan sturen naar de washingCycleTask.</w:t>
       </w:r>
       <w:r>
         <w:rPr>
@@ -1940,7 +1734,7 @@
                     <pic:cNvPicPr/>
                   </pic:nvPicPr>
                   <pic:blipFill>
-                    <a:blip r:embed="rId16"/>
+                    <a:blip r:embed="rId17"/>
                     <a:stretch>
                       <a:fillRect/>
                     </a:stretch>
@@ -1960,19 +1754,11 @@
           </wp:anchor>
         </w:drawing>
       </w:r>
-      <w:proofErr w:type="spellStart"/>
       <w:r>
         <w:rPr>
           <w:b/>
         </w:rPr>
-        <w:t>WashingCycleTask</w:t>
-      </w:r>
-      <w:proofErr w:type="spellEnd"/>
-      <w:r>
-        <w:rPr>
-          <w:b/>
-        </w:rPr>
-        <w:t>:</w:t>
+        <w:t>WashingCycleTask:</w:t>
       </w:r>
       <w:r>
         <w:rPr>
@@ -1982,43 +1768,7 @@
         <w:t xml:space="preserve"> </w:t>
       </w:r>
       <w:r>
-        <w:t xml:space="preserve">De </w:t>
-      </w:r>
-      <w:proofErr w:type="spellStart"/>
-      <w:r>
-        <w:t>WashingCycleTask</w:t>
-      </w:r>
-      <w:proofErr w:type="spellEnd"/>
-      <w:r>
-        <w:t xml:space="preserve"> is verantwoordelijk voor het draaien van het wasprogramma. De taak communiceert met de wasmachine via de </w:t>
-      </w:r>
-      <w:proofErr w:type="spellStart"/>
-      <w:r>
-        <w:t>MachineInteractionTask</w:t>
-      </w:r>
-      <w:proofErr w:type="spellEnd"/>
-      <w:r>
-        <w:t xml:space="preserve"> om het wasprogramma uit te voeren. Ook stuurt de </w:t>
-      </w:r>
-      <w:proofErr w:type="spellStart"/>
-      <w:r>
-        <w:t>washingCycleTask</w:t>
-      </w:r>
-      <w:proofErr w:type="spellEnd"/>
-      <w:r>
-        <w:t xml:space="preserve"> de status </w:t>
-      </w:r>
-      <w:r>
-        <w:lastRenderedPageBreak/>
-        <w:t xml:space="preserve">van het wasprogramma naar alle </w:t>
-      </w:r>
-      <w:proofErr w:type="spellStart"/>
-      <w:r>
-        <w:t>CycleStateListeners</w:t>
-      </w:r>
-      <w:proofErr w:type="spellEnd"/>
-      <w:r>
-        <w:t>, zodat andere taken kunnen weten hoever het wasprogramma is.</w:t>
+        <w:t>De WashingCycleTask is verantwoordelijk voor het draaien van het wasprogramma. De taak communiceert met de wasmachine via de MachineInteractionTask om het wasprogramma uit te voeren. Ook stuurt de washingCycleTask de status van het wasprogramma naar alle CycleStateListeners, zodat andere taken kunnen weten hoever het wasprogramma is.</w:t>
       </w:r>
       <w:r>
         <w:rPr>
@@ -2038,6 +1788,7 @@
           <w:rFonts w:ascii="Times New Roman" w:eastAsia="Times New Roman" w:hAnsi="Times New Roman" w:cs="Times New Roman"/>
           <w:sz w:val="24"/>
         </w:rPr>
+        <w:lastRenderedPageBreak/>
         <w:t xml:space="preserve"> </w:t>
       </w:r>
     </w:p>
@@ -2085,7 +1836,7 @@
                           <pic:cNvPicPr/>
                         </pic:nvPicPr>
                         <pic:blipFill>
-                          <a:blip r:embed="rId17"/>
+                          <a:blip r:embed="rId18"/>
                           <a:stretch>
                             <a:fillRect/>
                           </a:stretch>
@@ -2106,7 +1857,7 @@
                           <pic:cNvPicPr/>
                         </pic:nvPicPr>
                         <pic:blipFill>
-                          <a:blip r:embed="rId18"/>
+                          <a:blip r:embed="rId19"/>
                           <a:stretch>
                             <a:fillRect/>
                           </a:stretch>
@@ -2127,7 +1878,7 @@
               </wp:anchor>
             </w:drawing>
           </mc:Choice>
-          <mc:Fallback>
+          <mc:Fallback xmlns:w15="http://schemas.microsoft.com/office/word/2012/wordml">
             <w:pict>
               <v:group w14:anchorId="1E47A726" id="Group 8968" o:spid="_x0000_s1026" style="position:absolute;margin-left:248.15pt;margin-top:.85pt;width:204.7pt;height:324.1pt;z-index:251660288" coordsize="25999,41163" o:gfxdata="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">
                 <v:shapetype id="_x0000_t75" coordsize="21600,21600" o:spt="75" o:preferrelative="t" path="m@4@5l@4@11@9@11@9@5xe" filled="f" stroked="f">
@@ -2150,10 +1901,10 @@
                   <o:lock v:ext="edit" aspectratio="t"/>
                 </v:shapetype>
                 <v:shape id="Picture 346" o:spid="_x0000_s1027" type="#_x0000_t75" style="position:absolute;left:91;width:25436;height:24673;visibility:visible;mso-wrap-style:square" o:gfxdata="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">
-                  <v:imagedata r:id="rId19" o:title=""/>
+                  <v:imagedata r:id="rId20" o:title=""/>
                 </v:shape>
                 <v:shape id="Picture 347" o:spid="_x0000_s1028" type="#_x0000_t75" style="position:absolute;top:25267;width:25999;height:15896;visibility:visible;mso-wrap-style:square" o:gfxdata="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">
-                  <v:imagedata r:id="rId20" o:title=""/>
+                  <v:imagedata r:id="rId21" o:title=""/>
                 </v:shape>
                 <w10:wrap type="square"/>
               </v:group>
@@ -2161,19 +1912,11 @@
           </mc:Fallback>
         </mc:AlternateContent>
       </w:r>
-      <w:proofErr w:type="spellStart"/>
       <w:r>
         <w:rPr>
           <w:b/>
         </w:rPr>
-        <w:t>MachineInteractionTask</w:t>
-      </w:r>
-      <w:proofErr w:type="spellEnd"/>
-      <w:r>
-        <w:rPr>
-          <w:b/>
-        </w:rPr>
-        <w:t>:</w:t>
+        <w:t>MachineInteractionTask:</w:t>
       </w:r>
       <w:r>
         <w:rPr>
@@ -2188,47 +1931,7 @@
         <w:ind w:left="-5" w:right="5"/>
       </w:pPr>
       <w:r>
-        <w:t xml:space="preserve">De </w:t>
-      </w:r>
-      <w:proofErr w:type="spellStart"/>
-      <w:r>
-        <w:t>MachineInteractionTask</w:t>
-      </w:r>
-      <w:proofErr w:type="spellEnd"/>
-      <w:r>
-        <w:t xml:space="preserve"> is verantwoordelijk voor de communicatie tussen de wasmachine en de </w:t>
-      </w:r>
-      <w:proofErr w:type="spellStart"/>
-      <w:r>
-        <w:t>washingCycleTask</w:t>
-      </w:r>
-      <w:proofErr w:type="spellEnd"/>
-      <w:r>
-        <w:t xml:space="preserve">. Dit doet hij door middel van de </w:t>
-      </w:r>
-      <w:proofErr w:type="spellStart"/>
-      <w:r>
-        <w:t>uart</w:t>
-      </w:r>
-      <w:proofErr w:type="spellEnd"/>
-      <w:r>
-        <w:t xml:space="preserve"> klassen. Ook stuurt de </w:t>
-      </w:r>
-      <w:proofErr w:type="spellStart"/>
-      <w:r>
-        <w:t>MachineInteractionTask</w:t>
-      </w:r>
-      <w:proofErr w:type="spellEnd"/>
-      <w:r>
-        <w:t xml:space="preserve"> de status van de wasmachine (temperatuur, waterlevel, etc.) naar alle </w:t>
-      </w:r>
-      <w:proofErr w:type="spellStart"/>
-      <w:r>
-        <w:t>MachineStateListeners</w:t>
-      </w:r>
-      <w:proofErr w:type="spellEnd"/>
-      <w:r>
-        <w:t xml:space="preserve"> zodat deze taken weten in welke status de wasmachine verkeerd.</w:t>
+        <w:t>De MachineInteractionTask is verantwoordelijk voor de communicatie tussen de wasmachine en de washingCycleTask. Dit doet hij door middel van de uart klassen. Ook stuurt de MachineInteractionTask de status van de wasmachine (temperatuur, waterlevel, etc.) naar alle MachineStateListeners zodat deze taken weten in welke status de wasmachine verkeerd.</w:t>
       </w:r>
       <w:r>
         <w:rPr>
@@ -2328,19 +2031,11 @@
         <w:spacing w:after="16" w:line="240" w:lineRule="auto"/>
         <w:ind w:left="-5" w:right="5"/>
       </w:pPr>
-      <w:proofErr w:type="spellStart"/>
       <w:r>
         <w:rPr>
           <w:b/>
         </w:rPr>
-        <w:t>LoadCycleTask</w:t>
-      </w:r>
-      <w:proofErr w:type="spellEnd"/>
-      <w:r>
-        <w:rPr>
-          <w:b/>
-        </w:rPr>
-        <w:t>:</w:t>
+        <w:t>LoadCycleTask:</w:t>
       </w:r>
       <w:r>
         <w:rPr>
@@ -2355,15 +2050,7 @@
         <w:ind w:left="-5" w:right="5"/>
       </w:pPr>
       <w:r>
-        <w:t xml:space="preserve">De </w:t>
-      </w:r>
-      <w:proofErr w:type="spellStart"/>
-      <w:r>
-        <w:t>LoadCycleTask</w:t>
-      </w:r>
-      <w:proofErr w:type="spellEnd"/>
-      <w:r>
-        <w:t xml:space="preserve"> is verantwoordelijk voor het bijhouden van alle bestaande wasprogramma’s. Ook zorgt hij dat als opdracht wordt gegeven om een wasprogramma te laden dat als dit wasprogramma ook bestaat en gekoppeld is aan </w:t>
+        <w:t xml:space="preserve">De LoadCycleTask is verantwoordelijk voor het bijhouden van alle bestaande wasprogramma’s. Ook zorgt hij dat als opdracht wordt gegeven om een wasprogramma te laden dat als dit wasprogramma ook bestaat en gekoppeld is aan </w:t>
       </w:r>
     </w:p>
     <w:p>
@@ -2379,13 +2066,8 @@
         <w:spacing w:after="65"/>
         <w:ind w:left="-5" w:right="5"/>
       </w:pPr>
-      <w:proofErr w:type="spellStart"/>
-      <w:r>
-        <w:t>WashingCycleTask</w:t>
-      </w:r>
-      <w:proofErr w:type="spellEnd"/>
-      <w:r>
-        <w:t xml:space="preserve"> dat wasprogramma gaat uitvoeren.</w:t>
+      <w:r>
+        <w:t>WashingCycleTask dat wasprogramma gaat uitvoeren.</w:t>
       </w:r>
       <w:r>
         <w:rPr>
@@ -2423,7 +2105,7 @@
           <w:sz w:val="40"/>
         </w:rPr>
       </w:pPr>
-      <w:bookmarkStart w:id="3" w:name="_Toc443901830"/>
+      <w:bookmarkStart w:id="2" w:name="_Toc443901830"/>
       <w:r>
         <w:br w:type="page"/>
       </w:r>
@@ -2433,13 +2115,13 @@
         <w:pStyle w:val="Kop1"/>
         <w:ind w:left="-5"/>
       </w:pPr>
-      <w:bookmarkStart w:id="4" w:name="_Toc443902089"/>
+      <w:bookmarkStart w:id="3" w:name="_Toc443902089"/>
       <w:r>
         <w:lastRenderedPageBreak/>
         <w:t>2 Taakstructurering</w:t>
       </w:r>
+      <w:bookmarkEnd w:id="2"/>
       <w:bookmarkEnd w:id="3"/>
-      <w:bookmarkEnd w:id="4"/>
       <w:r>
         <w:rPr>
           <w:rFonts w:ascii="Times New Roman" w:eastAsia="Times New Roman" w:hAnsi="Times New Roman" w:cs="Times New Roman"/>
@@ -2485,13 +2167,13 @@
         <w:pStyle w:val="Kop2"/>
         <w:ind w:left="-5"/>
       </w:pPr>
-      <w:bookmarkStart w:id="5" w:name="_Toc443901831"/>
-      <w:bookmarkStart w:id="6" w:name="_Toc443902090"/>
+      <w:bookmarkStart w:id="4" w:name="_Toc443901831"/>
+      <w:bookmarkStart w:id="5" w:name="_Toc443902090"/>
       <w:r>
         <w:t>2.1 Objecten</w:t>
       </w:r>
+      <w:bookmarkEnd w:id="4"/>
       <w:bookmarkEnd w:id="5"/>
-      <w:bookmarkEnd w:id="6"/>
       <w:r>
         <w:rPr>
           <w:rFonts w:ascii="Times New Roman" w:eastAsia="Times New Roman" w:hAnsi="Times New Roman" w:cs="Times New Roman"/>
@@ -2773,11 +2455,9 @@
               <w:widowControl w:val="0"/>
               <w:spacing w:line="240" w:lineRule="auto"/>
             </w:pPr>
-            <w:proofErr w:type="spellStart"/>
             <w:r>
               <w:t>WashingMachine</w:t>
             </w:r>
-            <w:proofErr w:type="spellEnd"/>
           </w:p>
         </w:tc>
         <w:tc>
@@ -2878,13 +2558,8 @@
               <w:jc w:val="right"/>
             </w:pPr>
             <w:r>
-              <w:t>250</w:t>
-            </w:r>
-            <w:proofErr w:type="gramStart"/>
-            <w:r>
-              <w:t>ms</w:t>
-            </w:r>
-            <w:proofErr w:type="gramEnd"/>
+              <w:t>250ms</w:t>
+            </w:r>
           </w:p>
         </w:tc>
         <w:tc>
@@ -2928,11 +2603,9 @@
               <w:widowControl w:val="0"/>
               <w:spacing w:line="240" w:lineRule="auto"/>
             </w:pPr>
-            <w:proofErr w:type="spellStart"/>
             <w:r>
               <w:t>WebSocket</w:t>
             </w:r>
-            <w:proofErr w:type="spellEnd"/>
           </w:p>
         </w:tc>
         <w:tc>
@@ -3033,13 +2706,8 @@
               <w:jc w:val="right"/>
             </w:pPr>
             <w:r>
-              <w:t>500</w:t>
-            </w:r>
-            <w:proofErr w:type="gramStart"/>
-            <w:r>
-              <w:t>ms</w:t>
-            </w:r>
-            <w:proofErr w:type="gramEnd"/>
+              <w:t>500ms</w:t>
+            </w:r>
           </w:p>
         </w:tc>
         <w:tc>
@@ -3123,19 +2791,9 @@
               <w:widowControl w:val="0"/>
               <w:spacing w:line="240" w:lineRule="auto"/>
             </w:pPr>
-            <w:proofErr w:type="spellStart"/>
-            <w:r>
-              <w:t>Comminucatie</w:t>
-            </w:r>
-            <w:proofErr w:type="spellEnd"/>
-            <w:r>
-              <w:t xml:space="preserve"> tussen de wasmachine en het </w:t>
-            </w:r>
-            <w:proofErr w:type="spellStart"/>
-            <w:r>
-              <w:t>Rtos</w:t>
-            </w:r>
-            <w:proofErr w:type="spellEnd"/>
+            <w:r>
+              <w:t>Comminucatie tussen de wasmachine en het Rtos</w:t>
+            </w:r>
           </w:p>
         </w:tc>
         <w:tc>
@@ -3196,13 +2854,8 @@
               <w:jc w:val="right"/>
             </w:pPr>
             <w:r>
-              <w:t>50</w:t>
-            </w:r>
-            <w:proofErr w:type="gramStart"/>
-            <w:r>
-              <w:t>ms</w:t>
-            </w:r>
-            <w:proofErr w:type="gramEnd"/>
+              <w:t>50ms</w:t>
+            </w:r>
           </w:p>
         </w:tc>
         <w:tc>
@@ -3246,11 +2899,9 @@
               <w:widowControl w:val="0"/>
               <w:spacing w:line="240" w:lineRule="auto"/>
             </w:pPr>
-            <w:proofErr w:type="spellStart"/>
             <w:r>
               <w:t>DisplayController</w:t>
             </w:r>
-            <w:proofErr w:type="spellEnd"/>
           </w:p>
         </w:tc>
         <w:tc>
@@ -3288,13 +2939,8 @@
               <w:widowControl w:val="0"/>
               <w:spacing w:line="240" w:lineRule="auto"/>
             </w:pPr>
-            <w:proofErr w:type="spellStart"/>
-            <w:r>
-              <w:t>Use</w:t>
-            </w:r>
-            <w:proofErr w:type="spellEnd"/>
-            <w:r>
-              <w:t xml:space="preserve"> case “Display machine state” Bepaalt wat wordt laten zien op het display </w:t>
+            <w:r>
+              <w:t xml:space="preserve">Use case “Display machine state” Bepaalt wat wordt laten zien op het display </w:t>
             </w:r>
           </w:p>
         </w:tc>
@@ -3356,13 +3002,8 @@
               <w:jc w:val="right"/>
             </w:pPr>
             <w:r>
-              <w:t>500</w:t>
-            </w:r>
-            <w:proofErr w:type="gramStart"/>
-            <w:r>
-              <w:t>ms</w:t>
-            </w:r>
-            <w:proofErr w:type="gramEnd"/>
+              <w:t>500ms</w:t>
+            </w:r>
           </w:p>
         </w:tc>
         <w:tc>
@@ -3406,11 +3047,9 @@
               <w:widowControl w:val="0"/>
               <w:spacing w:line="240" w:lineRule="auto"/>
             </w:pPr>
-            <w:proofErr w:type="spellStart"/>
             <w:r>
               <w:t>MachineRead</w:t>
             </w:r>
-            <w:proofErr w:type="spellEnd"/>
           </w:p>
           <w:p>
             <w:pPr>
@@ -3457,29 +3096,8 @@
               <w:widowControl w:val="0"/>
               <w:spacing w:line="240" w:lineRule="auto"/>
             </w:pPr>
-            <w:proofErr w:type="spellStart"/>
-            <w:r>
-              <w:t>Use</w:t>
-            </w:r>
-            <w:proofErr w:type="spellEnd"/>
-            <w:r>
-              <w:t xml:space="preserve"> case “Read machine state” Laat de </w:t>
-            </w:r>
-            <w:proofErr w:type="spellStart"/>
-            <w:r>
-              <w:t>WashingMachine</w:t>
-            </w:r>
-            <w:proofErr w:type="spellEnd"/>
-            <w:r>
-              <w:t xml:space="preserve"> periodiek de status </w:t>
-            </w:r>
-            <w:proofErr w:type="gramStart"/>
-            <w:r>
-              <w:t>updaten</w:t>
-            </w:r>
-            <w:proofErr w:type="gramEnd"/>
-            <w:r>
-              <w:t>.</w:t>
+            <w:r>
+              <w:t>Use case “Read machine state” Laat de WashingMachine periodiek de status updaten.</w:t>
             </w:r>
           </w:p>
         </w:tc>
@@ -3520,13 +3138,8 @@
               <w:jc w:val="right"/>
             </w:pPr>
             <w:r>
-              <w:t>500</w:t>
-            </w:r>
-            <w:proofErr w:type="gramStart"/>
-            <w:r>
-              <w:t>ms</w:t>
-            </w:r>
-            <w:proofErr w:type="gramEnd"/>
+              <w:t>500ms</w:t>
+            </w:r>
           </w:p>
         </w:tc>
         <w:tc>
@@ -3546,13 +3159,8 @@
               <w:jc w:val="right"/>
             </w:pPr>
             <w:r>
-              <w:t>250</w:t>
-            </w:r>
-            <w:proofErr w:type="gramStart"/>
-            <w:r>
-              <w:t>ms</w:t>
-            </w:r>
-            <w:proofErr w:type="gramEnd"/>
+              <w:t>250ms</w:t>
+            </w:r>
           </w:p>
         </w:tc>
         <w:tc>
@@ -3596,11 +3204,9 @@
               <w:widowControl w:val="0"/>
               <w:spacing w:line="240" w:lineRule="auto"/>
             </w:pPr>
-            <w:proofErr w:type="spellStart"/>
             <w:r>
               <w:t>WashingCycle</w:t>
             </w:r>
-            <w:proofErr w:type="spellEnd"/>
           </w:p>
           <w:p>
             <w:pPr>
@@ -3647,29 +3253,8 @@
               <w:widowControl w:val="0"/>
               <w:spacing w:line="240" w:lineRule="auto"/>
             </w:pPr>
-            <w:proofErr w:type="spellStart"/>
-            <w:r>
-              <w:t>Use</w:t>
-            </w:r>
-            <w:proofErr w:type="spellEnd"/>
-            <w:r>
-              <w:t xml:space="preserve"> case “Control </w:t>
-            </w:r>
-            <w:proofErr w:type="spellStart"/>
-            <w:r>
-              <w:t>washing</w:t>
-            </w:r>
-            <w:proofErr w:type="spellEnd"/>
-            <w:r>
-              <w:t xml:space="preserve"> </w:t>
-            </w:r>
-            <w:proofErr w:type="spellStart"/>
-            <w:r>
-              <w:t>cycle</w:t>
-            </w:r>
-            <w:proofErr w:type="spellEnd"/>
-            <w:r>
-              <w:t>”</w:t>
+            <w:r>
+              <w:t>Use case “Control washing cycle”</w:t>
             </w:r>
           </w:p>
         </w:tc>
@@ -3710,13 +3295,8 @@
               <w:jc w:val="right"/>
             </w:pPr>
             <w:r>
-              <w:t>500</w:t>
-            </w:r>
-            <w:proofErr w:type="gramStart"/>
-            <w:r>
-              <w:t>ms</w:t>
-            </w:r>
-            <w:proofErr w:type="gramEnd"/>
+              <w:t>500ms</w:t>
+            </w:r>
           </w:p>
         </w:tc>
         <w:tc>
@@ -3736,13 +3316,8 @@
               <w:jc w:val="right"/>
             </w:pPr>
             <w:r>
-              <w:t xml:space="preserve">   250</w:t>
-            </w:r>
-            <w:proofErr w:type="gramStart"/>
-            <w:r>
-              <w:t>ms</w:t>
-            </w:r>
-            <w:proofErr w:type="gramEnd"/>
+              <w:t xml:space="preserve">   250ms</w:t>
+            </w:r>
           </w:p>
         </w:tc>
         <w:tc>
@@ -3786,11 +3361,9 @@
               <w:widowControl w:val="0"/>
               <w:spacing w:line="240" w:lineRule="auto"/>
             </w:pPr>
-            <w:proofErr w:type="spellStart"/>
             <w:r>
               <w:t>UserProfile</w:t>
             </w:r>
-            <w:proofErr w:type="spellEnd"/>
           </w:p>
           <w:p>
             <w:pPr>
@@ -3837,13 +3410,8 @@
               <w:widowControl w:val="0"/>
               <w:spacing w:line="240" w:lineRule="auto"/>
             </w:pPr>
-            <w:proofErr w:type="spellStart"/>
-            <w:r>
-              <w:t>Use</w:t>
-            </w:r>
-            <w:proofErr w:type="spellEnd"/>
-            <w:r>
-              <w:t xml:space="preserve"> case “Manage user profile” </w:t>
+            <w:r>
+              <w:t xml:space="preserve">Use case “Manage user profile” </w:t>
             </w:r>
           </w:p>
         </w:tc>
@@ -3905,13 +3473,8 @@
               <w:jc w:val="right"/>
             </w:pPr>
             <w:r>
-              <w:t xml:space="preserve">  500 </w:t>
-            </w:r>
-            <w:proofErr w:type="gramStart"/>
-            <w:r>
-              <w:t>ms</w:t>
-            </w:r>
-            <w:proofErr w:type="gramEnd"/>
+              <w:t xml:space="preserve">  500 ms</w:t>
+            </w:r>
           </w:p>
         </w:tc>
         <w:tc>
@@ -3955,11 +3518,9 @@
               <w:widowControl w:val="0"/>
               <w:spacing w:line="240" w:lineRule="auto"/>
             </w:pPr>
-            <w:proofErr w:type="spellStart"/>
             <w:r>
               <w:t>LoadCycle</w:t>
             </w:r>
-            <w:proofErr w:type="spellEnd"/>
           </w:p>
           <w:p>
             <w:pPr>
@@ -4006,45 +3567,8 @@
               <w:widowControl w:val="0"/>
               <w:spacing w:line="240" w:lineRule="auto"/>
             </w:pPr>
-            <w:proofErr w:type="spellStart"/>
-            <w:r>
-              <w:t>Use</w:t>
-            </w:r>
-            <w:proofErr w:type="spellEnd"/>
-            <w:r>
-              <w:t xml:space="preserve"> case “Load </w:t>
-            </w:r>
-            <w:proofErr w:type="spellStart"/>
-            <w:r>
-              <w:t>saved</w:t>
-            </w:r>
-            <w:proofErr w:type="spellEnd"/>
-            <w:r>
-              <w:t xml:space="preserve"> </w:t>
-            </w:r>
-            <w:proofErr w:type="spellStart"/>
-            <w:r>
-              <w:t>washing</w:t>
-            </w:r>
-            <w:proofErr w:type="spellEnd"/>
-            <w:r>
-              <w:t xml:space="preserve"> </w:t>
-            </w:r>
-            <w:proofErr w:type="spellStart"/>
-            <w:r>
-              <w:t>cycle</w:t>
-            </w:r>
-            <w:proofErr w:type="spellEnd"/>
-            <w:r>
-              <w:t xml:space="preserve">” Laadt de </w:t>
-            </w:r>
-            <w:proofErr w:type="spellStart"/>
-            <w:r>
-              <w:t>WashingCycle</w:t>
-            </w:r>
-            <w:proofErr w:type="spellEnd"/>
-            <w:r>
-              <w:t xml:space="preserve"> en slaat dit ook op.</w:t>
+            <w:r>
+              <w:t>Use case “Load saved washing cycle” Laadt de WashingCycle en slaat dit ook op.</w:t>
             </w:r>
           </w:p>
         </w:tc>
@@ -4106,13 +3630,8 @@
               <w:jc w:val="right"/>
             </w:pPr>
             <w:r>
-              <w:t xml:space="preserve"> 500 </w:t>
-            </w:r>
-            <w:proofErr w:type="gramStart"/>
-            <w:r>
-              <w:t>ms</w:t>
-            </w:r>
-            <w:proofErr w:type="gramEnd"/>
+              <w:t xml:space="preserve"> 500 ms</w:t>
+            </w:r>
           </w:p>
         </w:tc>
         <w:tc>
@@ -4159,49 +3678,22 @@
         <w:t>In de opsomming van de objecten op de vori</w:t>
       </w:r>
       <w:r>
-        <w:t xml:space="preserve">ge pagina zijn alle losstaande </w:t>
-      </w:r>
-      <w:proofErr w:type="spellStart"/>
-      <w:r>
-        <w:t>B</w:t>
-      </w:r>
-      <w:r>
-        <w:t>oundary</w:t>
-      </w:r>
-      <w:proofErr w:type="spellEnd"/>
-      <w:r>
-        <w:t xml:space="preserve"> objecten van de wasmachine samengevoegd tot een object, de </w:t>
-      </w:r>
-      <w:proofErr w:type="spellStart"/>
-      <w:r>
-        <w:t>Washingmachine</w:t>
-      </w:r>
-      <w:proofErr w:type="spellEnd"/>
-      <w:r>
-        <w:t>. In dit object zitten alle bijbehorende objecten van de wasmachine, zoals de deurvergrendeling, de motor en de noodknop. Een compleet overzicht van d</w:t>
+        <w:t>ge pagina zijn alle losstaande B</w:t>
+      </w:r>
+      <w:r>
+        <w:t>oundary objecten van de wasmachine samengevoegd tot een object, de Washingmachine. In dit object zitten alle bijbehorende objecten van de wasmachine, zoals de deurvergrendeling, de motor en de noodknop. Een compleet overzicht van d</w:t>
       </w:r>
       <w:r>
         <w:t xml:space="preserve">e objecten staan vermeld in de </w:t>
       </w:r>
       <w:r>
-        <w:t xml:space="preserve">wasmachine emulator beschrijving(Wensink, </w:t>
-      </w:r>
-      <w:proofErr w:type="spellStart"/>
-      <w:r>
-        <w:t>M.</w:t>
+        <w:t>wasmachine emulator beschrijving(Wensink, M.</w:t>
       </w:r>
       <w:r>
         <w:rPr>
           <w:i/>
         </w:rPr>
-        <w:t>“Beschrijving</w:t>
-      </w:r>
-      <w:proofErr w:type="spellEnd"/>
-      <w:r>
-        <w:rPr>
-          <w:i/>
-        </w:rPr>
-        <w:t xml:space="preserve"> wasmachine-emulator” </w:t>
+        <w:t xml:space="preserve">“Beschrijving wasmachine-emulator” </w:t>
       </w:r>
       <w:r>
         <w:t>).</w:t>
@@ -4245,8 +3737,8 @@
           <w:sz w:val="32"/>
         </w:rPr>
       </w:pPr>
-      <w:bookmarkStart w:id="7" w:name="_Toc443901832"/>
-      <w:bookmarkStart w:id="8" w:name="_Toc443902091"/>
+      <w:bookmarkStart w:id="6" w:name="_Toc443901832"/>
+      <w:bookmarkStart w:id="7" w:name="_Toc443902091"/>
       <w:r>
         <w:br w:type="page"/>
       </w:r>
@@ -4257,10 +3749,11 @@
         <w:ind w:left="-5"/>
       </w:pPr>
       <w:r>
+        <w:lastRenderedPageBreak/>
         <w:t>2.2 Taken</w:t>
       </w:r>
+      <w:bookmarkEnd w:id="6"/>
       <w:bookmarkEnd w:id="7"/>
-      <w:bookmarkEnd w:id="8"/>
       <w:r>
         <w:rPr>
           <w:rFonts w:ascii="Times New Roman" w:eastAsia="Times New Roman" w:hAnsi="Times New Roman" w:cs="Times New Roman"/>
@@ -4281,55 +3774,7 @@
       </w:r>
       <w:r>
         <w:br/>
-        <w:t xml:space="preserve">De </w:t>
-      </w:r>
-      <w:proofErr w:type="spellStart"/>
-      <w:r>
-        <w:t>MachineInteractionTask</w:t>
-      </w:r>
-      <w:proofErr w:type="spellEnd"/>
-      <w:r>
-        <w:t xml:space="preserve"> bestaat uit de </w:t>
-      </w:r>
-      <w:proofErr w:type="spellStart"/>
-      <w:r>
-        <w:t>washingMachine</w:t>
-      </w:r>
-      <w:proofErr w:type="spellEnd"/>
-      <w:r>
-        <w:t xml:space="preserve">, de UART en de </w:t>
-      </w:r>
-      <w:proofErr w:type="spellStart"/>
-      <w:r>
-        <w:t>MachineReadController</w:t>
-      </w:r>
-      <w:proofErr w:type="spellEnd"/>
-      <w:r>
-        <w:t>. Deze taak heeft de verantwoordelijkheid om de objecten van de wasmachine te communiceren. Dat houdt in berichten versturen en de status van de wasmachine ontvangen. Deze taak wordt om de 500</w:t>
-      </w:r>
-      <w:proofErr w:type="gramStart"/>
-      <w:r>
-        <w:t>ms</w:t>
-      </w:r>
-      <w:proofErr w:type="gramEnd"/>
-      <w:r>
-        <w:t xml:space="preserve"> aangeroepen (periodiek) om de status van de wasmachine op te vragen en nieuwe berichten naar de wasmachine te versturen. Dit is 500</w:t>
-      </w:r>
-      <w:proofErr w:type="gramStart"/>
-      <w:r>
-        <w:t>ms</w:t>
-      </w:r>
-      <w:proofErr w:type="gramEnd"/>
-      <w:r>
-        <w:t xml:space="preserve"> omdat de status van de wasmachine niet drastisch zal veranderen in een kortere periode dan 500ms, maar langer dan 500ms is te lang. De deadline voor deze taak is 250</w:t>
-      </w:r>
-      <w:proofErr w:type="gramStart"/>
-      <w:r>
-        <w:t>ms</w:t>
-      </w:r>
-      <w:proofErr w:type="gramEnd"/>
-      <w:r>
-        <w:t xml:space="preserve"> omdat de taak snel uitgevoerd moet worden, echter, de UART heeft een vertraging van 10ms per bericht, wat de taak zal ophouden. </w:t>
+        <w:t xml:space="preserve">De MachineInteractionTask bestaat uit de washingMachine, de UART en de MachineReadController. Deze taak heeft de verantwoordelijkheid om de objecten van de wasmachine te communiceren. Dat houdt in berichten versturen en de status van de wasmachine ontvangen. Deze taak wordt om de 500ms aangeroepen (periodiek) om de status van de wasmachine op te vragen en nieuwe berichten naar de wasmachine te versturen. Dit is 500ms omdat de status van de wasmachine niet drastisch zal veranderen in een kortere periode dan 500ms, maar langer dan 500ms is te lang. De deadline voor deze taak is 250ms omdat de taak snel uitgevoerd moet worden, echter, de UART heeft een vertraging van 10ms per bericht, wat de taak zal ophouden. </w:t>
       </w:r>
       <w:r>
         <w:br/>
@@ -4339,83 +3784,11 @@
     <w:p/>
     <w:p>
       <w:r>
-        <w:t xml:space="preserve">De </w:t>
-      </w:r>
-      <w:proofErr w:type="spellStart"/>
-      <w:r>
-        <w:t>WashingCycleTask</w:t>
-      </w:r>
-      <w:proofErr w:type="spellEnd"/>
-      <w:r>
-        <w:t xml:space="preserve"> bestaat uit de </w:t>
-      </w:r>
-      <w:proofErr w:type="spellStart"/>
-      <w:r>
-        <w:t>washingCycleController</w:t>
-      </w:r>
-      <w:proofErr w:type="spellEnd"/>
-      <w:r>
-        <w:t>. Deze taak heeft de verantwoordelijkheid om de veranderingen van de wasmachine te analyseren en te vergelijken met het huidige wasprogramma. Verder wordt deze taak periodiek aangeroepen om de 500</w:t>
-      </w:r>
-      <w:proofErr w:type="gramStart"/>
-      <w:r>
-        <w:t>ms</w:t>
-      </w:r>
-      <w:proofErr w:type="gramEnd"/>
-      <w:r>
-        <w:t xml:space="preserve"> omdat de </w:t>
-      </w:r>
-      <w:proofErr w:type="spellStart"/>
-      <w:r>
-        <w:t>MachineInteractionTask</w:t>
-      </w:r>
-      <w:proofErr w:type="spellEnd"/>
-      <w:r>
-        <w:t xml:space="preserve"> om de 500ms een nieuwe status levert aan de </w:t>
-      </w:r>
-      <w:proofErr w:type="spellStart"/>
-      <w:r>
-        <w:t>WachingCycleTask</w:t>
-      </w:r>
-      <w:proofErr w:type="spellEnd"/>
-      <w:r>
-        <w:t>. De deadline voor deze taak is 250</w:t>
-      </w:r>
-      <w:proofErr w:type="gramStart"/>
-      <w:r>
-        <w:t>ms</w:t>
-      </w:r>
-      <w:proofErr w:type="gramEnd"/>
-      <w:r>
-        <w:t xml:space="preserve"> omdat het systeem niet teveel vertraagd, maar wel druk zet achter de taak.</w:t>
+        <w:t>De WashingCycleTask bestaat uit de washingCycleController. Deze taak heeft de verantwoordelijkheid om de veranderingen van de wasmachine te analyseren en te vergelijken met het huidige wasprogramma. Verder wordt deze taak periodiek aangeroepen om de 500ms omdat de MachineInteractionTask om de 500ms een nieuwe status levert aan de WachingCycleTask. De deadline voor deze taak is 250ms omdat het systeem niet teveel vertraagd, maar wel druk zet achter de taak.</w:t>
       </w:r>
       <w:r>
         <w:br/>
-        <w:t xml:space="preserve">Deze taak heeft een prioriteit lager dan de </w:t>
-      </w:r>
-      <w:proofErr w:type="spellStart"/>
-      <w:r>
-        <w:t>MachineInteractionTask</w:t>
-      </w:r>
-      <w:proofErr w:type="spellEnd"/>
-      <w:r>
-        <w:t xml:space="preserve"> omdat de </w:t>
-      </w:r>
-      <w:proofErr w:type="spellStart"/>
-      <w:r>
-        <w:t>washingCycleTask</w:t>
-      </w:r>
-      <w:proofErr w:type="spellEnd"/>
-      <w:r>
-        <w:t xml:space="preserve"> wel snel berichten moet versturen naar de </w:t>
-      </w:r>
-      <w:proofErr w:type="spellStart"/>
-      <w:r>
-        <w:t>MachineInteractionTask</w:t>
-      </w:r>
-      <w:proofErr w:type="spellEnd"/>
-      <w:r>
-        <w:t>, maar de berichten naar de wasmachine zelf belangrijker zijn.</w:t>
+        <w:t>Deze taak heeft een prioriteit lager dan de MachineInteractionTask omdat de washingCycleTask wel snel berichten moet versturen naar de MachineInteractionTask, maar de berichten naar de wasmachine zelf belangrijker zijn.</w:t>
       </w:r>
       <w:r>
         <w:rPr>
@@ -4455,7 +3828,7 @@
                     </pic:cNvPicPr>
                   </pic:nvPicPr>
                   <pic:blipFill>
-                    <a:blip r:embed="rId21">
+                    <a:blip r:embed="rId22">
                       <a:extLst>
                         <a:ext uri="{28A0092B-C50C-407E-A947-70E740481C1C}">
                           <a14:useLocalDpi xmlns:a14="http://schemas.microsoft.com/office/drawing/2010/main" val="0"/>
@@ -4495,87 +3868,7 @@
     </w:p>
     <w:p>
       <w:r>
-        <w:t xml:space="preserve">De </w:t>
-      </w:r>
-      <w:proofErr w:type="spellStart"/>
-      <w:r>
-        <w:t>UserInteractionTask</w:t>
-      </w:r>
-      <w:proofErr w:type="spellEnd"/>
-      <w:r>
-        <w:t xml:space="preserve"> is verantwoordelijk voor het communiceren tussen de </w:t>
-      </w:r>
-      <w:proofErr w:type="spellStart"/>
-      <w:r>
-        <w:t>Rtos</w:t>
-      </w:r>
-      <w:proofErr w:type="spellEnd"/>
-      <w:r>
-        <w:t xml:space="preserve"> en de </w:t>
-      </w:r>
-      <w:proofErr w:type="spellStart"/>
-      <w:r>
-        <w:t>Websocket</w:t>
-      </w:r>
-      <w:proofErr w:type="spellEnd"/>
-      <w:r>
-        <w:t xml:space="preserve">. De </w:t>
-      </w:r>
-      <w:proofErr w:type="spellStart"/>
-      <w:r>
-        <w:t>UserInteractionTask</w:t>
-      </w:r>
-      <w:proofErr w:type="spellEnd"/>
-      <w:r>
-        <w:t xml:space="preserve"> ontvangt de berichten van de </w:t>
-      </w:r>
-      <w:proofErr w:type="spellStart"/>
-      <w:r>
-        <w:t>Websocket</w:t>
-      </w:r>
-      <w:proofErr w:type="spellEnd"/>
-      <w:r>
-        <w:t xml:space="preserve"> en stuurt de status van de wasmachine door naar de </w:t>
-      </w:r>
-      <w:proofErr w:type="spellStart"/>
-      <w:r>
-        <w:t>Websocket</w:t>
-      </w:r>
-      <w:proofErr w:type="spellEnd"/>
-      <w:r>
-        <w:t xml:space="preserve">. Deze taak wordt asynchrone aangeroepen door de </w:t>
-      </w:r>
-      <w:proofErr w:type="spellStart"/>
-      <w:r>
-        <w:t>Websocket</w:t>
-      </w:r>
-      <w:proofErr w:type="spellEnd"/>
-      <w:r>
-        <w:t xml:space="preserve"> of de </w:t>
-      </w:r>
-      <w:proofErr w:type="spellStart"/>
-      <w:r>
-        <w:t>MachineInteractionTask</w:t>
-      </w:r>
-      <w:proofErr w:type="spellEnd"/>
-      <w:r>
-        <w:t>. De deadline voor deze taak is 500</w:t>
-      </w:r>
-      <w:proofErr w:type="gramStart"/>
-      <w:r>
-        <w:t>ms</w:t>
-      </w:r>
-      <w:proofErr w:type="gramEnd"/>
-      <w:r>
-        <w:t xml:space="preserve">, omdat het doorsturen en ontvangen van berichten van de </w:t>
-      </w:r>
-      <w:proofErr w:type="spellStart"/>
-      <w:r>
-        <w:t>Websocket</w:t>
-      </w:r>
-      <w:proofErr w:type="spellEnd"/>
-      <w:r>
-        <w:t xml:space="preserve"> niet erg tijdsgebonden is.</w:t>
+        <w:t>De UserInteractionTask is verantwoordelijk voor het communiceren tussen de Rtos en de Websocket. De UserInteractionTask ontvangt de berichten van de Websocket en stuurt de status van de wasmachine door naar de Websocket. Deze taak wordt asynchrone aangeroepen door de Websocket of de MachineInteractionTask. De deadline voor deze taak is 500ms, omdat het doorsturen en ontvangen van berichten van de Websocket niet erg tijdsgebonden is.</w:t>
       </w:r>
     </w:p>
     <w:p/>
@@ -4882,14 +4175,12 @@
                 <w:szCs w:val="24"/>
               </w:rPr>
             </w:pPr>
-            <w:proofErr w:type="spellStart"/>
             <w:r>
               <w:rPr>
                 <w:rFonts w:eastAsia="Times New Roman"/>
               </w:rPr>
               <w:t>MachineInteractionTask</w:t>
             </w:r>
-            <w:proofErr w:type="spellEnd"/>
           </w:p>
         </w:tc>
         <w:tc>
@@ -4919,19 +4210,11 @@
                 <w:szCs w:val="24"/>
               </w:rPr>
             </w:pPr>
-            <w:proofErr w:type="gramStart"/>
             <w:r>
               <w:rPr>
                 <w:rFonts w:eastAsia="Times New Roman"/>
               </w:rPr>
-              <w:t>1,3,</w:t>
-            </w:r>
-            <w:proofErr w:type="gramEnd"/>
-            <w:r>
-              <w:rPr>
-                <w:rFonts w:eastAsia="Times New Roman"/>
-              </w:rPr>
-              <w:t>5</w:t>
+              <w:t>1,3,5</w:t>
             </w:r>
           </w:p>
         </w:tc>
@@ -5002,16 +4285,8 @@
               <w:rPr>
                 <w:rFonts w:eastAsia="Times New Roman"/>
               </w:rPr>
-              <w:t>500</w:t>
-            </w:r>
-            <w:proofErr w:type="gramStart"/>
-            <w:r>
-              <w:rPr>
-                <w:rFonts w:eastAsia="Times New Roman"/>
-              </w:rPr>
-              <w:t>ms</w:t>
-            </w:r>
-            <w:proofErr w:type="gramEnd"/>
+              <w:t>500ms</w:t>
+            </w:r>
           </w:p>
         </w:tc>
         <w:tc>
@@ -5046,16 +4321,8 @@
               <w:rPr>
                 <w:rFonts w:eastAsia="Times New Roman"/>
               </w:rPr>
-              <w:t>250</w:t>
-            </w:r>
-            <w:proofErr w:type="gramStart"/>
-            <w:r>
-              <w:rPr>
-                <w:rFonts w:eastAsia="Times New Roman"/>
-              </w:rPr>
-              <w:t>ms</w:t>
-            </w:r>
-            <w:proofErr w:type="gramEnd"/>
+              <w:t>250ms</w:t>
+            </w:r>
           </w:p>
         </w:tc>
         <w:tc>
@@ -5123,14 +4390,12 @@
                 <w:szCs w:val="24"/>
               </w:rPr>
             </w:pPr>
-            <w:proofErr w:type="spellStart"/>
             <w:r>
               <w:rPr>
                 <w:rFonts w:eastAsia="Times New Roman"/>
               </w:rPr>
               <w:t>WashingCycleTask</w:t>
             </w:r>
-            <w:proofErr w:type="spellEnd"/>
           </w:p>
         </w:tc>
         <w:tc>
@@ -5235,16 +4500,8 @@
               <w:rPr>
                 <w:rFonts w:eastAsia="Times New Roman"/>
               </w:rPr>
-              <w:t>500</w:t>
-            </w:r>
-            <w:proofErr w:type="gramStart"/>
-            <w:r>
-              <w:rPr>
-                <w:rFonts w:eastAsia="Times New Roman"/>
-              </w:rPr>
-              <w:t>ms</w:t>
-            </w:r>
-            <w:proofErr w:type="gramEnd"/>
+              <w:t>500ms</w:t>
+            </w:r>
           </w:p>
         </w:tc>
         <w:tc>
@@ -5279,16 +4536,8 @@
               <w:rPr>
                 <w:rFonts w:eastAsia="Times New Roman"/>
               </w:rPr>
-              <w:t>250</w:t>
-            </w:r>
-            <w:proofErr w:type="gramStart"/>
-            <w:r>
-              <w:rPr>
-                <w:rFonts w:eastAsia="Times New Roman"/>
-              </w:rPr>
-              <w:t>ms</w:t>
-            </w:r>
-            <w:proofErr w:type="gramEnd"/>
+              <w:t>250ms</w:t>
+            </w:r>
           </w:p>
         </w:tc>
         <w:tc>
@@ -5356,14 +4605,12 @@
                 <w:szCs w:val="24"/>
               </w:rPr>
             </w:pPr>
-            <w:proofErr w:type="spellStart"/>
             <w:r>
               <w:rPr>
                 <w:rFonts w:eastAsia="Times New Roman"/>
               </w:rPr>
               <w:t>UserInteractionTask</w:t>
             </w:r>
-            <w:proofErr w:type="spellEnd"/>
           </w:p>
         </w:tc>
         <w:tc>
@@ -5393,19 +4640,11 @@
                 <w:szCs w:val="24"/>
               </w:rPr>
             </w:pPr>
-            <w:proofErr w:type="gramStart"/>
             <w:r>
               <w:rPr>
                 <w:rFonts w:eastAsia="Times New Roman"/>
               </w:rPr>
-              <w:t>2,4,</w:t>
-            </w:r>
-            <w:proofErr w:type="gramEnd"/>
-            <w:r>
-              <w:rPr>
-                <w:rFonts w:eastAsia="Times New Roman"/>
-              </w:rPr>
-              <w:t>7</w:t>
+              <w:t>2,4,7</w:t>
             </w:r>
           </w:p>
         </w:tc>
@@ -5512,16 +4751,8 @@
               <w:rPr>
                 <w:rFonts w:eastAsia="Times New Roman"/>
               </w:rPr>
-              <w:t>500</w:t>
-            </w:r>
-            <w:proofErr w:type="gramStart"/>
-            <w:r>
-              <w:rPr>
-                <w:rFonts w:eastAsia="Times New Roman"/>
-              </w:rPr>
-              <w:t>ms</w:t>
-            </w:r>
-            <w:proofErr w:type="gramEnd"/>
+              <w:t>500ms</w:t>
+            </w:r>
           </w:p>
         </w:tc>
         <w:tc>
@@ -5621,22 +4852,14 @@
         <w:pStyle w:val="Kop1"/>
         <w:ind w:left="-5"/>
       </w:pPr>
-      <w:bookmarkStart w:id="9" w:name="_Toc443901833"/>
-      <w:bookmarkStart w:id="10" w:name="_Toc443902092"/>
+      <w:bookmarkStart w:id="8" w:name="_Toc443901833"/>
+      <w:bookmarkStart w:id="9" w:name="_Toc443902092"/>
       <w:r>
         <w:lastRenderedPageBreak/>
-        <w:t xml:space="preserve">3 </w:t>
-      </w:r>
-      <w:proofErr w:type="spellStart"/>
-      <w:r>
-        <w:t>Concurrency</w:t>
-      </w:r>
-      <w:proofErr w:type="spellEnd"/>
-      <w:r>
-        <w:t xml:space="preserve"> Diagram</w:t>
-      </w:r>
+        <w:t>3 Concurrency Diagram</w:t>
+      </w:r>
+      <w:bookmarkEnd w:id="8"/>
       <w:bookmarkEnd w:id="9"/>
-      <w:bookmarkEnd w:id="10"/>
       <w:r>
         <w:rPr>
           <w:rFonts w:ascii="Times New Roman" w:eastAsia="Times New Roman" w:hAnsi="Times New Roman" w:cs="Times New Roman"/>
@@ -5654,21 +4877,7 @@
         <w:rPr>
           <w:b/>
         </w:rPr>
-        <w:t xml:space="preserve">In het </w:t>
-      </w:r>
-      <w:proofErr w:type="spellStart"/>
-      <w:r>
-        <w:rPr>
-          <w:b/>
-        </w:rPr>
-        <w:t>concurrency</w:t>
-      </w:r>
-      <w:proofErr w:type="spellEnd"/>
-      <w:r>
-        <w:rPr>
-          <w:b/>
-        </w:rPr>
-        <w:t xml:space="preserve"> diagram wordt de interactie tussen de verschillende taken duidelijk gemaakt. De taken binnen het systeem communiceren met elkaar via synchronisatie methodes.</w:t>
+        <w:t>In het concurrency diagram wordt de interactie tussen de verschillende taken duidelijk gemaakt. De taken binnen het systeem communiceren met elkaar via synchronisatie methodes.</w:t>
       </w:r>
     </w:p>
     <w:p>
@@ -5720,7 +4929,7 @@
                     </pic:cNvPicPr>
                   </pic:nvPicPr>
                   <pic:blipFill>
-                    <a:blip r:embed="rId22">
+                    <a:blip r:embed="rId23">
                       <a:extLst>
                         <a:ext uri="{28A0092B-C50C-407E-A947-70E740481C1C}">
                           <a14:useLocalDpi xmlns:a14="http://schemas.microsoft.com/office/drawing/2010/main" val="0"/>
@@ -5755,29 +4964,8 @@
         </w:drawing>
       </w:r>
       <w:r>
-        <w:t xml:space="preserve">In het </w:t>
-      </w:r>
-      <w:proofErr w:type="spellStart"/>
-      <w:r>
-        <w:t>concurrency</w:t>
-      </w:r>
-      <w:proofErr w:type="spellEnd"/>
-      <w:r>
-        <w:t xml:space="preserve"> diagram voor de wasmachine praten/communiceren de meeste taken via </w:t>
-      </w:r>
-      <w:proofErr w:type="spellStart"/>
-      <w:r>
-        <w:t>channels</w:t>
-      </w:r>
-      <w:proofErr w:type="spellEnd"/>
-      <w:r>
-        <w:t xml:space="preserve">. Dit is omdat op de informatie die wordt doorgestuurd gewacht moet kunnen worden en dit de meest effectieve manier is om gegevens door te </w:t>
-      </w:r>
-      <w:proofErr w:type="gramStart"/>
-      <w:r>
-        <w:t xml:space="preserve">geven.  </w:t>
-      </w:r>
-      <w:proofErr w:type="gramEnd"/>
+        <w:t xml:space="preserve">In het concurrency diagram voor de wasmachine praten/communiceren de meeste taken via channels. Dit is omdat op de informatie die wordt doorgestuurd gewacht moet kunnen worden en dit de meest effectieve manier is om gegevens door te geven.  </w:t>
+      </w:r>
     </w:p>
     <w:p>
       <w:pPr>
@@ -5807,63 +4995,7 @@
         <w:ind w:left="-5" w:right="5"/>
       </w:pPr>
       <w:r>
-        <w:t xml:space="preserve">Een goed voorbeeld is de communicatie vanaf de </w:t>
-      </w:r>
-      <w:proofErr w:type="spellStart"/>
-      <w:r>
-        <w:t>MachineInteractionTask</w:t>
-      </w:r>
-      <w:proofErr w:type="spellEnd"/>
-      <w:r>
-        <w:t xml:space="preserve"> naar de </w:t>
-      </w:r>
-      <w:proofErr w:type="spellStart"/>
-      <w:r>
-        <w:t>UserInteractionTask</w:t>
-      </w:r>
-      <w:proofErr w:type="spellEnd"/>
-      <w:r>
-        <w:t xml:space="preserve"> en de </w:t>
-      </w:r>
-      <w:proofErr w:type="spellStart"/>
-      <w:r>
-        <w:t>WashingCycleTask</w:t>
-      </w:r>
-      <w:proofErr w:type="spellEnd"/>
-      <w:r>
-        <w:t xml:space="preserve"> door middel van de </w:t>
-      </w:r>
-      <w:proofErr w:type="spellStart"/>
-      <w:r>
-        <w:t>MachineStateChannel</w:t>
-      </w:r>
-      <w:proofErr w:type="spellEnd"/>
-      <w:r>
-        <w:t xml:space="preserve">. In deze communicatielijn schrijft de </w:t>
-      </w:r>
-      <w:proofErr w:type="spellStart"/>
-      <w:r>
-        <w:t>MachineInteractionTask</w:t>
-      </w:r>
-      <w:proofErr w:type="spellEnd"/>
-      <w:r>
-        <w:t xml:space="preserve"> de status van de wasmachine in de </w:t>
-      </w:r>
-      <w:proofErr w:type="spellStart"/>
-      <w:r>
-        <w:t>MachineStateChannel</w:t>
-      </w:r>
-      <w:proofErr w:type="spellEnd"/>
-      <w:r>
-        <w:t xml:space="preserve">. Dit had ook een Pool met een </w:t>
-      </w:r>
-      <w:proofErr w:type="spellStart"/>
-      <w:r>
-        <w:t>Flag</w:t>
-      </w:r>
-      <w:proofErr w:type="spellEnd"/>
-      <w:r>
-        <w:t xml:space="preserve"> kunnen zijn, een mechanisme dat vrijwel het zelfde effect heeft als een Channel. Het gebruik van een Channel is echter iets minder complex, omdat maar één synchronisatie methode wordt gebruikt.</w:t>
+        <w:t>Een goed voorbeeld is de communicatie vanaf de MachineInteractionTask naar de UserInteractionTask en de WashingCycleTask door middel van de MachineStateChannel. In deze communicatielijn schrijft de MachineInteractionTask de status van de wasmachine in de MachineStateChannel. Dit had ook een Pool met een Flag kunnen zijn, een mechanisme dat vrijwel het zelfde effect heeft als een Channel. Het gebruik van een Channel is echter iets minder complex, omdat maar één synchronisatie methode wordt gebruikt.</w:t>
       </w:r>
     </w:p>
     <w:p>
@@ -5875,6 +5007,7 @@
         <w:rPr>
           <w:sz w:val="32"/>
         </w:rPr>
+        <w:lastRenderedPageBreak/>
         <w:t xml:space="preserve"> </w:t>
       </w:r>
       <w:r>
@@ -5890,27 +5023,13 @@
         <w:pStyle w:val="Kop1"/>
         <w:ind w:left="-5"/>
       </w:pPr>
-      <w:bookmarkStart w:id="11" w:name="_Toc443901834"/>
-      <w:bookmarkStart w:id="12" w:name="_Toc443902093"/>
-      <w:r>
-        <w:lastRenderedPageBreak/>
-        <w:t xml:space="preserve">4 State </w:t>
-      </w:r>
-      <w:proofErr w:type="spellStart"/>
-      <w:r>
-        <w:t>Transition</w:t>
-      </w:r>
-      <w:proofErr w:type="spellEnd"/>
-      <w:r>
-        <w:t xml:space="preserve"> </w:t>
-      </w:r>
-      <w:proofErr w:type="spellStart"/>
-      <w:r>
-        <w:t>Diagrams</w:t>
-      </w:r>
+      <w:bookmarkStart w:id="10" w:name="_Toc443901834"/>
+      <w:bookmarkStart w:id="11" w:name="_Toc443902093"/>
+      <w:r>
+        <w:t>4 State Transition Diagrams</w:t>
+      </w:r>
+      <w:bookmarkEnd w:id="10"/>
       <w:bookmarkEnd w:id="11"/>
-      <w:bookmarkEnd w:id="12"/>
-      <w:proofErr w:type="spellEnd"/>
       <w:r>
         <w:rPr>
           <w:rFonts w:ascii="Times New Roman" w:eastAsia="Times New Roman" w:hAnsi="Times New Roman" w:cs="Times New Roman"/>
@@ -5928,35 +5047,7 @@
         <w:rPr>
           <w:b/>
         </w:rPr>
-        <w:t xml:space="preserve">In de State </w:t>
-      </w:r>
-      <w:proofErr w:type="spellStart"/>
-      <w:r>
-        <w:rPr>
-          <w:b/>
-        </w:rPr>
-        <w:t>Transition</w:t>
-      </w:r>
-      <w:proofErr w:type="spellEnd"/>
-      <w:r>
-        <w:rPr>
-          <w:b/>
-        </w:rPr>
-        <w:t xml:space="preserve"> </w:t>
-      </w:r>
-      <w:proofErr w:type="spellStart"/>
-      <w:r>
-        <w:rPr>
-          <w:b/>
-        </w:rPr>
-        <w:t>Diagrams</w:t>
-      </w:r>
-      <w:proofErr w:type="spellEnd"/>
-      <w:r>
-        <w:rPr>
-          <w:b/>
-        </w:rPr>
-        <w:t>(STD) wordt de volledige werking van het systeem uitgewerkt. Elke taak die het systeem uitvoert wordt volledig uitgewerkt. Verder is ook te zien hoe de taken met elkaar communiceren.</w:t>
+        <w:t>In de State Transition Diagrams(STD) wordt de volledige werking van het systeem uitgewerkt. Elke taak die het systeem uitvoert wordt volledig uitgewerkt. Verder is ook te zien hoe de taken met elkaar communiceren.</w:t>
       </w:r>
     </w:p>
     <w:p>
@@ -5965,8 +5056,8 @@
         <w:spacing w:after="0"/>
         <w:ind w:left="0" w:firstLine="0"/>
       </w:pPr>
-      <w:bookmarkStart w:id="13" w:name="_Toc443901835"/>
-      <w:bookmarkStart w:id="14" w:name="_Toc443902094"/>
+      <w:bookmarkStart w:id="12" w:name="_Toc443901835"/>
+      <w:bookmarkStart w:id="13" w:name="_Toc443902094"/>
       <w:r>
         <w:rPr>
           <w:rFonts w:ascii="Arial" w:eastAsia="Arial" w:hAnsi="Arial" w:cs="Arial"/>
@@ -5974,21 +5065,10 @@
           <w:color w:val="434343"/>
           <w:sz w:val="28"/>
         </w:rPr>
-        <w:t xml:space="preserve">4.1 </w:t>
-      </w:r>
-      <w:proofErr w:type="spellStart"/>
-      <w:r>
-        <w:rPr>
-          <w:rFonts w:ascii="Arial" w:eastAsia="Arial" w:hAnsi="Arial" w:cs="Arial"/>
-          <w:b w:val="0"/>
-          <w:color w:val="434343"/>
-          <w:sz w:val="28"/>
-        </w:rPr>
-        <w:t>MachineInteractionTask</w:t>
-      </w:r>
+        <w:t>4.1 MachineInteractionTask</w:t>
+      </w:r>
+      <w:bookmarkEnd w:id="12"/>
       <w:bookmarkEnd w:id="13"/>
-      <w:bookmarkEnd w:id="14"/>
-      <w:proofErr w:type="spellEnd"/>
       <w:r>
         <w:rPr>
           <w:rFonts w:ascii="Times New Roman" w:eastAsia="Times New Roman" w:hAnsi="Times New Roman" w:cs="Times New Roman"/>
@@ -6001,34 +5081,63 @@
       <w:pPr>
         <w:spacing w:after="54" w:line="240" w:lineRule="auto"/>
         <w:ind w:left="-5" w:right="5"/>
-      </w:pPr>
-      <w:r>
-        <w:rPr>
+        <w:rPr>
+          <w:b/>
+        </w:rPr>
+      </w:pPr>
+      <w:r>
+        <w:rPr>
+          <w:b/>
+        </w:rPr>
+        <w:t>In de machineInteractionTask wordt alle communicatie met de tastbare wasmachi</w:t>
+      </w:r>
+      <w:r>
+        <w:rPr>
+          <w:b/>
+        </w:rPr>
+        <w:t>ne geregeld door bytes naar de U</w:t>
+      </w:r>
+      <w:r>
+        <w:rPr>
+          <w:b/>
+        </w:rPr>
+        <w:t>art te sturen en de byte die terug wordt gegeven uit te lezen.</w:t>
+      </w:r>
+    </w:p>
+    <w:p>
+      <w:pPr>
+        <w:spacing w:after="54" w:line="240" w:lineRule="auto"/>
+        <w:ind w:left="-5" w:right="5"/>
+      </w:pPr>
+      <w:r>
+        <w:rPr>
+          <w:rFonts w:ascii="Times New Roman" w:eastAsia="Times New Roman" w:hAnsi="Times New Roman" w:cs="Times New Roman"/>
           <w:noProof/>
+          <w:sz w:val="24"/>
         </w:rPr>
         <w:drawing>
-          <wp:anchor distT="0" distB="0" distL="114300" distR="114300" simplePos="0" relativeHeight="251663360" behindDoc="0" locked="0" layoutInCell="1" allowOverlap="0">
-            <wp:simplePos x="0" y="0"/>
-            <wp:positionH relativeFrom="page">
-              <wp:align>left</wp:align>
-            </wp:positionH>
-            <wp:positionV relativeFrom="page">
-              <wp:posOffset>2959100</wp:posOffset>
-            </wp:positionV>
-            <wp:extent cx="7543800" cy="3489960"/>
+          <wp:inline distT="0" distB="0" distL="0" distR="0">
+            <wp:extent cx="5754370" cy="4142740"/>
             <wp:effectExtent l="0" t="0" r="0" b="0"/>
-            <wp:wrapTopAndBottom/>
-            <wp:docPr id="11512" name="Picture 11512"/>
-            <wp:cNvGraphicFramePr/>
+            <wp:docPr id="2" name="Afbeelding 2"/>
+            <wp:cNvGraphicFramePr>
+              <a:graphicFrameLocks xmlns:a="http://schemas.openxmlformats.org/drawingml/2006/main" noChangeAspect="1"/>
+            </wp:cNvGraphicFramePr>
             <a:graphic xmlns:a="http://schemas.openxmlformats.org/drawingml/2006/main">
               <a:graphicData uri="http://schemas.openxmlformats.org/drawingml/2006/picture">
                 <pic:pic xmlns:pic="http://schemas.openxmlformats.org/drawingml/2006/picture">
                   <pic:nvPicPr>
-                    <pic:cNvPr id="11512" name="Picture 11512"/>
+                    <pic:cNvPr id="0" name="STD_MachineInteractionTask.png"/>
                     <pic:cNvPicPr/>
                   </pic:nvPicPr>
                   <pic:blipFill>
-                    <a:blip r:embed="rId23"/>
+                    <a:blip r:embed="rId24">
+                      <a:extLst>
+                        <a:ext uri="{28A0092B-C50C-407E-A947-70E740481C1C}">
+                          <a14:useLocalDpi xmlns:a14="http://schemas.microsoft.com/office/drawing/2010/main" val="0"/>
+                        </a:ext>
+                      </a:extLst>
+                    </a:blip>
                     <a:stretch>
                       <a:fillRect/>
                     </a:stretch>
@@ -6036,7 +5145,7 @@
                   <pic:spPr>
                     <a:xfrm>
                       <a:off x="0" y="0"/>
-                      <a:ext cx="7543800" cy="3489960"/>
+                      <a:ext cx="5754370" cy="4142740"/>
                     </a:xfrm>
                     <a:prstGeom prst="rect">
                       <a:avLst/>
@@ -6045,54 +5154,8 @@
                 </pic:pic>
               </a:graphicData>
             </a:graphic>
-          </wp:anchor>
+          </wp:inline>
         </w:drawing>
-      </w:r>
-      <w:r>
-        <w:rPr>
-          <w:b/>
-        </w:rPr>
-        <w:t xml:space="preserve">In de </w:t>
-      </w:r>
-      <w:proofErr w:type="spellStart"/>
-      <w:r>
-        <w:rPr>
-          <w:b/>
-        </w:rPr>
-        <w:t>machineInteractionTask</w:t>
-      </w:r>
-      <w:proofErr w:type="spellEnd"/>
-      <w:r>
-        <w:rPr>
-          <w:b/>
-        </w:rPr>
-        <w:t xml:space="preserve"> wordt alle communicatie met de tastbare wasmachi</w:t>
-      </w:r>
-      <w:r>
-        <w:rPr>
-          <w:b/>
-        </w:rPr>
-        <w:t xml:space="preserve">ne geregeld door bytes naar de </w:t>
-      </w:r>
-      <w:proofErr w:type="spellStart"/>
-      <w:r>
-        <w:rPr>
-          <w:b/>
-        </w:rPr>
-        <w:t>U</w:t>
-      </w:r>
-      <w:r>
-        <w:rPr>
-          <w:b/>
-        </w:rPr>
-        <w:t>art</w:t>
-      </w:r>
-      <w:proofErr w:type="spellEnd"/>
-      <w:r>
-        <w:rPr>
-          <w:b/>
-        </w:rPr>
-        <w:t xml:space="preserve"> te sturen en de byte die terug wordt gegeven uit te lezen.</w:t>
       </w:r>
       <w:r>
         <w:rPr>
@@ -6108,39 +5171,19 @@
         <w:ind w:left="-5" w:right="5"/>
       </w:pPr>
       <w:r>
-        <w:t xml:space="preserve">Bij het starten van het programma wacht de </w:t>
-      </w:r>
-      <w:proofErr w:type="spellStart"/>
-      <w:r>
-        <w:t>machineInteractionTask</w:t>
-      </w:r>
-      <w:proofErr w:type="spellEnd"/>
-      <w:r>
-        <w:t xml:space="preserve"> eerst totdat er ofwel een klokslag </w:t>
-      </w:r>
-      <w:proofErr w:type="gramStart"/>
-      <w:r>
-        <w:t>plaatsvind</w:t>
-      </w:r>
-      <w:proofErr w:type="gramEnd"/>
-      <w:r>
-        <w:t xml:space="preserve">, of tot er een stuuropdracht in de daarvoor toegewezen </w:t>
-      </w:r>
-      <w:proofErr w:type="spellStart"/>
-      <w:r>
-        <w:t>channel</w:t>
-      </w:r>
-      <w:proofErr w:type="spellEnd"/>
-      <w:r>
-        <w:t xml:space="preserve"> wordt gezet. Bij een klokslag worden de verschillende onderdelen van de wasmachine ondervraagt, en vind er een event plaats voor alle aangemelde </w:t>
-      </w:r>
-      <w:proofErr w:type="spellStart"/>
-      <w:r>
-        <w:t>listeners</w:t>
-      </w:r>
-      <w:proofErr w:type="spellEnd"/>
-      <w:r>
-        <w:t xml:space="preserve"> met de meest recente informatie. Als er een stuuropdracht in de wachtrij staat wordt deze aan de machine doorgegeven, waarna de MIT eerst de response uitleest, voordat er wordt teruggekeerd naar de wachttoestand.</w:t>
+        <w:t xml:space="preserve">Bij het starten van het programma wacht de machineInteractionTask eerst totdat er ofwel een klokslag plaatsvind, of tot er een stuuropdracht in de daarvoor toegewezen </w:t>
+      </w:r>
+      <w:r>
+        <w:t>pool</w:t>
+      </w:r>
+      <w:r>
+        <w:t xml:space="preserve"> wordt gezet. Bij een klokslag worden de verschillende onderdelen van de wasmachine ondervraagt, en vind er een event plaats voor alle aangemelde listeners met de meest recente informatie. Als er een stuuropdracht in de </w:t>
+      </w:r>
+      <w:r>
+        <w:t>pool</w:t>
+      </w:r>
+      <w:r>
+        <w:t xml:space="preserve"> staat wordt deze aan de machine doorgegeven, waarna de MIT eerst de response uitleest, voordat er wordt teruggekeerd naar de wachttoestand.</w:t>
       </w:r>
       <w:r>
         <w:rPr>
@@ -6173,22 +5216,31 @@
     </w:p>
     <w:p>
       <w:pPr>
+        <w:spacing w:after="160" w:line="259" w:lineRule="auto"/>
+        <w:ind w:left="0" w:firstLine="0"/>
+        <w:rPr>
+          <w:rFonts w:ascii="Calibri" w:eastAsia="Calibri" w:hAnsi="Calibri" w:cs="Calibri"/>
+          <w:b/>
+          <w:sz w:val="32"/>
+        </w:rPr>
+      </w:pPr>
+      <w:bookmarkStart w:id="14" w:name="_Toc443901836"/>
+      <w:bookmarkStart w:id="15" w:name="_Toc443902095"/>
+      <w:r>
+        <w:br w:type="page"/>
+      </w:r>
+    </w:p>
+    <w:p>
+      <w:pPr>
         <w:pStyle w:val="Kop2"/>
         <w:ind w:left="-5"/>
       </w:pPr>
-      <w:bookmarkStart w:id="15" w:name="_Toc443901836"/>
-      <w:bookmarkStart w:id="16" w:name="_Toc443902095"/>
       <w:r>
         <w:lastRenderedPageBreak/>
-        <w:t xml:space="preserve">4.2 </w:t>
-      </w:r>
-      <w:proofErr w:type="spellStart"/>
-      <w:r>
-        <w:t>WashingCycleTask</w:t>
-      </w:r>
+        <w:t>4.2 WashingCycleTask</w:t>
+      </w:r>
+      <w:bookmarkEnd w:id="14"/>
       <w:bookmarkEnd w:id="15"/>
-      <w:bookmarkEnd w:id="16"/>
-      <w:proofErr w:type="spellEnd"/>
       <w:r>
         <w:rPr>
           <w:rFonts w:ascii="Times New Roman" w:eastAsia="Times New Roman" w:hAnsi="Times New Roman" w:cs="Times New Roman"/>
@@ -6201,34 +5253,64 @@
       <w:pPr>
         <w:spacing w:after="94" w:line="264" w:lineRule="auto"/>
         <w:ind w:left="-5"/>
-      </w:pPr>
-      <w:r>
-        <w:rPr>
-          <w:noProof/>
+        <w:rPr>
+          <w:b/>
+        </w:rPr>
+      </w:pPr>
+      <w:r>
+        <w:rPr>
+          <w:b/>
+        </w:rPr>
+        <w:t xml:space="preserve">In de washingCycleTask wordt het huidige wasprogramma uitgevoerd/bijgehouden. De status van het huidige wasprogramma kan van buiten af aangepast worden (pauzeren of stoppen), dit wordt ook in deze taak verwerkt. Naast dit stuurt de washingCycleTask ook naar alle geregistreerde cycleStateListeners wat de status is van het huidige wasprogramma en de fase waarin deze verkeerd. </w:t>
+      </w:r>
+    </w:p>
+    <w:p>
+      <w:pPr>
+        <w:ind w:left="-5" w:right="5"/>
+      </w:pPr>
+      <w:r>
+        <w:rPr>
+          <w:b/>
         </w:rPr>
         <w:drawing>
-          <wp:anchor distT="0" distB="0" distL="114300" distR="114300" simplePos="0" relativeHeight="251664384" behindDoc="0" locked="0" layoutInCell="1" allowOverlap="0">
+          <wp:anchor distT="0" distB="0" distL="114300" distR="114300" simplePos="0" relativeHeight="251670528" behindDoc="1" locked="0" layoutInCell="1" allowOverlap="1" wp14:anchorId="6094293C" wp14:editId="2EFED211">
             <wp:simplePos x="0" y="0"/>
-            <wp:positionH relativeFrom="page">
-              <wp:posOffset>0</wp:posOffset>
+            <wp:positionH relativeFrom="column">
+              <wp:posOffset>-899160</wp:posOffset>
             </wp:positionH>
-            <wp:positionV relativeFrom="page">
-              <wp:posOffset>2191512</wp:posOffset>
+            <wp:positionV relativeFrom="paragraph">
+              <wp:posOffset>306070</wp:posOffset>
             </wp:positionV>
-            <wp:extent cx="7543800" cy="7601713"/>
+            <wp:extent cx="7563485" cy="5467350"/>
             <wp:effectExtent l="0" t="0" r="0" b="0"/>
-            <wp:wrapTopAndBottom/>
-            <wp:docPr id="11513" name="Picture 11513"/>
-            <wp:cNvGraphicFramePr/>
+            <wp:wrapTight wrapText="bothSides">
+              <wp:wrapPolygon edited="0">
+                <wp:start x="0" y="0"/>
+                <wp:lineTo x="0" y="21525"/>
+                <wp:lineTo x="21544" y="21525"/>
+                <wp:lineTo x="21544" y="0"/>
+                <wp:lineTo x="0" y="0"/>
+              </wp:wrapPolygon>
+            </wp:wrapTight>
+            <wp:docPr id="3" name="Afbeelding 3"/>
+            <wp:cNvGraphicFramePr>
+              <a:graphicFrameLocks xmlns:a="http://schemas.openxmlformats.org/drawingml/2006/main" noChangeAspect="1"/>
+            </wp:cNvGraphicFramePr>
             <a:graphic xmlns:a="http://schemas.openxmlformats.org/drawingml/2006/main">
               <a:graphicData uri="http://schemas.openxmlformats.org/drawingml/2006/picture">
                 <pic:pic xmlns:pic="http://schemas.openxmlformats.org/drawingml/2006/picture">
                   <pic:nvPicPr>
-                    <pic:cNvPr id="11513" name="Picture 11513"/>
+                    <pic:cNvPr id="0" name="STD Washing Cycle Task.png"/>
                     <pic:cNvPicPr/>
                   </pic:nvPicPr>
                   <pic:blipFill>
-                    <a:blip r:embed="rId24"/>
+                    <a:blip r:embed="rId25">
+                      <a:extLst>
+                        <a:ext uri="{28A0092B-C50C-407E-A947-70E740481C1C}">
+                          <a14:useLocalDpi xmlns:a14="http://schemas.microsoft.com/office/drawing/2010/main" val="0"/>
+                        </a:ext>
+                      </a:extLst>
+                    </a:blip>
                     <a:stretch>
                       <a:fillRect/>
                     </a:stretch>
@@ -6236,7 +5318,7 @@
                   <pic:spPr>
                     <a:xfrm>
                       <a:off x="0" y="0"/>
-                      <a:ext cx="7543800" cy="7601713"/>
+                      <a:ext cx="7563485" cy="5467350"/>
                     </a:xfrm>
                     <a:prstGeom prst="rect">
                       <a:avLst/>
@@ -6245,195 +5327,84 @@
                 </pic:pic>
               </a:graphicData>
             </a:graphic>
+            <wp14:sizeRelH relativeFrom="page">
+              <wp14:pctWidth>0</wp14:pctWidth>
+            </wp14:sizeRelH>
+            <wp14:sizeRelV relativeFrom="page">
+              <wp14:pctHeight>0</wp14:pctHeight>
+            </wp14:sizeRelV>
           </wp:anchor>
         </w:drawing>
       </w:r>
-      <w:r>
-        <w:rPr>
-          <w:rFonts w:ascii="Calibri" w:eastAsia="Calibri" w:hAnsi="Calibri" w:cs="Calibri"/>
-        </w:rPr>
-        <w:t xml:space="preserve">In de </w:t>
-      </w:r>
-      <w:proofErr w:type="spellStart"/>
-      <w:r>
-        <w:rPr>
-          <w:rFonts w:ascii="Calibri" w:eastAsia="Calibri" w:hAnsi="Calibri" w:cs="Calibri"/>
-        </w:rPr>
-        <w:t>washingCycleTask</w:t>
-      </w:r>
-      <w:proofErr w:type="spellEnd"/>
-      <w:r>
-        <w:rPr>
-          <w:rFonts w:ascii="Calibri" w:eastAsia="Calibri" w:hAnsi="Calibri" w:cs="Calibri"/>
-        </w:rPr>
-        <w:t xml:space="preserve"> wordt het huidige wasprogramma uitgevoerd/bijgehouden. De status van het huidige wasprogramma kan van buiten af aangepast worden (pauzeren of stoppen), dit wordt ook in deze taak verwerkt. Naast dit stuurt de </w:t>
-      </w:r>
-      <w:proofErr w:type="spellStart"/>
-      <w:r>
-        <w:rPr>
-          <w:rFonts w:ascii="Calibri" w:eastAsia="Calibri" w:hAnsi="Calibri" w:cs="Calibri"/>
-        </w:rPr>
-        <w:t>washingCycleTask</w:t>
-      </w:r>
-      <w:proofErr w:type="spellEnd"/>
-      <w:r>
-        <w:rPr>
-          <w:rFonts w:ascii="Calibri" w:eastAsia="Calibri" w:hAnsi="Calibri" w:cs="Calibri"/>
-        </w:rPr>
-        <w:t xml:space="preserve"> ook naar alle geregistreerde </w:t>
-      </w:r>
-      <w:proofErr w:type="spellStart"/>
-      <w:r>
-        <w:rPr>
-          <w:rFonts w:ascii="Calibri" w:eastAsia="Calibri" w:hAnsi="Calibri" w:cs="Calibri"/>
-        </w:rPr>
-        <w:t>cycleStateListeners</w:t>
-      </w:r>
-      <w:proofErr w:type="spellEnd"/>
-      <w:r>
-        <w:rPr>
-          <w:rFonts w:ascii="Calibri" w:eastAsia="Calibri" w:hAnsi="Calibri" w:cs="Calibri"/>
-        </w:rPr>
-        <w:t xml:space="preserve"> wat de status is van het huidige wasprogramma en de fase waarin deze verkeerd.</w:t>
-      </w:r>
-      <w:r>
-        <w:rPr>
-          <w:rFonts w:ascii="Times New Roman" w:eastAsia="Times New Roman" w:hAnsi="Times New Roman" w:cs="Times New Roman"/>
-          <w:sz w:val="24"/>
-        </w:rPr>
-        <w:t xml:space="preserve"> </w:t>
-      </w:r>
-      <w:r>
-        <w:br w:type="page"/>
-      </w:r>
     </w:p>
     <w:p>
       <w:pPr>
         <w:ind w:left="-5" w:right="5"/>
       </w:pPr>
+    </w:p>
+    <w:p>
+      <w:pPr>
+        <w:ind w:left="-5" w:right="5"/>
+      </w:pPr>
+    </w:p>
+    <w:p>
+      <w:pPr>
+        <w:ind w:left="-5" w:right="5"/>
+      </w:pPr>
+    </w:p>
+    <w:p>
+      <w:pPr>
+        <w:ind w:left="-5" w:right="5"/>
+      </w:pPr>
+    </w:p>
+    <w:p>
+      <w:pPr>
+        <w:ind w:left="-5" w:right="5"/>
+      </w:pPr>
+    </w:p>
+    <w:p>
+      <w:pPr>
+        <w:ind w:left="-5" w:right="5"/>
+      </w:pPr>
+    </w:p>
+    <w:p>
+      <w:pPr>
+        <w:ind w:left="-5" w:right="5"/>
+      </w:pPr>
+    </w:p>
+    <w:p>
+      <w:pPr>
+        <w:ind w:left="-5" w:right="5"/>
+      </w:pPr>
+    </w:p>
+    <w:p>
+      <w:pPr>
+        <w:ind w:left="-5" w:right="5"/>
+      </w:pPr>
       <w:r>
         <w:lastRenderedPageBreak/>
-        <w:t xml:space="preserve">Bij het starten van het programma komt de </w:t>
-      </w:r>
-      <w:proofErr w:type="spellStart"/>
-      <w:r>
-        <w:t>washingCycleTask</w:t>
-      </w:r>
-      <w:proofErr w:type="spellEnd"/>
-      <w:r>
-        <w:t xml:space="preserve"> eerst in de ‘</w:t>
-      </w:r>
-      <w:proofErr w:type="spellStart"/>
-      <w:r>
-        <w:t>Stopped</w:t>
-      </w:r>
-      <w:proofErr w:type="spellEnd"/>
-      <w:r>
-        <w:t xml:space="preserve">’ status terecht. In deze status wordt elke 500 </w:t>
-      </w:r>
-      <w:proofErr w:type="spellStart"/>
-      <w:r>
-        <w:t>miliseconden</w:t>
-      </w:r>
-      <w:proofErr w:type="spellEnd"/>
-      <w:r>
-        <w:t xml:space="preserve"> de </w:t>
-      </w:r>
-      <w:proofErr w:type="spellStart"/>
-      <w:r>
-        <w:t>cycleStateChannel</w:t>
-      </w:r>
-      <w:proofErr w:type="spellEnd"/>
-      <w:r>
-        <w:t xml:space="preserve"> uitgelezen net zo lang totdat er een “RUN” word uitgelezen. In de </w:t>
-      </w:r>
-      <w:proofErr w:type="spellStart"/>
-      <w:r>
-        <w:t>cycleStateChannel</w:t>
-      </w:r>
-      <w:proofErr w:type="spellEnd"/>
-      <w:r>
-        <w:t xml:space="preserve"> wordt geschreven of de huidige </w:t>
-      </w:r>
-      <w:proofErr w:type="spellStart"/>
-      <w:r>
-        <w:t>washing</w:t>
-      </w:r>
-      <w:proofErr w:type="spellEnd"/>
-      <w:r>
-        <w:t xml:space="preserve"> </w:t>
-      </w:r>
-      <w:proofErr w:type="spellStart"/>
-      <w:r>
-        <w:t>cycle</w:t>
-      </w:r>
-      <w:proofErr w:type="spellEnd"/>
-      <w:r>
-        <w:t xml:space="preserve"> moet ‘</w:t>
-      </w:r>
-      <w:proofErr w:type="gramStart"/>
-      <w:r>
-        <w:t>runnen</w:t>
-      </w:r>
-      <w:proofErr w:type="gramEnd"/>
-      <w:r>
-        <w:t xml:space="preserve">’, ‘pauzeren’ of ‘stoppen’. Zodra de </w:t>
-      </w:r>
-      <w:proofErr w:type="spellStart"/>
-      <w:r>
-        <w:t>washingCycleTask</w:t>
-      </w:r>
-      <w:proofErr w:type="spellEnd"/>
-      <w:r>
-        <w:t xml:space="preserve"> van zijn ‘</w:t>
-      </w:r>
-      <w:proofErr w:type="spellStart"/>
-      <w:r>
-        <w:t>Stopped</w:t>
-      </w:r>
-      <w:proofErr w:type="spellEnd"/>
-      <w:r>
-        <w:t xml:space="preserve">’ status naar ‘Running’ status gaat wordt de </w:t>
-      </w:r>
-      <w:proofErr w:type="spellStart"/>
-      <w:r>
-        <w:t>loadCycleChannel</w:t>
-      </w:r>
-      <w:proofErr w:type="spellEnd"/>
-      <w:r>
-        <w:t xml:space="preserve"> uitgelezen, hierin wordt gezet welk wasprogramma wordt gedraaid. Het uitgelezen wasprogramma wordt opgeslagen in de “</w:t>
-      </w:r>
-      <w:proofErr w:type="spellStart"/>
-      <w:r>
-        <w:t>ongoing</w:t>
-      </w:r>
-      <w:proofErr w:type="spellEnd"/>
-      <w:r>
-        <w:t>” ‘</w:t>
-      </w:r>
-      <w:proofErr w:type="spellStart"/>
-      <w:r>
-        <w:t>washingCycle</w:t>
-      </w:r>
-      <w:proofErr w:type="spellEnd"/>
-      <w:r>
-        <w:t xml:space="preserve">’ zodat de </w:t>
-      </w:r>
-      <w:proofErr w:type="spellStart"/>
-      <w:r>
-        <w:t>Task</w:t>
-      </w:r>
-      <w:proofErr w:type="spellEnd"/>
-      <w:r>
-        <w:t xml:space="preserve"> </w:t>
-      </w:r>
-      <w:proofErr w:type="gramStart"/>
-      <w:r>
-        <w:t>onthoud</w:t>
-      </w:r>
-      <w:proofErr w:type="gramEnd"/>
-      <w:r>
-        <w:t xml:space="preserve"> welk wasprogramma hij aan het draaien is.</w:t>
+        <w:t xml:space="preserve">Bij het starten van het programma komt de washingCycleTask eerst in de ‘Stopped’ status terecht. In deze status wordt </w:t>
+      </w:r>
+      <w:r>
+        <w:t>gewacht tot dat de run flag geset wordt, zodra dat gebeurd gaat deze task door naar zijn ‘Initialized’ state</w:t>
+      </w:r>
+      <w:r>
+        <w:t>. Zodra de washingCycleTask van zijn ‘Stopped’ status naar ‘</w:t>
+      </w:r>
+      <w:r>
+        <w:t>I</w:t>
+      </w:r>
+      <w:r>
+        <w:t>nitialized</w:t>
+      </w:r>
+      <w:r>
+        <w:t>’ status gaat wordt de loadCycle</w:t>
+      </w:r>
+      <w:r>
+        <w:t>Pool</w:t>
+      </w:r>
+      <w:r>
+        <w:t xml:space="preserve"> uitgelezen, hierin wordt gezet welk wasprogramma wordt gedraaid. Het uitgelezen wasprogramma wordt opgeslagen in de “ongoing” ‘washingCycle’ zodat de Task onthoud welk wasprogramma hij aan het draaien is.</w:t>
       </w:r>
       <w:r>
         <w:rPr>
@@ -6456,56 +5427,13 @@
       <w:pPr>
         <w:ind w:left="-5" w:right="5"/>
       </w:pPr>
-      <w:r>
-        <w:t xml:space="preserve">Na het vaststellen van het wasprogramma die moet draaien komt de </w:t>
-      </w:r>
-      <w:proofErr w:type="spellStart"/>
-      <w:r>
-        <w:t>washingCycleTask</w:t>
-      </w:r>
-      <w:proofErr w:type="spellEnd"/>
-      <w:r>
-        <w:t xml:space="preserve"> in een nieuwe staat (‘Running’)terecht. In deze grote </w:t>
-      </w:r>
-      <w:proofErr w:type="gramStart"/>
-      <w:r>
-        <w:t>loop</w:t>
-      </w:r>
-      <w:proofErr w:type="gramEnd"/>
-      <w:r>
-        <w:t xml:space="preserve"> wordt gekeken of de status van het </w:t>
-      </w:r>
-      <w:proofErr w:type="spellStart"/>
-      <w:r>
-        <w:t>wasprogamma</w:t>
-      </w:r>
-      <w:proofErr w:type="spellEnd"/>
-      <w:r>
-        <w:t xml:space="preserve"> moet veranderen van “RUN” naar “PAUSE” of “STOP”. Als dit niet het geval is blijf de status van deze taak ‘Running’ en zal hij alle fases van het wasprogramma een voor een uitvoeren. Wordt het wasprogramma gestopt of is het klaar, dan zal de status weer terug gaan naar ‘</w:t>
-      </w:r>
-      <w:proofErr w:type="spellStart"/>
-      <w:r>
-        <w:t>Stopped</w:t>
-      </w:r>
-      <w:proofErr w:type="spellEnd"/>
-      <w:r>
-        <w:t>’. Ook is er nog een ‘</w:t>
-      </w:r>
-      <w:proofErr w:type="spellStart"/>
-      <w:r>
-        <w:t>Paused</w:t>
-      </w:r>
-      <w:proofErr w:type="spellEnd"/>
-      <w:r>
-        <w:t>’ status, dit is ook een loop waarin de taak blijft vanaf wanneer de status van het wasprogramma “PAUSE” wordt tot dat het weer veranderd naar “RUN” of “STOP”. Waarbij in het geval van “RUN” de taak weer verder gaat in zijn ‘Running’ status en bij het geval van “STOP” terug komt in zijn ‘</w:t>
-      </w:r>
-      <w:proofErr w:type="spellStart"/>
-      <w:r>
-        <w:t>Stopped</w:t>
-      </w:r>
-      <w:proofErr w:type="spellEnd"/>
-      <w:r>
-        <w:t>’ status.</w:t>
+    </w:p>
+    <w:p>
+      <w:pPr>
+        <w:ind w:left="-5" w:right="5"/>
+      </w:pPr>
+      <w:r>
+        <w:t>Na het vaststellen van het wasprogramma die moet draaien komt de washingCycleTask in een nieuwe staat (‘Running’)terecht. In deze grote loop wordt gekeken of de status van het wasprogamma moet veranderen van “RUN” naar “PAUSE” of “STOP”. Als dit niet het geval is blijf de status van deze taak ‘Running’ en zal hij alle fases van het wasprogramma een voor een uitvoeren. Wordt het wasprogramma gestopt of is het klaar, dan zal de status weer terug gaan naar ‘Stopped’. Ook is er nog een ‘Paused’ status, dit is ook een loop waarin de taak blijft vanaf wanneer de status van het wasprogramma “PAUSE” wordt tot dat het weer veranderd naar “RUN” of “STOP”. Waarbij in het geval van “RUN” de taak weer verder gaat in zijn ‘Running’ status en bij het geval van “STOP” terug komt in zijn ‘Stopped’ status.</w:t>
       </w:r>
       <w:r>
         <w:rPr>
@@ -6583,19 +5511,14 @@
         <w:pStyle w:val="Kop2"/>
         <w:ind w:left="-5"/>
       </w:pPr>
-      <w:bookmarkStart w:id="17" w:name="_Toc443901837"/>
-      <w:bookmarkStart w:id="18" w:name="_Toc443902096"/>
+      <w:bookmarkStart w:id="16" w:name="_Toc443901837"/>
+      <w:bookmarkStart w:id="17" w:name="_Toc443902096"/>
       <w:r>
         <w:lastRenderedPageBreak/>
-        <w:t xml:space="preserve">4.3 </w:t>
-      </w:r>
-      <w:proofErr w:type="spellStart"/>
-      <w:r>
-        <w:t>UserInteractionTask</w:t>
-      </w:r>
+        <w:t>4.3 UserInteractionTask</w:t>
+      </w:r>
+      <w:bookmarkEnd w:id="16"/>
       <w:bookmarkEnd w:id="17"/>
-      <w:bookmarkEnd w:id="18"/>
-      <w:proofErr w:type="spellEnd"/>
       <w:r>
         <w:rPr>
           <w:rFonts w:ascii="Times New Roman" w:eastAsia="Times New Roman" w:hAnsi="Times New Roman" w:cs="Times New Roman"/>
@@ -6614,28 +5537,44 @@
           <w:noProof/>
         </w:rPr>
         <w:drawing>
-          <wp:anchor distT="0" distB="0" distL="114300" distR="114300" simplePos="0" relativeHeight="251665408" behindDoc="0" locked="0" layoutInCell="1" allowOverlap="0">
+          <wp:anchor distT="0" distB="0" distL="114300" distR="114300" simplePos="0" relativeHeight="251671552" behindDoc="1" locked="0" layoutInCell="1" allowOverlap="1" wp14:anchorId="1FA8F04E" wp14:editId="2F179ED4">
             <wp:simplePos x="0" y="0"/>
-            <wp:positionH relativeFrom="page">
-              <wp:posOffset>0</wp:posOffset>
+            <wp:positionH relativeFrom="column">
+              <wp:posOffset>-880745</wp:posOffset>
             </wp:positionH>
-            <wp:positionV relativeFrom="page">
-              <wp:posOffset>1818131</wp:posOffset>
+            <wp:positionV relativeFrom="paragraph">
+              <wp:posOffset>487045</wp:posOffset>
             </wp:positionV>
-            <wp:extent cx="7543800" cy="3621024"/>
+            <wp:extent cx="7524750" cy="3924300"/>
             <wp:effectExtent l="0" t="0" r="0" b="0"/>
-            <wp:wrapTopAndBottom/>
-            <wp:docPr id="11514" name="Picture 11514"/>
-            <wp:cNvGraphicFramePr/>
+            <wp:wrapTight wrapText="bothSides">
+              <wp:wrapPolygon edited="0">
+                <wp:start x="0" y="0"/>
+                <wp:lineTo x="0" y="21495"/>
+                <wp:lineTo x="21545" y="21495"/>
+                <wp:lineTo x="21545" y="0"/>
+                <wp:lineTo x="0" y="0"/>
+              </wp:wrapPolygon>
+            </wp:wrapTight>
+            <wp:docPr id="5" name="Afbeelding 5"/>
+            <wp:cNvGraphicFramePr>
+              <a:graphicFrameLocks xmlns:a="http://schemas.openxmlformats.org/drawingml/2006/main" noChangeAspect="1"/>
+            </wp:cNvGraphicFramePr>
             <a:graphic xmlns:a="http://schemas.openxmlformats.org/drawingml/2006/main">
               <a:graphicData uri="http://schemas.openxmlformats.org/drawingml/2006/picture">
                 <pic:pic xmlns:pic="http://schemas.openxmlformats.org/drawingml/2006/picture">
                   <pic:nvPicPr>
-                    <pic:cNvPr id="11514" name="Picture 11514"/>
+                    <pic:cNvPr id="0" name="UserInteractionTask.png"/>
                     <pic:cNvPicPr/>
                   </pic:nvPicPr>
                   <pic:blipFill>
-                    <a:blip r:embed="rId25"/>
+                    <a:blip r:embed="rId26">
+                      <a:extLst>
+                        <a:ext uri="{28A0092B-C50C-407E-A947-70E740481C1C}">
+                          <a14:useLocalDpi xmlns:a14="http://schemas.microsoft.com/office/drawing/2010/main" val="0"/>
+                        </a:ext>
+                      </a:extLst>
+                    </a:blip>
                     <a:stretch>
                       <a:fillRect/>
                     </a:stretch>
@@ -6643,7 +5582,7 @@
                   <pic:spPr>
                     <a:xfrm>
                       <a:off x="0" y="0"/>
-                      <a:ext cx="7543800" cy="3621024"/>
+                      <a:ext cx="7524750" cy="3924300"/>
                     </a:xfrm>
                     <a:prstGeom prst="rect">
                       <a:avLst/>
@@ -6652,6 +5591,12 @@
                 </pic:pic>
               </a:graphicData>
             </a:graphic>
+            <wp14:sizeRelH relativeFrom="page">
+              <wp14:pctWidth>0</wp14:pctWidth>
+            </wp14:sizeRelH>
+            <wp14:sizeRelV relativeFrom="page">
+              <wp14:pctHeight>0</wp14:pctHeight>
+            </wp14:sizeRelV>
           </wp:anchor>
         </w:drawing>
       </w:r>
@@ -6659,21 +5604,7 @@
         <w:rPr>
           <w:b/>
         </w:rPr>
-        <w:t xml:space="preserve">In de </w:t>
-      </w:r>
-      <w:proofErr w:type="spellStart"/>
-      <w:r>
-        <w:rPr>
-          <w:b/>
-        </w:rPr>
-        <w:t>UserInteractionTask</w:t>
-      </w:r>
-      <w:proofErr w:type="spellEnd"/>
-      <w:r>
-        <w:rPr>
-          <w:b/>
-        </w:rPr>
-        <w:t xml:space="preserve"> worden alle berichten die zijn verzonden door de gebruiker verwerkt en wordt de bijbehorende actie uitgevoerd.</w:t>
+        <w:t>In de UserInteractionTask worden alle berichten die zijn verzonden door de gebruiker verwerkt en wordt de bijbehorende actie uitgevoerd.</w:t>
       </w:r>
       <w:r>
         <w:rPr>
@@ -6688,13 +5619,6 @@
         <w:spacing w:before="3" w:line="259" w:lineRule="auto"/>
         <w:ind w:left="0" w:firstLine="0"/>
       </w:pPr>
-      <w:r>
-        <w:rPr>
-          <w:rFonts w:ascii="Times New Roman" w:eastAsia="Times New Roman" w:hAnsi="Times New Roman" w:cs="Times New Roman"/>
-          <w:sz w:val="24"/>
-        </w:rPr>
-        <w:t xml:space="preserve"> </w:t>
-      </w:r>
     </w:p>
     <w:p>
       <w:pPr>
@@ -6714,123 +5638,13 @@
         <w:ind w:left="-5" w:right="388"/>
       </w:pPr>
       <w:r>
-        <w:t xml:space="preserve">Deze taak staat bijna altijd in de toestand </w:t>
-      </w:r>
-      <w:proofErr w:type="spellStart"/>
-      <w:r>
-        <w:t>Waiting</w:t>
-      </w:r>
-      <w:proofErr w:type="spellEnd"/>
-      <w:r>
-        <w:t xml:space="preserve">. Totdat er een stuuropdracht </w:t>
-      </w:r>
-      <w:proofErr w:type="gramStart"/>
-      <w:r>
-        <w:t>word</w:t>
-      </w:r>
-      <w:proofErr w:type="gramEnd"/>
-      <w:r>
-        <w:t xml:space="preserve"> gestuurd naar een van de twee </w:t>
-      </w:r>
-      <w:proofErr w:type="spellStart"/>
-      <w:r>
-        <w:t>channels</w:t>
-      </w:r>
-      <w:proofErr w:type="spellEnd"/>
-      <w:r>
-        <w:t xml:space="preserve"> van deze </w:t>
-      </w:r>
-      <w:proofErr w:type="spellStart"/>
-      <w:r>
-        <w:t>task</w:t>
-      </w:r>
-      <w:proofErr w:type="spellEnd"/>
-      <w:r>
-        <w:t xml:space="preserve">: </w:t>
-      </w:r>
-      <w:proofErr w:type="spellStart"/>
-      <w:r>
-        <w:t>washingCycleStateChannel</w:t>
-      </w:r>
-      <w:proofErr w:type="spellEnd"/>
-      <w:r>
-        <w:t xml:space="preserve">, in deze </w:t>
-      </w:r>
-      <w:proofErr w:type="spellStart"/>
-      <w:r>
-        <w:t>channel</w:t>
-      </w:r>
-      <w:proofErr w:type="spellEnd"/>
-      <w:r>
-        <w:t xml:space="preserve"> wordt van buiten af gestuurd wat de huidige stap is van het draaiende wasprogramma en in welke staat deze verkeerd. </w:t>
-      </w:r>
-    </w:p>
-    <w:p>
-      <w:pPr>
-        <w:ind w:left="-5" w:right="5"/>
-      </w:pPr>
-      <w:proofErr w:type="spellStart"/>
-      <w:r>
-        <w:t>machineStateChannel</w:t>
-      </w:r>
-      <w:proofErr w:type="spellEnd"/>
-      <w:r>
-        <w:t xml:space="preserve">, in deze </w:t>
-      </w:r>
-      <w:proofErr w:type="spellStart"/>
-      <w:r>
-        <w:t>channel</w:t>
-      </w:r>
-      <w:proofErr w:type="spellEnd"/>
-      <w:r>
-        <w:t xml:space="preserve"> wordt van buiten af gestuurd wat de huidige status is van de wasmachine (temperatuur, waterlevel, etc.). </w:t>
-      </w:r>
-    </w:p>
-    <w:p>
-      <w:pPr>
-        <w:ind w:left="-5" w:right="5"/>
-      </w:pPr>
-      <w:r>
-        <w:t xml:space="preserve">Zodra er naar een van deze </w:t>
-      </w:r>
-      <w:proofErr w:type="spellStart"/>
-      <w:r>
-        <w:t>channels</w:t>
-      </w:r>
-      <w:proofErr w:type="spellEnd"/>
-      <w:r>
-        <w:t xml:space="preserve"> geschreven wordt zal de </w:t>
-      </w:r>
-      <w:proofErr w:type="spellStart"/>
-      <w:r>
-        <w:t>channel</w:t>
-      </w:r>
-      <w:proofErr w:type="spellEnd"/>
-      <w:r>
-        <w:t xml:space="preserve"> waarin geschreven werd uitgelezen worden. De informatie die uit de </w:t>
-      </w:r>
-      <w:proofErr w:type="spellStart"/>
-      <w:r>
-        <w:t>channel</w:t>
-      </w:r>
-      <w:proofErr w:type="spellEnd"/>
-      <w:r>
-        <w:t xml:space="preserve"> wordt gelezen wordt doorgestuurd naar de </w:t>
-      </w:r>
-      <w:proofErr w:type="spellStart"/>
-      <w:r>
-        <w:t>websocket</w:t>
-      </w:r>
-      <w:proofErr w:type="spellEnd"/>
-      <w:r>
-        <w:t xml:space="preserve"> class die zorgt dat deze informatie op de website zichtbaar wordt.</w:t>
-      </w:r>
-      <w:r>
-        <w:rPr>
-          <w:rFonts w:ascii="Times New Roman" w:eastAsia="Times New Roman" w:hAnsi="Times New Roman" w:cs="Times New Roman"/>
-          <w:sz w:val="24"/>
-        </w:rPr>
-        <w:t xml:space="preserve"> </w:t>
+        <w:t>Deze taak is constant aan het wachten t</w:t>
+      </w:r>
+      <w:r>
+        <w:t xml:space="preserve">otdat </w:t>
+      </w:r>
+      <w:r>
+        <w:t>de stateUpdateFlag wordt geset, dit gebeurd wanneer er van buiten deze task een opdracht wordt gestuurd naar deze task. Als dit gebeurd en de flag wordt geset dan zal deze task de gegeven opdracht uitvoeren.</w:t>
       </w:r>
     </w:p>
     <w:p>
@@ -6839,11 +5653,12 @@
         <w:ind w:left="0" w:firstLine="0"/>
       </w:pPr>
       <w:r>
-        <w:rPr>
-          <w:rFonts w:ascii="Times New Roman" w:eastAsia="Times New Roman" w:hAnsi="Times New Roman" w:cs="Times New Roman"/>
-          <w:sz w:val="24"/>
-        </w:rPr>
-        <w:t xml:space="preserve"> </w:t>
+        <w:t>De opdrachten die gestuurd worden naar deze task zijn opdrachten voor de websocket en worden dus daar naar toe gestuurd, maar deze task luisterd ook naar de websocket door middel van handleUserAction(). De uitgelezen opdrachten vanaf de websocket worden doorgestuurd naar hun betreffende task die deze opdracht moet uitvoeren</w:t>
+      </w:r>
+      <w:bookmarkStart w:id="18" w:name="_GoBack"/>
+      <w:bookmarkEnd w:id="18"/>
+      <w:r>
+        <w:t>.</w:t>
       </w:r>
     </w:p>
     <w:p>
@@ -6883,7 +5698,6 @@
         <w:rPr>
           <w:b/>
         </w:rPr>
-        <w:lastRenderedPageBreak/>
         <w:br w:type="page"/>
       </w:r>
     </w:p>
@@ -6897,6 +5711,7 @@
         <w:rPr>
           <w:b/>
         </w:rPr>
+        <w:lastRenderedPageBreak/>
         <w:t>5 Bronvermeldingen</w:t>
       </w:r>
       <w:bookmarkEnd w:id="19"/>
@@ -6931,28 +5746,10 @@
         <w:rPr>
           <w:i/>
         </w:rPr>
-        <w:t xml:space="preserve">TI C++ software </w:t>
-      </w:r>
-      <w:proofErr w:type="spellStart"/>
-      <w:r>
-        <w:rPr>
-          <w:i/>
-        </w:rPr>
-        <w:t>rules</w:t>
-      </w:r>
-      <w:proofErr w:type="spellEnd"/>
-      <w:r>
-        <w:rPr>
-          <w:i/>
-        </w:rPr>
-        <w:t xml:space="preserve">” </w:t>
-      </w:r>
-      <w:r>
-        <w:t xml:space="preserve">(2014) Verkregen </w:t>
-      </w:r>
-      <w:proofErr w:type="gramStart"/>
-      <w:r>
-        <w:t xml:space="preserve">van: </w:t>
+        <w:t xml:space="preserve">TI C++ software rules” </w:t>
+      </w:r>
+      <w:r>
+        <w:t xml:space="preserve">(2014) Verkregen van: </w:t>
       </w:r>
       <w:r>
         <w:rPr>
@@ -6961,14 +5758,13 @@
         </w:rPr>
         <w:t xml:space="preserve"> </w:t>
       </w:r>
-      <w:proofErr w:type="gramEnd"/>
     </w:p>
     <w:p>
       <w:pPr>
         <w:spacing w:after="3" w:line="259" w:lineRule="auto"/>
         <w:ind w:left="715"/>
       </w:pPr>
-      <w:hyperlink r:id="rId26">
+      <w:hyperlink r:id="rId27">
         <w:r>
           <w:rPr>
             <w:color w:val="1155CC"/>
@@ -6977,7 +5773,7 @@
           <w:t>https://cursussen.sharepoint.hu.nl/fnt/35/TCTI</w:t>
         </w:r>
       </w:hyperlink>
-      <w:hyperlink r:id="rId27">
+      <w:hyperlink r:id="rId28">
         <w:r>
           <w:rPr>
             <w:color w:val="1155CC"/>
@@ -6986,7 +5782,7 @@
           <w:t>-</w:t>
         </w:r>
       </w:hyperlink>
-      <w:hyperlink r:id="rId28">
+      <w:hyperlink r:id="rId29">
         <w:r>
           <w:rPr>
             <w:color w:val="1155CC"/>
@@ -6995,7 +5791,7 @@
           <w:t>V2THO6</w:t>
         </w:r>
       </w:hyperlink>
-      <w:hyperlink r:id="rId29">
+      <w:hyperlink r:id="rId30">
         <w:r>
           <w:rPr>
             <w:color w:val="1155CC"/>
@@ -7004,7 +5800,7 @@
           <w:t>-</w:t>
         </w:r>
       </w:hyperlink>
-      <w:hyperlink r:id="rId30">
+      <w:hyperlink r:id="rId31">
         <w:r>
           <w:rPr>
             <w:color w:val="1155CC"/>
@@ -7013,7 +5809,7 @@
           <w:t>14/Studiemateriaal/2015</w:t>
         </w:r>
       </w:hyperlink>
-      <w:hyperlink r:id="rId31">
+      <w:hyperlink r:id="rId32">
         <w:r>
           <w:rPr>
             <w:rStyle w:val="Hyperlink"/>
@@ -7021,7 +5817,7 @@
           <w:t>https://cursussen.sharepoint.hu.nl/fnt/35/TCTI-V2THO6-14/Studiemateriaal/2015-2016-TI-C++-software-rules-1-0.pdf</w:t>
         </w:r>
       </w:hyperlink>
-      <w:hyperlink r:id="rId32">
+      <w:hyperlink r:id="rId33">
         <w:r>
           <w:rPr>
             <w:color w:val="1155CC"/>
@@ -7030,7 +5826,7 @@
           <w:t>2016</w:t>
         </w:r>
       </w:hyperlink>
-      <w:hyperlink r:id="rId33">
+      <w:hyperlink r:id="rId34">
         <w:r>
           <w:rPr>
             <w:color w:val="1155CC"/>
@@ -7039,7 +5835,7 @@
           <w:t>-</w:t>
         </w:r>
       </w:hyperlink>
-      <w:hyperlink r:id="rId34">
+      <w:hyperlink r:id="rId35">
         <w:r>
           <w:rPr>
             <w:color w:val="1155CC"/>
@@ -7048,7 +5844,7 @@
           <w:t>TI</w:t>
         </w:r>
       </w:hyperlink>
-      <w:hyperlink r:id="rId35">
+      <w:hyperlink r:id="rId36">
         <w:r>
           <w:rPr>
             <w:color w:val="1155CC"/>
@@ -7057,7 +5853,7 @@
           <w:t>-</w:t>
         </w:r>
       </w:hyperlink>
-      <w:hyperlink r:id="rId36">
+      <w:hyperlink r:id="rId37">
         <w:r>
           <w:rPr>
             <w:color w:val="1155CC"/>
@@ -7066,7 +5862,7 @@
           <w:t>C++</w:t>
         </w:r>
       </w:hyperlink>
-      <w:hyperlink r:id="rId37">
+      <w:hyperlink r:id="rId38">
         <w:r>
           <w:rPr>
             <w:color w:val="1155CC"/>
@@ -7075,7 +5871,7 @@
           <w:t>-</w:t>
         </w:r>
       </w:hyperlink>
-      <w:hyperlink r:id="rId38">
+      <w:hyperlink r:id="rId39">
         <w:r>
           <w:rPr>
             <w:color w:val="1155CC"/>
@@ -7084,7 +5880,7 @@
           <w:t>software</w:t>
         </w:r>
       </w:hyperlink>
-      <w:hyperlink r:id="rId39">
+      <w:hyperlink r:id="rId40">
         <w:r>
           <w:rPr>
             <w:color w:val="1155CC"/>
@@ -7093,7 +5889,7 @@
           <w:t>-</w:t>
         </w:r>
       </w:hyperlink>
-      <w:hyperlink r:id="rId40">
+      <w:hyperlink r:id="rId41">
         <w:r>
           <w:rPr>
             <w:color w:val="1155CC"/>
@@ -7102,7 +5898,7 @@
           <w:t>rules</w:t>
         </w:r>
       </w:hyperlink>
-      <w:hyperlink r:id="rId41">
+      <w:hyperlink r:id="rId42">
         <w:r>
           <w:rPr>
             <w:color w:val="1155CC"/>
@@ -7111,7 +5907,7 @@
           <w:t>-</w:t>
         </w:r>
       </w:hyperlink>
-      <w:hyperlink r:id="rId42">
+      <w:hyperlink r:id="rId43">
         <w:r>
           <w:rPr>
             <w:color w:val="1155CC"/>
@@ -7120,7 +5916,7 @@
           <w:t>1</w:t>
         </w:r>
       </w:hyperlink>
-      <w:hyperlink r:id="rId43">
+      <w:hyperlink r:id="rId44">
         <w:r>
           <w:rPr>
             <w:color w:val="1155CC"/>
@@ -7129,7 +5925,7 @@
           <w:t>-</w:t>
         </w:r>
       </w:hyperlink>
-      <w:hyperlink r:id="rId44">
+      <w:hyperlink r:id="rId45">
         <w:r>
           <w:rPr>
             <w:color w:val="1155CC"/>
@@ -7138,7 +5934,7 @@
           <w:t>0.pdf</w:t>
         </w:r>
       </w:hyperlink>
-      <w:hyperlink r:id="rId45">
+      <w:hyperlink r:id="rId46">
         <w:r>
           <w:t xml:space="preserve"> </w:t>
         </w:r>
@@ -7177,11 +5973,7 @@
         <w:t>Software Engineering in C++”</w:t>
       </w:r>
       <w:r>
-        <w:t xml:space="preserve">(2013) Verkregen </w:t>
-      </w:r>
-      <w:proofErr w:type="gramStart"/>
-      <w:r>
-        <w:t xml:space="preserve">van: </w:t>
+        <w:t xml:space="preserve">(2013) Verkregen van: </w:t>
       </w:r>
       <w:r>
         <w:rPr>
@@ -7190,14 +5982,13 @@
         </w:rPr>
         <w:t xml:space="preserve"> </w:t>
       </w:r>
-      <w:proofErr w:type="gramEnd"/>
     </w:p>
     <w:p>
       <w:pPr>
         <w:spacing w:after="3" w:line="259" w:lineRule="auto"/>
         <w:ind w:left="715"/>
       </w:pPr>
-      <w:hyperlink r:id="rId46">
+      <w:hyperlink r:id="rId47">
         <w:r>
           <w:rPr>
             <w:color w:val="1155CC"/>
@@ -7206,7 +5997,7 @@
           <w:t>https://cursussen.sharepoint.hu.nl/fnt/50/TCTI</w:t>
         </w:r>
       </w:hyperlink>
-      <w:hyperlink r:id="rId47">
+      <w:hyperlink r:id="rId48">
         <w:r>
           <w:rPr>
             <w:color w:val="1155CC"/>
@@ -7215,7 +6006,7 @@
           <w:t>-</w:t>
         </w:r>
       </w:hyperlink>
-      <w:hyperlink r:id="rId48">
+      <w:hyperlink r:id="rId49">
         <w:r>
           <w:rPr>
             <w:color w:val="1155CC"/>
@@ -7224,7 +6015,7 @@
           <w:t>V2CPSE1</w:t>
         </w:r>
       </w:hyperlink>
-      <w:hyperlink r:id="rId49">
+      <w:hyperlink r:id="rId50">
         <w:r>
           <w:rPr>
             <w:color w:val="1155CC"/>
@@ -7233,7 +6024,7 @@
           <w:t>-</w:t>
         </w:r>
       </w:hyperlink>
-      <w:hyperlink r:id="rId50">
+      <w:hyperlink r:id="rId51">
         <w:r>
           <w:rPr>
             <w:color w:val="1155CC"/>
@@ -7242,7 +6033,7 @@
           <w:t>15/Studiemateriaal/2015</w:t>
         </w:r>
       </w:hyperlink>
-      <w:hyperlink r:id="rId51">
+      <w:hyperlink r:id="rId52">
         <w:r>
           <w:rPr>
             <w:rStyle w:val="Hyperlink"/>
@@ -7250,7 +6041,7 @@
           <w:t>https://cursussen.sharepoint.hu.nl/fnt/50/TCTI-V2CPSE1-15/Studiemateriaal/2015-2016-V2SECP1-reader.docx</w:t>
         </w:r>
       </w:hyperlink>
-      <w:hyperlink r:id="rId52">
+      <w:hyperlink r:id="rId53">
         <w:r>
           <w:rPr>
             <w:color w:val="1155CC"/>
@@ -7259,7 +6050,7 @@
           <w:t>2016</w:t>
         </w:r>
       </w:hyperlink>
-      <w:hyperlink r:id="rId53">
+      <w:hyperlink r:id="rId54">
         <w:r>
           <w:rPr>
             <w:color w:val="1155CC"/>
@@ -7268,7 +6059,7 @@
           <w:t>-</w:t>
         </w:r>
       </w:hyperlink>
-      <w:hyperlink r:id="rId54">
+      <w:hyperlink r:id="rId55">
         <w:r>
           <w:rPr>
             <w:color w:val="1155CC"/>
@@ -7277,7 +6068,7 @@
           <w:t>V2SECP1</w:t>
         </w:r>
       </w:hyperlink>
-      <w:hyperlink r:id="rId55">
+      <w:hyperlink r:id="rId56">
         <w:r>
           <w:rPr>
             <w:color w:val="1155CC"/>
@@ -7286,7 +6077,7 @@
           <w:t>-</w:t>
         </w:r>
       </w:hyperlink>
-      <w:hyperlink r:id="rId56">
+      <w:hyperlink r:id="rId57">
         <w:r>
           <w:rPr>
             <w:color w:val="1155CC"/>
@@ -7295,7 +6086,7 @@
           <w:t>reader.docx</w:t>
         </w:r>
       </w:hyperlink>
-      <w:hyperlink r:id="rId57">
+      <w:hyperlink r:id="rId58">
         <w:r>
           <w:rPr>
             <w:rFonts w:ascii="Times New Roman" w:eastAsia="Times New Roman" w:hAnsi="Times New Roman" w:cs="Times New Roman"/>
@@ -7324,19 +6115,11 @@
       <w:r>
         <w:t>Wensink, M. / W.v.Ooijen,”</w:t>
       </w:r>
-      <w:proofErr w:type="spellStart"/>
       <w:r>
         <w:rPr>
           <w:i/>
         </w:rPr>
-        <w:t>Realtime</w:t>
-      </w:r>
-      <w:proofErr w:type="spellEnd"/>
-      <w:r>
-        <w:rPr>
-          <w:i/>
-        </w:rPr>
-        <w:t xml:space="preserve"> System Programming</w:t>
+        <w:t>Realtime System Programming</w:t>
       </w:r>
       <w:r>
         <w:t>” (2013) Verkregen van:</w:t>
@@ -7354,7 +6137,7 @@
         <w:spacing w:after="3" w:line="259" w:lineRule="auto"/>
         <w:ind w:left="715"/>
       </w:pPr>
-      <w:hyperlink r:id="rId58">
+      <w:hyperlink r:id="rId59">
         <w:r>
           <w:rPr>
             <w:color w:val="1155CC"/>
@@ -7363,7 +6146,7 @@
           <w:t>https://cursussen.sharepoint.hu.nl/fnt/8/TCTI</w:t>
         </w:r>
       </w:hyperlink>
-      <w:hyperlink r:id="rId59">
+      <w:hyperlink r:id="rId60">
         <w:r>
           <w:rPr>
             <w:color w:val="1155CC"/>
@@ -7372,7 +6155,7 @@
           <w:t>-</w:t>
         </w:r>
       </w:hyperlink>
-      <w:hyperlink r:id="rId60">
+      <w:hyperlink r:id="rId61">
         <w:r>
           <w:rPr>
             <w:color w:val="1155CC"/>
@@ -7381,7 +6164,7 @@
           <w:t>V2RTSP1</w:t>
         </w:r>
       </w:hyperlink>
-      <w:hyperlink r:id="rId61">
+      <w:hyperlink r:id="rId62">
         <w:r>
           <w:rPr>
             <w:color w:val="1155CC"/>
@@ -7396,48 +6179,16 @@
         <w:spacing w:after="3" w:line="259" w:lineRule="auto"/>
         <w:ind w:left="715"/>
       </w:pPr>
-      <w:hyperlink r:id="rId62">
+      <w:hyperlink r:id="rId63">
         <w:r>
           <w:rPr>
             <w:color w:val="1155CC"/>
             <w:u w:val="single" w:color="1155CC"/>
           </w:rPr>
-          <w:t>10/</w:t>
-        </w:r>
-        <w:proofErr w:type="spellStart"/>
-        <w:r>
-          <w:rPr>
-            <w:color w:val="1155CC"/>
-            <w:u w:val="single" w:color="1155CC"/>
-          </w:rPr>
-          <w:t>default.aspx?RootFolder</w:t>
-        </w:r>
-        <w:proofErr w:type="spellEnd"/>
-        <w:r>
-          <w:rPr>
-            <w:color w:val="1155CC"/>
-            <w:u w:val="single" w:color="1155CC"/>
-          </w:rPr>
-          <w:t>=%2ff</w:t>
-        </w:r>
-        <w:proofErr w:type="gramStart"/>
-        <w:r>
-          <w:rPr>
-            <w:color w:val="1155CC"/>
-            <w:u w:val="single" w:color="1155CC"/>
-          </w:rPr>
-          <w:t>nt%</w:t>
-        </w:r>
-        <w:proofErr w:type="gramEnd"/>
-        <w:r>
-          <w:rPr>
-            <w:color w:val="1155CC"/>
-            <w:u w:val="single" w:color="1155CC"/>
-          </w:rPr>
-          <w:t>2f8%2fTCTI</w:t>
+          <w:t>10/default.aspx?RootFolder=%2ffnt%2f8%2fTCTI</w:t>
         </w:r>
       </w:hyperlink>
-      <w:hyperlink r:id="rId63">
+      <w:hyperlink r:id="rId64">
         <w:r>
           <w:rPr>
             <w:color w:val="1155CC"/>
@@ -7446,7 +6197,7 @@
           <w:t>-</w:t>
         </w:r>
       </w:hyperlink>
-      <w:hyperlink r:id="rId64">
+      <w:hyperlink r:id="rId65">
         <w:r>
           <w:rPr>
             <w:color w:val="1155CC"/>
@@ -7455,7 +6206,7 @@
           <w:t>V2RTSP1</w:t>
         </w:r>
       </w:hyperlink>
-      <w:hyperlink r:id="rId65">
+      <w:hyperlink r:id="rId66">
         <w:r>
           <w:rPr>
             <w:color w:val="1155CC"/>
@@ -7470,32 +6221,16 @@
         <w:spacing w:after="3" w:line="259" w:lineRule="auto"/>
         <w:ind w:left="715"/>
       </w:pPr>
-      <w:hyperlink r:id="rId66">
+      <w:hyperlink r:id="rId67">
         <w:r>
           <w:rPr>
             <w:color w:val="1155CC"/>
             <w:u w:val="single" w:color="1155CC"/>
           </w:rPr>
-          <w:t>10%2fStudiemateriaal%2freader&amp;FolderCTID=&amp;Vie</w:t>
-        </w:r>
-        <w:proofErr w:type="gramStart"/>
-        <w:r>
-          <w:rPr>
-            <w:color w:val="1155CC"/>
-            <w:u w:val="single" w:color="1155CC"/>
-          </w:rPr>
-          <w:t>w=%</w:t>
-        </w:r>
-        <w:proofErr w:type="gramEnd"/>
-        <w:r>
-          <w:rPr>
-            <w:color w:val="1155CC"/>
-            <w:u w:val="single" w:color="1155CC"/>
-          </w:rPr>
-          <w:t>7b2C0A9E64</w:t>
+          <w:t>10%2fStudiemateriaal%2freader&amp;FolderCTID=&amp;View=%7b2C0A9E64</w:t>
         </w:r>
       </w:hyperlink>
-      <w:hyperlink r:id="rId67">
+      <w:hyperlink r:id="rId68">
         <w:r>
           <w:rPr>
             <w:color w:val="1155CC"/>
@@ -7504,7 +6239,7 @@
           <w:t>-</w:t>
         </w:r>
       </w:hyperlink>
-      <w:hyperlink r:id="rId68">
+      <w:hyperlink r:id="rId69">
         <w:r>
           <w:rPr>
             <w:color w:val="1155CC"/>
@@ -7513,7 +6248,7 @@
           <w:t>0ABB</w:t>
         </w:r>
       </w:hyperlink>
-      <w:hyperlink r:id="rId69">
+      <w:hyperlink r:id="rId70">
         <w:r>
           <w:rPr>
             <w:color w:val="1155CC"/>
@@ -7522,7 +6257,7 @@
           <w:t>-</w:t>
         </w:r>
       </w:hyperlink>
-      <w:hyperlink r:id="rId70">
+      <w:hyperlink r:id="rId71">
         <w:r>
           <w:rPr>
             <w:color w:val="1155CC"/>
@@ -7531,7 +6266,7 @@
           <w:t>4B83</w:t>
         </w:r>
       </w:hyperlink>
-      <w:hyperlink r:id="rId71">
+      <w:hyperlink r:id="rId72">
         <w:r>
           <w:rPr>
             <w:rStyle w:val="Hyperlink"/>
@@ -7539,7 +6274,7 @@
           <w:t>https://cursussen.sharepoint.hu.nl/fnt/8/TCTI-V2RTSP1-10/default.aspx?RootFolder=%2ffnt%2f8%2fTCTI-V2RTSP1-10%2fStudiemateriaal%2freader&amp;FolderCTID=&amp;View=%7b2C0A9E64-0ABB-4B83-94CA-36695FA8F7CE%7d</w:t>
         </w:r>
       </w:hyperlink>
-      <w:hyperlink r:id="rId72">
+      <w:hyperlink r:id="rId73">
         <w:r>
           <w:rPr>
             <w:color w:val="1155CC"/>
@@ -7548,7 +6283,7 @@
           <w:t>94CA</w:t>
         </w:r>
       </w:hyperlink>
-      <w:hyperlink r:id="rId73">
+      <w:hyperlink r:id="rId74">
         <w:r>
           <w:rPr>
             <w:color w:val="1155CC"/>
@@ -7557,32 +6292,16 @@
           <w:t>-</w:t>
         </w:r>
       </w:hyperlink>
-      <w:hyperlink r:id="rId74">
+      <w:hyperlink r:id="rId75">
         <w:r>
           <w:rPr>
             <w:color w:val="1155CC"/>
             <w:u w:val="single" w:color="1155CC"/>
           </w:rPr>
-          <w:t>36695FA8F7</w:t>
-        </w:r>
-        <w:proofErr w:type="gramStart"/>
-        <w:r>
-          <w:rPr>
-            <w:color w:val="1155CC"/>
-            <w:u w:val="single" w:color="1155CC"/>
-          </w:rPr>
-          <w:t>CE%</w:t>
-        </w:r>
-        <w:proofErr w:type="gramEnd"/>
-        <w:r>
-          <w:rPr>
-            <w:color w:val="1155CC"/>
-            <w:u w:val="single" w:color="1155CC"/>
-          </w:rPr>
-          <w:t>7d</w:t>
+          <w:t>36695FA8F7CE%7d</w:t>
         </w:r>
       </w:hyperlink>
-      <w:hyperlink r:id="rId75">
+      <w:hyperlink r:id="rId76">
         <w:r>
           <w:t xml:space="preserve"> </w:t>
         </w:r>
@@ -7613,31 +6332,16 @@
         <w:ind w:left="0" w:firstLine="0"/>
       </w:pPr>
       <w:r>
-        <w:t xml:space="preserve">Wensink, </w:t>
-      </w:r>
-      <w:proofErr w:type="spellStart"/>
-      <w:r>
-        <w:t>M.</w:t>
+        <w:t>Wensink, M.</w:t>
       </w:r>
       <w:r>
         <w:rPr>
           <w:i/>
         </w:rPr>
-        <w:t>“Beschrijving</w:t>
-      </w:r>
-      <w:proofErr w:type="spellEnd"/>
-      <w:r>
-        <w:rPr>
-          <w:i/>
-        </w:rPr>
-        <w:t xml:space="preserve"> wasmachine-emulator” </w:t>
-      </w:r>
-      <w:r>
-        <w:t xml:space="preserve">(2015) Verkregen </w:t>
-      </w:r>
-      <w:proofErr w:type="gramStart"/>
-      <w:r>
-        <w:t xml:space="preserve">van: </w:t>
+        <w:t xml:space="preserve">“Beschrijving wasmachine-emulator” </w:t>
+      </w:r>
+      <w:r>
+        <w:t xml:space="preserve">(2015) Verkregen van: </w:t>
       </w:r>
       <w:r>
         <w:rPr>
@@ -7646,14 +6350,13 @@
         </w:rPr>
         <w:t xml:space="preserve"> </w:t>
       </w:r>
-      <w:proofErr w:type="gramEnd"/>
     </w:p>
     <w:p>
       <w:pPr>
         <w:spacing w:after="3" w:line="259" w:lineRule="auto"/>
         <w:ind w:left="715"/>
       </w:pPr>
-      <w:hyperlink r:id="rId76">
+      <w:hyperlink r:id="rId77">
         <w:r>
           <w:rPr>
             <w:color w:val="1155CC"/>
@@ -7662,7 +6365,7 @@
           <w:t>https://cursussen.sharepoint.hu.nl/fnt/35/TCTI</w:t>
         </w:r>
       </w:hyperlink>
-      <w:hyperlink r:id="rId77">
+      <w:hyperlink r:id="rId78">
         <w:r>
           <w:rPr>
             <w:color w:val="1155CC"/>
@@ -7671,7 +6374,7 @@
           <w:t>-</w:t>
         </w:r>
       </w:hyperlink>
-      <w:hyperlink r:id="rId78">
+      <w:hyperlink r:id="rId79">
         <w:r>
           <w:rPr>
             <w:color w:val="1155CC"/>
@@ -7680,7 +6383,7 @@
           <w:t>V2THO6</w:t>
         </w:r>
       </w:hyperlink>
-      <w:hyperlink r:id="rId79">
+      <w:hyperlink r:id="rId80">
         <w:r>
           <w:rPr>
             <w:color w:val="1155CC"/>
@@ -7695,32 +6398,16 @@
         <w:spacing w:after="3" w:line="259" w:lineRule="auto"/>
         <w:ind w:left="715"/>
       </w:pPr>
-      <w:hyperlink r:id="rId80">
+      <w:hyperlink r:id="rId81">
         <w:r>
           <w:rPr>
             <w:color w:val="1155CC"/>
             <w:u w:val="single" w:color="1155CC"/>
           </w:rPr>
-          <w:t>14/Studiemateriaal/Beschrijvi</w:t>
-        </w:r>
-        <w:proofErr w:type="gramStart"/>
-        <w:r>
-          <w:rPr>
-            <w:color w:val="1155CC"/>
-            <w:u w:val="single" w:color="1155CC"/>
-          </w:rPr>
-          <w:t>ng%</w:t>
-        </w:r>
-        <w:proofErr w:type="gramEnd"/>
-        <w:r>
-          <w:rPr>
-            <w:color w:val="1155CC"/>
-            <w:u w:val="single" w:color="1155CC"/>
-          </w:rPr>
-          <w:t>20wasmachine</w:t>
+          <w:t>14/Studiemateriaal/Beschrijving%20wasmachine</w:t>
         </w:r>
       </w:hyperlink>
-      <w:hyperlink r:id="rId81">
+      <w:hyperlink r:id="rId82">
         <w:r>
           <w:rPr>
             <w:color w:val="1155CC"/>
@@ -7729,7 +6416,7 @@
           <w:t>-</w:t>
         </w:r>
       </w:hyperlink>
-      <w:hyperlink r:id="rId82">
+      <w:hyperlink r:id="rId83">
         <w:r>
           <w:rPr>
             <w:color w:val="1155CC"/>
@@ -7738,7 +6425,7 @@
           <w:t>emulator.pdf</w:t>
         </w:r>
       </w:hyperlink>
-      <w:hyperlink r:id="rId83">
+      <w:hyperlink r:id="rId84">
         <w:r>
           <w:t xml:space="preserve"> </w:t>
         </w:r>
@@ -7774,21 +6461,7 @@
         <w:rPr>
           <w:i/>
         </w:rPr>
-        <w:t xml:space="preserve">2015-2016-V2TH06 </w:t>
-      </w:r>
-      <w:proofErr w:type="spellStart"/>
-      <w:r>
-        <w:rPr>
-          <w:i/>
-        </w:rPr>
-        <w:t>notes</w:t>
-      </w:r>
-      <w:proofErr w:type="spellEnd"/>
-      <w:r>
-        <w:rPr>
-          <w:i/>
-        </w:rPr>
-        <w:t>”</w:t>
+        <w:t>2015-2016-V2TH06 notes”</w:t>
       </w:r>
       <w:r>
         <w:t>(2015) Verkregen van:</w:t>
@@ -7805,7 +6478,7 @@
       <w:pPr>
         <w:spacing w:after="3" w:line="259" w:lineRule="auto"/>
       </w:pPr>
-      <w:hyperlink r:id="rId84">
+      <w:hyperlink r:id="rId85">
         <w:r>
           <w:rPr>
             <w:color w:val="1155CC"/>
@@ -7814,7 +6487,7 @@
           <w:t>https://cursussen.sharepoint.hu.nl/fnt/35/TCTI</w:t>
         </w:r>
       </w:hyperlink>
-      <w:hyperlink r:id="rId85">
+      <w:hyperlink r:id="rId86">
         <w:r>
           <w:rPr>
             <w:color w:val="1155CC"/>
@@ -7823,7 +6496,7 @@
           <w:t>-</w:t>
         </w:r>
       </w:hyperlink>
-      <w:hyperlink r:id="rId86">
+      <w:hyperlink r:id="rId87">
         <w:r>
           <w:rPr>
             <w:color w:val="1155CC"/>
@@ -7832,7 +6505,7 @@
           <w:t>V2THO6</w:t>
         </w:r>
       </w:hyperlink>
-      <w:hyperlink r:id="rId87">
+      <w:hyperlink r:id="rId88">
         <w:r>
           <w:rPr>
             <w:color w:val="1155CC"/>
@@ -7841,7 +6514,7 @@
           <w:t>-</w:t>
         </w:r>
       </w:hyperlink>
-      <w:hyperlink r:id="rId88">
+      <w:hyperlink r:id="rId89">
         <w:r>
           <w:rPr>
             <w:color w:val="1155CC"/>
@@ -7850,7 +6523,7 @@
           <w:t>14/Studiemateriaal/2015</w:t>
         </w:r>
       </w:hyperlink>
-      <w:hyperlink r:id="rId89">
+      <w:hyperlink r:id="rId90">
         <w:r>
           <w:rPr>
             <w:color w:val="1155CC"/>
@@ -7859,7 +6532,7 @@
           <w:t>-</w:t>
         </w:r>
       </w:hyperlink>
-      <w:hyperlink r:id="rId90">
+      <w:hyperlink r:id="rId91">
         <w:r>
           <w:rPr>
             <w:color w:val="1155CC"/>
@@ -7868,7 +6541,7 @@
           <w:t>2016</w:t>
         </w:r>
       </w:hyperlink>
-      <w:hyperlink r:id="rId91">
+      <w:hyperlink r:id="rId92">
         <w:r>
           <w:rPr>
             <w:rStyle w:val="Hyperlink"/>
@@ -7876,7 +6549,7 @@
           <w:t>https://cursussen.sharepoint.hu.nl/fnt/35/TCTI-V2THO6-14/Studiemateriaal/2015-2016-V2TH06-notes.pdf</w:t>
         </w:r>
       </w:hyperlink>
-      <w:hyperlink r:id="rId92">
+      <w:hyperlink r:id="rId93">
         <w:r>
           <w:rPr>
             <w:color w:val="1155CC"/>
@@ -7885,7 +6558,7 @@
           <w:t>V2TH06</w:t>
         </w:r>
       </w:hyperlink>
-      <w:hyperlink r:id="rId93">
+      <w:hyperlink r:id="rId94">
         <w:r>
           <w:rPr>
             <w:color w:val="1155CC"/>
@@ -7894,7 +6567,7 @@
           <w:t>-</w:t>
         </w:r>
       </w:hyperlink>
-      <w:hyperlink r:id="rId94">
+      <w:hyperlink r:id="rId95">
         <w:r>
           <w:rPr>
             <w:color w:val="1155CC"/>
@@ -7903,16 +6576,16 @@
           <w:t>notes.pdf</w:t>
         </w:r>
       </w:hyperlink>
-      <w:hyperlink r:id="rId95">
+      <w:hyperlink r:id="rId96">
         <w:r>
           <w:t xml:space="preserve"> </w:t>
         </w:r>
       </w:hyperlink>
     </w:p>
     <w:sectPr>
-      <w:footerReference w:type="even" r:id="rId96"/>
-      <w:footerReference w:type="default" r:id="rId97"/>
-      <w:footerReference w:type="first" r:id="rId98"/>
+      <w:footerReference w:type="even" r:id="rId97"/>
+      <w:footerReference w:type="default" r:id="rId98"/>
+      <w:footerReference w:type="first" r:id="rId99"/>
       <w:pgSz w:w="11906" w:h="16838"/>
       <w:pgMar w:top="1417" w:right="1428" w:bottom="1653" w:left="1416" w:header="708" w:footer="709" w:gutter="0"/>
       <w:pgNumType w:start="2"/>
@@ -7923,7 +6596,7 @@
 </file>
 
 <file path=word/endnotes.xml><?xml version="1.0" encoding="utf-8"?>
-<w:endnotes xmlns:wpc="http://schemas.microsoft.com/office/word/2010/wordprocessingCanvas" xmlns:mc="http://schemas.openxmlformats.org/markup-compatibility/2006" xmlns:o="urn:schemas-microsoft-com:office:office" xmlns:r="http://schemas.openxmlformats.org/officeDocument/2006/relationships" xmlns:m="http://schemas.openxmlformats.org/officeDocument/2006/math" xmlns:v="urn:schemas-microsoft-com:vml" xmlns:wp14="http://schemas.microsoft.com/office/word/2010/wordprocessingDrawing" xmlns:wp="http://schemas.openxmlformats.org/drawingml/2006/wordprocessingDrawing" xmlns:w10="urn:schemas-microsoft-com:office:word" xmlns:w="http://schemas.openxmlformats.org/wordprocessingml/2006/main" xmlns:w14="http://schemas.microsoft.com/office/word/2010/wordml" xmlns:w15="http://schemas.microsoft.com/office/word/2012/wordml" xmlns:wpg="http://schemas.microsoft.com/office/word/2010/wordprocessingGroup" xmlns:wpi="http://schemas.microsoft.com/office/word/2010/wordprocessingInk" xmlns:wne="http://schemas.microsoft.com/office/word/2006/wordml" xmlns:wps="http://schemas.microsoft.com/office/word/2010/wordprocessingShape" mc:Ignorable="w14 w15 wp14">
+<w:endnotes xmlns:wpc="http://schemas.microsoft.com/office/word/2010/wordprocessingCanvas" xmlns:mc="http://schemas.openxmlformats.org/markup-compatibility/2006" xmlns:o="urn:schemas-microsoft-com:office:office" xmlns:r="http://schemas.openxmlformats.org/officeDocument/2006/relationships" xmlns:m="http://schemas.openxmlformats.org/officeDocument/2006/math" xmlns:v="urn:schemas-microsoft-com:vml" xmlns:wp14="http://schemas.microsoft.com/office/word/2010/wordprocessingDrawing" xmlns:wp="http://schemas.openxmlformats.org/drawingml/2006/wordprocessingDrawing" xmlns:w10="urn:schemas-microsoft-com:office:word" xmlns:w="http://schemas.openxmlformats.org/wordprocessingml/2006/main" xmlns:w14="http://schemas.microsoft.com/office/word/2010/wordml" xmlns:wpg="http://schemas.microsoft.com/office/word/2010/wordprocessingGroup" xmlns:wpi="http://schemas.microsoft.com/office/word/2010/wordprocessingInk" xmlns:wne="http://schemas.microsoft.com/office/word/2006/wordml" xmlns:wps="http://schemas.microsoft.com/office/word/2010/wordprocessingShape" mc:Ignorable="w14 wp14">
   <w:endnote w:type="separator" w:id="-1">
     <w:p>
       <w:pPr>
@@ -7948,7 +6621,7 @@
 </file>
 
 <file path=word/footer1.xml><?xml version="1.0" encoding="utf-8"?>
-<w:ftr xmlns:wpc="http://schemas.microsoft.com/office/word/2010/wordprocessingCanvas" xmlns:mc="http://schemas.openxmlformats.org/markup-compatibility/2006" xmlns:o="urn:schemas-microsoft-com:office:office" xmlns:r="http://schemas.openxmlformats.org/officeDocument/2006/relationships" xmlns:m="http://schemas.openxmlformats.org/officeDocument/2006/math" xmlns:v="urn:schemas-microsoft-com:vml" xmlns:wp14="http://schemas.microsoft.com/office/word/2010/wordprocessingDrawing" xmlns:wp="http://schemas.openxmlformats.org/drawingml/2006/wordprocessingDrawing" xmlns:w10="urn:schemas-microsoft-com:office:word" xmlns:w="http://schemas.openxmlformats.org/wordprocessingml/2006/main" xmlns:w14="http://schemas.microsoft.com/office/word/2010/wordml" xmlns:w15="http://schemas.microsoft.com/office/word/2012/wordml" xmlns:wpg="http://schemas.microsoft.com/office/word/2010/wordprocessingGroup" xmlns:wpi="http://schemas.microsoft.com/office/word/2010/wordprocessingInk" xmlns:wne="http://schemas.microsoft.com/office/word/2006/wordml" xmlns:wps="http://schemas.microsoft.com/office/word/2010/wordprocessingShape" mc:Ignorable="w14 w15 wp14">
+<w:ftr xmlns:wpc="http://schemas.microsoft.com/office/word/2010/wordprocessingCanvas" xmlns:mc="http://schemas.openxmlformats.org/markup-compatibility/2006" xmlns:o="urn:schemas-microsoft-com:office:office" xmlns:r="http://schemas.openxmlformats.org/officeDocument/2006/relationships" xmlns:m="http://schemas.openxmlformats.org/officeDocument/2006/math" xmlns:v="urn:schemas-microsoft-com:vml" xmlns:wp14="http://schemas.microsoft.com/office/word/2010/wordprocessingDrawing" xmlns:wp="http://schemas.openxmlformats.org/drawingml/2006/wordprocessingDrawing" xmlns:w10="urn:schemas-microsoft-com:office:word" xmlns:w="http://schemas.openxmlformats.org/wordprocessingml/2006/main" xmlns:w14="http://schemas.microsoft.com/office/word/2010/wordml" xmlns:wpg="http://schemas.microsoft.com/office/word/2010/wordprocessingGroup" xmlns:wpi="http://schemas.microsoft.com/office/word/2010/wordprocessingInk" xmlns:wne="http://schemas.microsoft.com/office/word/2006/wordml" xmlns:wps="http://schemas.microsoft.com/office/word/2010/wordprocessingShape" mc:Ignorable="w14 wp14">
   <w:p>
     <w:pPr>
       <w:spacing w:after="160" w:line="259" w:lineRule="auto"/>
@@ -7959,7 +6632,7 @@
 </file>
 
 <file path=word/footer2.xml><?xml version="1.0" encoding="utf-8"?>
-<w:ftr xmlns:wpc="http://schemas.microsoft.com/office/word/2010/wordprocessingCanvas" xmlns:mc="http://schemas.openxmlformats.org/markup-compatibility/2006" xmlns:o="urn:schemas-microsoft-com:office:office" xmlns:r="http://schemas.openxmlformats.org/officeDocument/2006/relationships" xmlns:m="http://schemas.openxmlformats.org/officeDocument/2006/math" xmlns:v="urn:schemas-microsoft-com:vml" xmlns:wp14="http://schemas.microsoft.com/office/word/2010/wordprocessingDrawing" xmlns:wp="http://schemas.openxmlformats.org/drawingml/2006/wordprocessingDrawing" xmlns:w10="urn:schemas-microsoft-com:office:word" xmlns:w="http://schemas.openxmlformats.org/wordprocessingml/2006/main" xmlns:w14="http://schemas.microsoft.com/office/word/2010/wordml" xmlns:w15="http://schemas.microsoft.com/office/word/2012/wordml" xmlns:wpg="http://schemas.microsoft.com/office/word/2010/wordprocessingGroup" xmlns:wpi="http://schemas.microsoft.com/office/word/2010/wordprocessingInk" xmlns:wne="http://schemas.microsoft.com/office/word/2006/wordml" xmlns:wps="http://schemas.microsoft.com/office/word/2010/wordprocessingShape" mc:Ignorable="w14 w15 wp14">
+<w:ftr xmlns:wpc="http://schemas.microsoft.com/office/word/2010/wordprocessingCanvas" xmlns:mc="http://schemas.openxmlformats.org/markup-compatibility/2006" xmlns:o="urn:schemas-microsoft-com:office:office" xmlns:r="http://schemas.openxmlformats.org/officeDocument/2006/relationships" xmlns:m="http://schemas.openxmlformats.org/officeDocument/2006/math" xmlns:v="urn:schemas-microsoft-com:vml" xmlns:wp14="http://schemas.microsoft.com/office/word/2010/wordprocessingDrawing" xmlns:wp="http://schemas.openxmlformats.org/drawingml/2006/wordprocessingDrawing" xmlns:w10="urn:schemas-microsoft-com:office:word" xmlns:w="http://schemas.openxmlformats.org/wordprocessingml/2006/main" xmlns:w14="http://schemas.microsoft.com/office/word/2010/wordml" xmlns:wpg="http://schemas.microsoft.com/office/word/2010/wordprocessingGroup" xmlns:wpi="http://schemas.microsoft.com/office/word/2010/wordprocessingInk" xmlns:wne="http://schemas.microsoft.com/office/word/2006/wordml" xmlns:wps="http://schemas.microsoft.com/office/word/2010/wordprocessingShape" mc:Ignorable="w14 wp14">
   <w:p>
     <w:pPr>
       <w:spacing w:after="160" w:line="259" w:lineRule="auto"/>
@@ -7970,7 +6643,7 @@
 </file>
 
 <file path=word/footer3.xml><?xml version="1.0" encoding="utf-8"?>
-<w:ftr xmlns:wpc="http://schemas.microsoft.com/office/word/2010/wordprocessingCanvas" xmlns:mc="http://schemas.openxmlformats.org/markup-compatibility/2006" xmlns:o="urn:schemas-microsoft-com:office:office" xmlns:r="http://schemas.openxmlformats.org/officeDocument/2006/relationships" xmlns:m="http://schemas.openxmlformats.org/officeDocument/2006/math" xmlns:v="urn:schemas-microsoft-com:vml" xmlns:wp14="http://schemas.microsoft.com/office/word/2010/wordprocessingDrawing" xmlns:wp="http://schemas.openxmlformats.org/drawingml/2006/wordprocessingDrawing" xmlns:w10="urn:schemas-microsoft-com:office:word" xmlns:w="http://schemas.openxmlformats.org/wordprocessingml/2006/main" xmlns:w14="http://schemas.microsoft.com/office/word/2010/wordml" xmlns:w15="http://schemas.microsoft.com/office/word/2012/wordml" xmlns:wpg="http://schemas.microsoft.com/office/word/2010/wordprocessingGroup" xmlns:wpi="http://schemas.microsoft.com/office/word/2010/wordprocessingInk" xmlns:wne="http://schemas.microsoft.com/office/word/2006/wordml" xmlns:wps="http://schemas.microsoft.com/office/word/2010/wordprocessingShape" mc:Ignorable="w14 w15 wp14">
+<w:ftr xmlns:wpc="http://schemas.microsoft.com/office/word/2010/wordprocessingCanvas" xmlns:mc="http://schemas.openxmlformats.org/markup-compatibility/2006" xmlns:o="urn:schemas-microsoft-com:office:office" xmlns:r="http://schemas.openxmlformats.org/officeDocument/2006/relationships" xmlns:m="http://schemas.openxmlformats.org/officeDocument/2006/math" xmlns:v="urn:schemas-microsoft-com:vml" xmlns:wp14="http://schemas.microsoft.com/office/word/2010/wordprocessingDrawing" xmlns:wp="http://schemas.openxmlformats.org/drawingml/2006/wordprocessingDrawing" xmlns:w10="urn:schemas-microsoft-com:office:word" xmlns:w="http://schemas.openxmlformats.org/wordprocessingml/2006/main" xmlns:w14="http://schemas.microsoft.com/office/word/2010/wordml" xmlns:wpg="http://schemas.microsoft.com/office/word/2010/wordprocessingGroup" xmlns:wpi="http://schemas.microsoft.com/office/word/2010/wordprocessingInk" xmlns:wne="http://schemas.microsoft.com/office/word/2006/wordml" xmlns:wps="http://schemas.microsoft.com/office/word/2010/wordprocessingShape" mc:Ignorable="w14 wp14">
   <w:p>
     <w:pPr>
       <w:spacing w:after="160" w:line="259" w:lineRule="auto"/>
@@ -7981,7 +6654,7 @@
 </file>
 
 <file path=word/footer4.xml><?xml version="1.0" encoding="utf-8"?>
-<w:ftr xmlns:wpc="http://schemas.microsoft.com/office/word/2010/wordprocessingCanvas" xmlns:mc="http://schemas.openxmlformats.org/markup-compatibility/2006" xmlns:o="urn:schemas-microsoft-com:office:office" xmlns:r="http://schemas.openxmlformats.org/officeDocument/2006/relationships" xmlns:m="http://schemas.openxmlformats.org/officeDocument/2006/math" xmlns:v="urn:schemas-microsoft-com:vml" xmlns:wp14="http://schemas.microsoft.com/office/word/2010/wordprocessingDrawing" xmlns:wp="http://schemas.openxmlformats.org/drawingml/2006/wordprocessingDrawing" xmlns:w10="urn:schemas-microsoft-com:office:word" xmlns:w="http://schemas.openxmlformats.org/wordprocessingml/2006/main" xmlns:w14="http://schemas.microsoft.com/office/word/2010/wordml" xmlns:w15="http://schemas.microsoft.com/office/word/2012/wordml" xmlns:wpg="http://schemas.microsoft.com/office/word/2010/wordprocessingGroup" xmlns:wpi="http://schemas.microsoft.com/office/word/2010/wordprocessingInk" xmlns:wne="http://schemas.microsoft.com/office/word/2006/wordml" xmlns:wps="http://schemas.microsoft.com/office/word/2010/wordprocessingShape" mc:Ignorable="w14 w15 wp14">
+<w:ftr xmlns:wpc="http://schemas.microsoft.com/office/word/2010/wordprocessingCanvas" xmlns:mc="http://schemas.openxmlformats.org/markup-compatibility/2006" xmlns:o="urn:schemas-microsoft-com:office:office" xmlns:r="http://schemas.openxmlformats.org/officeDocument/2006/relationships" xmlns:m="http://schemas.openxmlformats.org/officeDocument/2006/math" xmlns:v="urn:schemas-microsoft-com:vml" xmlns:wp14="http://schemas.microsoft.com/office/word/2010/wordprocessingDrawing" xmlns:wp="http://schemas.openxmlformats.org/drawingml/2006/wordprocessingDrawing" xmlns:w10="urn:schemas-microsoft-com:office:word" xmlns:w="http://schemas.openxmlformats.org/wordprocessingml/2006/main" xmlns:w14="http://schemas.microsoft.com/office/word/2010/wordml" xmlns:wpg="http://schemas.microsoft.com/office/word/2010/wordprocessingGroup" xmlns:wpi="http://schemas.microsoft.com/office/word/2010/wordprocessingInk" xmlns:wne="http://schemas.microsoft.com/office/word/2006/wordml" xmlns:wps="http://schemas.microsoft.com/office/word/2010/wordprocessingShape" mc:Ignorable="w14 wp14">
   <w:p>
     <w:pPr>
       <w:spacing w:after="160" w:line="259" w:lineRule="auto"/>
@@ -7992,7 +6665,7 @@
 </file>
 
 <file path=word/footer5.xml><?xml version="1.0" encoding="utf-8"?>
-<w:ftr xmlns:wpc="http://schemas.microsoft.com/office/word/2010/wordprocessingCanvas" xmlns:mc="http://schemas.openxmlformats.org/markup-compatibility/2006" xmlns:o="urn:schemas-microsoft-com:office:office" xmlns:r="http://schemas.openxmlformats.org/officeDocument/2006/relationships" xmlns:m="http://schemas.openxmlformats.org/officeDocument/2006/math" xmlns:v="urn:schemas-microsoft-com:vml" xmlns:wp14="http://schemas.microsoft.com/office/word/2010/wordprocessingDrawing" xmlns:wp="http://schemas.openxmlformats.org/drawingml/2006/wordprocessingDrawing" xmlns:w10="urn:schemas-microsoft-com:office:word" xmlns:w="http://schemas.openxmlformats.org/wordprocessingml/2006/main" xmlns:w14="http://schemas.microsoft.com/office/word/2010/wordml" xmlns:w15="http://schemas.microsoft.com/office/word/2012/wordml" xmlns:wpg="http://schemas.microsoft.com/office/word/2010/wordprocessingGroup" xmlns:wpi="http://schemas.microsoft.com/office/word/2010/wordprocessingInk" xmlns:wne="http://schemas.microsoft.com/office/word/2006/wordml" xmlns:wps="http://schemas.microsoft.com/office/word/2010/wordprocessingShape" mc:Ignorable="w14 w15 wp14">
+<w:ftr xmlns:wpc="http://schemas.microsoft.com/office/word/2010/wordprocessingCanvas" xmlns:mc="http://schemas.openxmlformats.org/markup-compatibility/2006" xmlns:o="urn:schemas-microsoft-com:office:office" xmlns:r="http://schemas.openxmlformats.org/officeDocument/2006/relationships" xmlns:m="http://schemas.openxmlformats.org/officeDocument/2006/math" xmlns:v="urn:schemas-microsoft-com:vml" xmlns:wp14="http://schemas.microsoft.com/office/word/2010/wordprocessingDrawing" xmlns:wp="http://schemas.openxmlformats.org/drawingml/2006/wordprocessingDrawing" xmlns:w10="urn:schemas-microsoft-com:office:word" xmlns:w="http://schemas.openxmlformats.org/wordprocessingml/2006/main" xmlns:w14="http://schemas.microsoft.com/office/word/2010/wordml" xmlns:wpg="http://schemas.microsoft.com/office/word/2010/wordprocessingGroup" xmlns:wpi="http://schemas.microsoft.com/office/word/2010/wordprocessingInk" xmlns:wne="http://schemas.microsoft.com/office/word/2006/wordml" xmlns:wps="http://schemas.microsoft.com/office/word/2010/wordprocessingShape" mc:Ignorable="w14 wp14">
   <w:sdt>
     <w:sdtPr>
       <w:id w:val="1612713475"/>
@@ -8001,6 +6674,7 @@
         <w:docPartUnique/>
       </w:docPartObj>
     </w:sdtPr>
+    <w:sdtEndPr/>
     <w:sdtContent>
       <w:p>
         <w:pPr>
@@ -8038,7 +6712,7 @@
 </file>
 
 <file path=word/footer6.xml><?xml version="1.0" encoding="utf-8"?>
-<w:ftr xmlns:wpc="http://schemas.microsoft.com/office/word/2010/wordprocessingCanvas" xmlns:mc="http://schemas.openxmlformats.org/markup-compatibility/2006" xmlns:o="urn:schemas-microsoft-com:office:office" xmlns:r="http://schemas.openxmlformats.org/officeDocument/2006/relationships" xmlns:m="http://schemas.openxmlformats.org/officeDocument/2006/math" xmlns:v="urn:schemas-microsoft-com:vml" xmlns:wp14="http://schemas.microsoft.com/office/word/2010/wordprocessingDrawing" xmlns:wp="http://schemas.openxmlformats.org/drawingml/2006/wordprocessingDrawing" xmlns:w10="urn:schemas-microsoft-com:office:word" xmlns:w="http://schemas.openxmlformats.org/wordprocessingml/2006/main" xmlns:w14="http://schemas.microsoft.com/office/word/2010/wordml" xmlns:w15="http://schemas.microsoft.com/office/word/2012/wordml" xmlns:wpg="http://schemas.microsoft.com/office/word/2010/wordprocessingGroup" xmlns:wpi="http://schemas.microsoft.com/office/word/2010/wordprocessingInk" xmlns:wne="http://schemas.microsoft.com/office/word/2006/wordml" xmlns:wps="http://schemas.microsoft.com/office/word/2010/wordprocessingShape" mc:Ignorable="w14 w15 wp14">
+<w:ftr xmlns:wpc="http://schemas.microsoft.com/office/word/2010/wordprocessingCanvas" xmlns:mc="http://schemas.openxmlformats.org/markup-compatibility/2006" xmlns:o="urn:schemas-microsoft-com:office:office" xmlns:r="http://schemas.openxmlformats.org/officeDocument/2006/relationships" xmlns:m="http://schemas.openxmlformats.org/officeDocument/2006/math" xmlns:v="urn:schemas-microsoft-com:vml" xmlns:wp14="http://schemas.microsoft.com/office/word/2010/wordprocessingDrawing" xmlns:wp="http://schemas.openxmlformats.org/drawingml/2006/wordprocessingDrawing" xmlns:w10="urn:schemas-microsoft-com:office:word" xmlns:w="http://schemas.openxmlformats.org/wordprocessingml/2006/main" xmlns:w14="http://schemas.microsoft.com/office/word/2010/wordml" xmlns:wpg="http://schemas.microsoft.com/office/word/2010/wordprocessingGroup" xmlns:wpi="http://schemas.microsoft.com/office/word/2010/wordprocessingInk" xmlns:wne="http://schemas.microsoft.com/office/word/2006/wordml" xmlns:wps="http://schemas.microsoft.com/office/word/2010/wordprocessingShape" mc:Ignorable="w14 wp14">
   <w:p>
     <w:pPr>
       <w:spacing w:after="160" w:line="259" w:lineRule="auto"/>
@@ -8049,7 +6723,7 @@
 </file>
 
 <file path=word/footer7.xml><?xml version="1.0" encoding="utf-8"?>
-<w:ftr xmlns:wpc="http://schemas.microsoft.com/office/word/2010/wordprocessingCanvas" xmlns:mc="http://schemas.openxmlformats.org/markup-compatibility/2006" xmlns:o="urn:schemas-microsoft-com:office:office" xmlns:r="http://schemas.openxmlformats.org/officeDocument/2006/relationships" xmlns:m="http://schemas.openxmlformats.org/officeDocument/2006/math" xmlns:v="urn:schemas-microsoft-com:vml" xmlns:wp14="http://schemas.microsoft.com/office/word/2010/wordprocessingDrawing" xmlns:wp="http://schemas.openxmlformats.org/drawingml/2006/wordprocessingDrawing" xmlns:w10="urn:schemas-microsoft-com:office:word" xmlns:w="http://schemas.openxmlformats.org/wordprocessingml/2006/main" xmlns:w14="http://schemas.microsoft.com/office/word/2010/wordml" xmlns:w15="http://schemas.microsoft.com/office/word/2012/wordml" xmlns:wpg="http://schemas.microsoft.com/office/word/2010/wordprocessingGroup" xmlns:wpi="http://schemas.microsoft.com/office/word/2010/wordprocessingInk" xmlns:wne="http://schemas.microsoft.com/office/word/2006/wordml" xmlns:wps="http://schemas.microsoft.com/office/word/2010/wordprocessingShape" mc:Ignorable="w14 w15 wp14">
+<w:ftr xmlns:wpc="http://schemas.microsoft.com/office/word/2010/wordprocessingCanvas" xmlns:mc="http://schemas.openxmlformats.org/markup-compatibility/2006" xmlns:o="urn:schemas-microsoft-com:office:office" xmlns:r="http://schemas.openxmlformats.org/officeDocument/2006/relationships" xmlns:m="http://schemas.openxmlformats.org/officeDocument/2006/math" xmlns:v="urn:schemas-microsoft-com:vml" xmlns:wp14="http://schemas.microsoft.com/office/word/2010/wordprocessingDrawing" xmlns:wp="http://schemas.openxmlformats.org/drawingml/2006/wordprocessingDrawing" xmlns:w10="urn:schemas-microsoft-com:office:word" xmlns:w="http://schemas.openxmlformats.org/wordprocessingml/2006/main" xmlns:w14="http://schemas.microsoft.com/office/word/2010/wordml" xmlns:wpg="http://schemas.microsoft.com/office/word/2010/wordprocessingGroup" xmlns:wpi="http://schemas.microsoft.com/office/word/2010/wordprocessingInk" xmlns:wne="http://schemas.microsoft.com/office/word/2006/wordml" xmlns:wps="http://schemas.microsoft.com/office/word/2010/wordprocessingShape" mc:Ignorable="w14 wp14">
   <w:p>
     <w:pPr>
       <w:spacing w:line="259" w:lineRule="auto"/>
@@ -8101,7 +6775,7 @@
 </file>
 
 <file path=word/footer8.xml><?xml version="1.0" encoding="utf-8"?>
-<w:ftr xmlns:wpc="http://schemas.microsoft.com/office/word/2010/wordprocessingCanvas" xmlns:mc="http://schemas.openxmlformats.org/markup-compatibility/2006" xmlns:o="urn:schemas-microsoft-com:office:office" xmlns:r="http://schemas.openxmlformats.org/officeDocument/2006/relationships" xmlns:m="http://schemas.openxmlformats.org/officeDocument/2006/math" xmlns:v="urn:schemas-microsoft-com:vml" xmlns:wp14="http://schemas.microsoft.com/office/word/2010/wordprocessingDrawing" xmlns:wp="http://schemas.openxmlformats.org/drawingml/2006/wordprocessingDrawing" xmlns:w10="urn:schemas-microsoft-com:office:word" xmlns:w="http://schemas.openxmlformats.org/wordprocessingml/2006/main" xmlns:w14="http://schemas.microsoft.com/office/word/2010/wordml" xmlns:w15="http://schemas.microsoft.com/office/word/2012/wordml" xmlns:wpg="http://schemas.microsoft.com/office/word/2010/wordprocessingGroup" xmlns:wpi="http://schemas.microsoft.com/office/word/2010/wordprocessingInk" xmlns:wne="http://schemas.microsoft.com/office/word/2006/wordml" xmlns:wps="http://schemas.microsoft.com/office/word/2010/wordprocessingShape" mc:Ignorable="w14 w15 wp14">
+<w:ftr xmlns:wpc="http://schemas.microsoft.com/office/word/2010/wordprocessingCanvas" xmlns:mc="http://schemas.openxmlformats.org/markup-compatibility/2006" xmlns:o="urn:schemas-microsoft-com:office:office" xmlns:r="http://schemas.openxmlformats.org/officeDocument/2006/relationships" xmlns:m="http://schemas.openxmlformats.org/officeDocument/2006/math" xmlns:v="urn:schemas-microsoft-com:vml" xmlns:wp14="http://schemas.microsoft.com/office/word/2010/wordprocessingDrawing" xmlns:wp="http://schemas.openxmlformats.org/drawingml/2006/wordprocessingDrawing" xmlns:w10="urn:schemas-microsoft-com:office:word" xmlns:w="http://schemas.openxmlformats.org/wordprocessingml/2006/main" xmlns:w14="http://schemas.microsoft.com/office/word/2010/wordml" xmlns:wpg="http://schemas.microsoft.com/office/word/2010/wordprocessingGroup" xmlns:wpi="http://schemas.microsoft.com/office/word/2010/wordprocessingInk" xmlns:wne="http://schemas.microsoft.com/office/word/2006/wordml" xmlns:wps="http://schemas.microsoft.com/office/word/2010/wordprocessingShape" mc:Ignorable="w14 wp14">
   <w:p>
     <w:pPr>
       <w:spacing w:line="259" w:lineRule="auto"/>
@@ -8153,7 +6827,7 @@
 </file>
 
 <file path=word/footer9.xml><?xml version="1.0" encoding="utf-8"?>
-<w:ftr xmlns:wpc="http://schemas.microsoft.com/office/word/2010/wordprocessingCanvas" xmlns:mc="http://schemas.openxmlformats.org/markup-compatibility/2006" xmlns:o="urn:schemas-microsoft-com:office:office" xmlns:r="http://schemas.openxmlformats.org/officeDocument/2006/relationships" xmlns:m="http://schemas.openxmlformats.org/officeDocument/2006/math" xmlns:v="urn:schemas-microsoft-com:vml" xmlns:wp14="http://schemas.microsoft.com/office/word/2010/wordprocessingDrawing" xmlns:wp="http://schemas.openxmlformats.org/drawingml/2006/wordprocessingDrawing" xmlns:w10="urn:schemas-microsoft-com:office:word" xmlns:w="http://schemas.openxmlformats.org/wordprocessingml/2006/main" xmlns:w14="http://schemas.microsoft.com/office/word/2010/wordml" xmlns:w15="http://schemas.microsoft.com/office/word/2012/wordml" xmlns:wpg="http://schemas.microsoft.com/office/word/2010/wordprocessingGroup" xmlns:wpi="http://schemas.microsoft.com/office/word/2010/wordprocessingInk" xmlns:wne="http://schemas.microsoft.com/office/word/2006/wordml" xmlns:wps="http://schemas.microsoft.com/office/word/2010/wordprocessingShape" mc:Ignorable="w14 w15 wp14">
+<w:ftr xmlns:wpc="http://schemas.microsoft.com/office/word/2010/wordprocessingCanvas" xmlns:mc="http://schemas.openxmlformats.org/markup-compatibility/2006" xmlns:o="urn:schemas-microsoft-com:office:office" xmlns:r="http://schemas.openxmlformats.org/officeDocument/2006/relationships" xmlns:m="http://schemas.openxmlformats.org/officeDocument/2006/math" xmlns:v="urn:schemas-microsoft-com:vml" xmlns:wp14="http://schemas.microsoft.com/office/word/2010/wordprocessingDrawing" xmlns:wp="http://schemas.openxmlformats.org/drawingml/2006/wordprocessingDrawing" xmlns:w10="urn:schemas-microsoft-com:office:word" xmlns:w="http://schemas.openxmlformats.org/wordprocessingml/2006/main" xmlns:w14="http://schemas.microsoft.com/office/word/2010/wordml" xmlns:wpg="http://schemas.microsoft.com/office/word/2010/wordprocessingGroup" xmlns:wpi="http://schemas.microsoft.com/office/word/2010/wordprocessingInk" xmlns:wne="http://schemas.microsoft.com/office/word/2006/wordml" xmlns:wps="http://schemas.microsoft.com/office/word/2010/wordprocessingShape" mc:Ignorable="w14 wp14">
   <w:p>
     <w:pPr>
       <w:spacing w:line="259" w:lineRule="auto"/>
@@ -8205,7 +6879,7 @@
 </file>
 
 <file path=word/footnotes.xml><?xml version="1.0" encoding="utf-8"?>
-<w:footnotes xmlns:wpc="http://schemas.microsoft.com/office/word/2010/wordprocessingCanvas" xmlns:mc="http://schemas.openxmlformats.org/markup-compatibility/2006" xmlns:o="urn:schemas-microsoft-com:office:office" xmlns:r="http://schemas.openxmlformats.org/officeDocument/2006/relationships" xmlns:m="http://schemas.openxmlformats.org/officeDocument/2006/math" xmlns:v="urn:schemas-microsoft-com:vml" xmlns:wp14="http://schemas.microsoft.com/office/word/2010/wordprocessingDrawing" xmlns:wp="http://schemas.openxmlformats.org/drawingml/2006/wordprocessingDrawing" xmlns:w10="urn:schemas-microsoft-com:office:word" xmlns:w="http://schemas.openxmlformats.org/wordprocessingml/2006/main" xmlns:w14="http://schemas.microsoft.com/office/word/2010/wordml" xmlns:w15="http://schemas.microsoft.com/office/word/2012/wordml" xmlns:wpg="http://schemas.microsoft.com/office/word/2010/wordprocessingGroup" xmlns:wpi="http://schemas.microsoft.com/office/word/2010/wordprocessingInk" xmlns:wne="http://schemas.microsoft.com/office/word/2006/wordml" xmlns:wps="http://schemas.microsoft.com/office/word/2010/wordprocessingShape" mc:Ignorable="w14 w15 wp14">
+<w:footnotes xmlns:wpc="http://schemas.microsoft.com/office/word/2010/wordprocessingCanvas" xmlns:mc="http://schemas.openxmlformats.org/markup-compatibility/2006" xmlns:o="urn:schemas-microsoft-com:office:office" xmlns:r="http://schemas.openxmlformats.org/officeDocument/2006/relationships" xmlns:m="http://schemas.openxmlformats.org/officeDocument/2006/math" xmlns:v="urn:schemas-microsoft-com:vml" xmlns:wp14="http://schemas.microsoft.com/office/word/2010/wordprocessingDrawing" xmlns:wp="http://schemas.openxmlformats.org/drawingml/2006/wordprocessingDrawing" xmlns:w10="urn:schemas-microsoft-com:office:word" xmlns:w="http://schemas.openxmlformats.org/wordprocessingml/2006/main" xmlns:w14="http://schemas.microsoft.com/office/word/2010/wordml" xmlns:wpg="http://schemas.microsoft.com/office/word/2010/wordprocessingGroup" xmlns:wpi="http://schemas.microsoft.com/office/word/2010/wordprocessingInk" xmlns:wne="http://schemas.microsoft.com/office/word/2006/wordml" xmlns:wps="http://schemas.microsoft.com/office/word/2010/wordprocessingShape" mc:Ignorable="w14 wp14">
   <w:footnote w:type="separator" w:id="-1">
     <w:p>
       <w:pPr>
@@ -8230,7 +6904,7 @@
 </file>
 
 <file path=word/styles.xml><?xml version="1.0" encoding="utf-8"?>
-<w:styles xmlns:mc="http://schemas.openxmlformats.org/markup-compatibility/2006" xmlns:r="http://schemas.openxmlformats.org/officeDocument/2006/relationships" xmlns:w="http://schemas.openxmlformats.org/wordprocessingml/2006/main" xmlns:w14="http://schemas.microsoft.com/office/word/2010/wordml" xmlns:w15="http://schemas.microsoft.com/office/word/2012/wordml" mc:Ignorable="w14 w15">
+<w:styles xmlns:mc="http://schemas.openxmlformats.org/markup-compatibility/2006" xmlns:r="http://schemas.openxmlformats.org/officeDocument/2006/relationships" xmlns:w="http://schemas.openxmlformats.org/wordprocessingml/2006/main" xmlns:w14="http://schemas.microsoft.com/office/word/2010/wordml" mc:Ignorable="w14">
   <w:docDefaults>
     <w:rPrDefault>
       <w:rPr>
@@ -8246,378 +6920,144 @@
       </w:pPr>
     </w:pPrDefault>
   </w:docDefaults>
-  <w:latentStyles w:defLockedState="0" w:defUIPriority="99" w:defSemiHidden="0" w:defUnhideWhenUsed="0" w:defQFormat="0" w:count="371">
-    <w:lsdException w:name="Normal" w:uiPriority="0" w:qFormat="1"/>
-    <w:lsdException w:name="heading 1" w:uiPriority="9" w:qFormat="1"/>
-    <w:lsdException w:name="heading 2" w:semiHidden="1" w:uiPriority="9" w:unhideWhenUsed="1" w:qFormat="1"/>
-    <w:lsdException w:name="heading 3" w:semiHidden="1" w:uiPriority="9" w:unhideWhenUsed="1" w:qFormat="1"/>
-    <w:lsdException w:name="heading 4" w:semiHidden="1" w:uiPriority="9" w:unhideWhenUsed="1" w:qFormat="1"/>
-    <w:lsdException w:name="heading 5" w:semiHidden="1" w:uiPriority="9" w:unhideWhenUsed="1" w:qFormat="1"/>
-    <w:lsdException w:name="heading 6" w:semiHidden="1" w:uiPriority="9" w:unhideWhenUsed="1" w:qFormat="1"/>
-    <w:lsdException w:name="heading 7" w:semiHidden="1" w:uiPriority="9" w:unhideWhenUsed="1" w:qFormat="1"/>
-    <w:lsdException w:name="heading 8" w:semiHidden="1" w:uiPriority="9" w:unhideWhenUsed="1" w:qFormat="1"/>
-    <w:lsdException w:name="heading 9" w:semiHidden="1" w:uiPriority="9" w:unhideWhenUsed="1" w:qFormat="1"/>
-    <w:lsdException w:name="index 1" w:semiHidden="1" w:unhideWhenUsed="1"/>
-    <w:lsdException w:name="index 2" w:semiHidden="1" w:unhideWhenUsed="1"/>
-    <w:lsdException w:name="index 3" w:semiHidden="1" w:unhideWhenUsed="1"/>
-    <w:lsdException w:name="index 4" w:semiHidden="1" w:unhideWhenUsed="1"/>
-    <w:lsdException w:name="index 5" w:semiHidden="1" w:unhideWhenUsed="1"/>
-    <w:lsdException w:name="index 6" w:semiHidden="1" w:unhideWhenUsed="1"/>
-    <w:lsdException w:name="index 7" w:semiHidden="1" w:unhideWhenUsed="1"/>
-    <w:lsdException w:name="index 8" w:semiHidden="1" w:unhideWhenUsed="1"/>
-    <w:lsdException w:name="index 9" w:semiHidden="1" w:unhideWhenUsed="1"/>
-    <w:lsdException w:name="toc 1" w:semiHidden="1" w:uiPriority="39" w:unhideWhenUsed="1"/>
-    <w:lsdException w:name="toc 2" w:semiHidden="1" w:uiPriority="39" w:unhideWhenUsed="1"/>
-    <w:lsdException w:name="toc 3" w:semiHidden="1" w:uiPriority="39" w:unhideWhenUsed="1"/>
-    <w:lsdException w:name="toc 4" w:semiHidden="1" w:uiPriority="39" w:unhideWhenUsed="1"/>
-    <w:lsdException w:name="toc 5" w:semiHidden="1" w:uiPriority="39" w:unhideWhenUsed="1"/>
-    <w:lsdException w:name="toc 6" w:semiHidden="1" w:uiPriority="39" w:unhideWhenUsed="1"/>
-    <w:lsdException w:name="toc 7" w:semiHidden="1" w:uiPriority="39" w:unhideWhenUsed="1"/>
-    <w:lsdException w:name="toc 8" w:semiHidden="1" w:uiPriority="39" w:unhideWhenUsed="1"/>
-    <w:lsdException w:name="toc 9" w:semiHidden="1" w:uiPriority="39" w:unhideWhenUsed="1"/>
-    <w:lsdException w:name="Normal Indent" w:semiHidden="1" w:unhideWhenUsed="1"/>
-    <w:lsdException w:name="footnote text" w:semiHidden="1" w:unhideWhenUsed="1"/>
-    <w:lsdException w:name="annotation text" w:semiHidden="1" w:unhideWhenUsed="1"/>
-    <w:lsdException w:name="header" w:semiHidden="1" w:unhideWhenUsed="1"/>
-    <w:lsdException w:name="footer" w:semiHidden="1" w:unhideWhenUsed="1"/>
-    <w:lsdException w:name="index heading" w:semiHidden="1" w:unhideWhenUsed="1"/>
-    <w:lsdException w:name="caption" w:semiHidden="1" w:uiPriority="35" w:unhideWhenUsed="1" w:qFormat="1"/>
-    <w:lsdException w:name="table of figures" w:semiHidden="1" w:unhideWhenUsed="1"/>
-    <w:lsdException w:name="envelope address" w:semiHidden="1" w:unhideWhenUsed="1"/>
-    <w:lsdException w:name="envelope return" w:semiHidden="1" w:unhideWhenUsed="1"/>
-    <w:lsdException w:name="footnote reference" w:semiHidden="1" w:unhideWhenUsed="1"/>
-    <w:lsdException w:name="annotation reference" w:semiHidden="1" w:unhideWhenUsed="1"/>
-    <w:lsdException w:name="line number" w:semiHidden="1" w:unhideWhenUsed="1"/>
-    <w:lsdException w:name="page number" w:semiHidden="1" w:unhideWhenUsed="1"/>
-    <w:lsdException w:name="endnote reference" w:semiHidden="1" w:unhideWhenUsed="1"/>
-    <w:lsdException w:name="endnote text" w:semiHidden="1" w:unhideWhenUsed="1"/>
-    <w:lsdException w:name="table of authorities" w:semiHidden="1" w:unhideWhenUsed="1"/>
-    <w:lsdException w:name="macro" w:semiHidden="1" w:unhideWhenUsed="1"/>
-    <w:lsdException w:name="toa heading" w:semiHidden="1" w:unhideWhenUsed="1"/>
-    <w:lsdException w:name="List" w:semiHidden="1" w:unhideWhenUsed="1"/>
-    <w:lsdException w:name="List Bullet" w:semiHidden="1" w:unhideWhenUsed="1"/>
-    <w:lsdException w:name="List Number" w:semiHidden="1" w:unhideWhenUsed="1"/>
-    <w:lsdException w:name="List 2" w:semiHidden="1" w:unhideWhenUsed="1"/>
-    <w:lsdException w:name="List 3" w:semiHidden="1" w:unhideWhenUsed="1"/>
-    <w:lsdException w:name="List 4" w:semiHidden="1" w:unhideWhenUsed="1"/>
-    <w:lsdException w:name="List 5" w:semiHidden="1" w:unhideWhenUsed="1"/>
-    <w:lsdException w:name="List Bullet 2" w:semiHidden="1" w:unhideWhenUsed="1"/>
-    <w:lsdException w:name="List Bullet 3" w:semiHidden="1" w:unhideWhenUsed="1"/>
-    <w:lsdException w:name="List Bullet 4" w:semiHidden="1" w:unhideWhenUsed="1"/>
-    <w:lsdException w:name="List Bullet 5" w:semiHidden="1" w:unhideWhenUsed="1"/>
-    <w:lsdException w:name="List Number 2" w:semiHidden="1" w:unhideWhenUsed="1"/>
-    <w:lsdException w:name="List Number 3" w:semiHidden="1" w:unhideWhenUsed="1"/>
-    <w:lsdException w:name="List Number 4" w:semiHidden="1" w:unhideWhenUsed="1"/>
-    <w:lsdException w:name="List Number 5" w:semiHidden="1" w:unhideWhenUsed="1"/>
-    <w:lsdException w:name="Title" w:uiPriority="10" w:qFormat="1"/>
-    <w:lsdException w:name="Closing" w:semiHidden="1" w:unhideWhenUsed="1"/>
-    <w:lsdException w:name="Signature" w:semiHidden="1" w:unhideWhenUsed="1"/>
-    <w:lsdException w:name="Default Paragraph Font" w:semiHidden="1" w:uiPriority="1" w:unhideWhenUsed="1"/>
-    <w:lsdException w:name="Body Text" w:semiHidden="1" w:unhideWhenUsed="1"/>
-    <w:lsdException w:name="Body Text Indent" w:semiHidden="1" w:unhideWhenUsed="1"/>
-    <w:lsdException w:name="List Continue" w:semiHidden="1" w:unhideWhenUsed="1"/>
-    <w:lsdException w:name="List Continue 2" w:semiHidden="1" w:unhideWhenUsed="1"/>
-    <w:lsdException w:name="List Continue 3" w:semiHidden="1" w:unhideWhenUsed="1"/>
-    <w:lsdException w:name="List Continue 4" w:semiHidden="1" w:unhideWhenUsed="1"/>
-    <w:lsdException w:name="List Continue 5" w:semiHidden="1" w:unhideWhenUsed="1"/>
-    <w:lsdException w:name="Message Header" w:semiHidden="1" w:unhideWhenUsed="1"/>
-    <w:lsdException w:name="Subtitle" w:uiPriority="11" w:qFormat="1"/>
-    <w:lsdException w:name="Salutation" w:semiHidden="1" w:unhideWhenUsed="1"/>
-    <w:lsdException w:name="Date" w:semiHidden="1" w:unhideWhenUsed="1"/>
-    <w:lsdException w:name="Body Text First Indent" w:semiHidden="1" w:unhideWhenUsed="1"/>
-    <w:lsdException w:name="Body Text First Indent 2" w:semiHidden="1" w:unhideWhenUsed="1"/>
-    <w:lsdException w:name="Note Heading" w:semiHidden="1" w:unhideWhenUsed="1"/>
-    <w:lsdException w:name="Body Text 2" w:semiHidden="1" w:unhideWhenUsed="1"/>
-    <w:lsdException w:name="Body Text 3" w:semiHidden="1" w:unhideWhenUsed="1"/>
-    <w:lsdException w:name="Body Text Indent 2" w:semiHidden="1" w:unhideWhenUsed="1"/>
-    <w:lsdException w:name="Body Text Indent 3" w:semiHidden="1" w:unhideWhenUsed="1"/>
-    <w:lsdException w:name="Block Text" w:semiHidden="1" w:unhideWhenUsed="1"/>
-    <w:lsdException w:name="Hyperlink" w:semiHidden="1" w:unhideWhenUsed="1"/>
-    <w:lsdException w:name="FollowedHyperlink" w:semiHidden="1" w:unhideWhenUsed="1"/>
-    <w:lsdException w:name="Strong" w:uiPriority="22" w:qFormat="1"/>
-    <w:lsdException w:name="Emphasis" w:uiPriority="20" w:qFormat="1"/>
-    <w:lsdException w:name="Document Map" w:semiHidden="1" w:unhideWhenUsed="1"/>
-    <w:lsdException w:name="Plain Text" w:semiHidden="1" w:unhideWhenUsed="1"/>
-    <w:lsdException w:name="E-mail Signature" w:semiHidden="1" w:unhideWhenUsed="1"/>
-    <w:lsdException w:name="HTML Top of Form" w:semiHidden="1" w:unhideWhenUsed="1"/>
-    <w:lsdException w:name="HTML Bottom of Form" w:semiHidden="1" w:unhideWhenUsed="1"/>
-    <w:lsdException w:name="Normal (Web)" w:semiHidden="1" w:unhideWhenUsed="1"/>
-    <w:lsdException w:name="HTML Acronym" w:semiHidden="1" w:unhideWhenUsed="1"/>
-    <w:lsdException w:name="HTML Address" w:semiHidden="1" w:unhideWhenUsed="1"/>
-    <w:lsdException w:name="HTML Cite" w:semiHidden="1" w:unhideWhenUsed="1"/>
-    <w:lsdException w:name="HTML Code" w:semiHidden="1" w:unhideWhenUsed="1"/>
-    <w:lsdException w:name="HTML Definition" w:semiHidden="1" w:unhideWhenUsed="1"/>
-    <w:lsdException w:name="HTML Keyboard" w:semiHidden="1" w:unhideWhenUsed="1"/>
-    <w:lsdException w:name="HTML Preformatted" w:semiHidden="1" w:unhideWhenUsed="1"/>
-    <w:lsdException w:name="HTML Sample" w:semiHidden="1" w:unhideWhenUsed="1"/>
-    <w:lsdException w:name="HTML Typewriter" w:semiHidden="1" w:unhideWhenUsed="1"/>
-    <w:lsdException w:name="HTML Variable" w:semiHidden="1" w:unhideWhenUsed="1"/>
-    <w:lsdException w:name="Normal Table" w:semiHidden="1" w:unhideWhenUsed="1"/>
-    <w:lsdException w:name="annotation subject" w:semiHidden="1" w:unhideWhenUsed="1"/>
-    <w:lsdException w:name="No List" w:semiHidden="1" w:unhideWhenUsed="1"/>
-    <w:lsdException w:name="Outline List 1" w:semiHidden="1" w:unhideWhenUsed="1"/>
-    <w:lsdException w:name="Outline List 2" w:semiHidden="1" w:unhideWhenUsed="1"/>
-    <w:lsdException w:name="Outline List 3" w:semiHidden="1" w:unhideWhenUsed="1"/>
-    <w:lsdException w:name="Table Simple 1" w:semiHidden="1" w:unhideWhenUsed="1"/>
-    <w:lsdException w:name="Table Simple 2" w:semiHidden="1" w:unhideWhenUsed="1"/>
-    <w:lsdException w:name="Table Simple 3" w:semiHidden="1" w:unhideWhenUsed="1"/>
-    <w:lsdException w:name="Table Classic 1" w:semiHidden="1" w:unhideWhenUsed="1"/>
-    <w:lsdException w:name="Table Classic 2" w:semiHidden="1" w:unhideWhenUsed="1"/>
-    <w:lsdException w:name="Table Classic 3" w:semiHidden="1" w:unhideWhenUsed="1"/>
-    <w:lsdException w:name="Table Classic 4" w:semiHidden="1" w:unhideWhenUsed="1"/>
-    <w:lsdException w:name="Table Colorful 1" w:semiHidden="1" w:unhideWhenUsed="1"/>
-    <w:lsdException w:name="Table Colorful 2" w:semiHidden="1" w:unhideWhenUsed="1"/>
-    <w:lsdException w:name="Table Colorful 3" w:semiHidden="1" w:unhideWhenUsed="1"/>
-    <w:lsdException w:name="Table Columns 1" w:semiHidden="1" w:unhideWhenUsed="1"/>
-    <w:lsdException w:name="Table Columns 2" w:semiHidden="1" w:unhideWhenUsed="1"/>
-    <w:lsdException w:name="Table Columns 3" w:semiHidden="1" w:unhideWhenUsed="1"/>
-    <w:lsdException w:name="Table Columns 4" w:semiHidden="1" w:unhideWhenUsed="1"/>
-    <w:lsdException w:name="Table Columns 5" w:semiHidden="1" w:unhideWhenUsed="1"/>
-    <w:lsdException w:name="Table Grid 1" w:semiHidden="1" w:unhideWhenUsed="1"/>
-    <w:lsdException w:name="Table Grid 2" w:semiHidden="1" w:unhideWhenUsed="1"/>
-    <w:lsdException w:name="Table Grid 3" w:semiHidden="1" w:unhideWhenUsed="1"/>
-    <w:lsdException w:name="Table Grid 4" w:semiHidden="1" w:unhideWhenUsed="1"/>
-    <w:lsdException w:name="Table Grid 5" w:semiHidden="1" w:unhideWhenUsed="1"/>
-    <w:lsdException w:name="Table Grid 6" w:semiHidden="1" w:unhideWhenUsed="1"/>
-    <w:lsdException w:name="Table Grid 7" w:semiHidden="1" w:unhideWhenUsed="1"/>
-    <w:lsdException w:name="Table Grid 8" w:semiHidden="1" w:unhideWhenUsed="1"/>
-    <w:lsdException w:name="Table List 1" w:semiHidden="1" w:unhideWhenUsed="1"/>
-    <w:lsdException w:name="Table List 2" w:semiHidden="1" w:unhideWhenUsed="1"/>
-    <w:lsdException w:name="Table List 3" w:semiHidden="1" w:unhideWhenUsed="1"/>
-    <w:lsdException w:name="Table List 4" w:semiHidden="1" w:unhideWhenUsed="1"/>
-    <w:lsdException w:name="Table List 5" w:semiHidden="1" w:unhideWhenUsed="1"/>
-    <w:lsdException w:name="Table List 6" w:semiHidden="1" w:unhideWhenUsed="1"/>
-    <w:lsdException w:name="Table List 7" w:semiHidden="1" w:unhideWhenUsed="1"/>
-    <w:lsdException w:name="Table List 8" w:semiHidden="1" w:unhideWhenUsed="1"/>
-    <w:lsdException w:name="Table 3D effects 1" w:semiHidden="1" w:unhideWhenUsed="1"/>
-    <w:lsdException w:name="Table 3D effects 2" w:semiHidden="1" w:unhideWhenUsed="1"/>
-    <w:lsdException w:name="Table 3D effects 3" w:semiHidden="1" w:unhideWhenUsed="1"/>
-    <w:lsdException w:name="Table Contemporary" w:semiHidden="1" w:unhideWhenUsed="1"/>
-    <w:lsdException w:name="Table Elegant" w:semiHidden="1" w:unhideWhenUsed="1"/>
-    <w:lsdException w:name="Table Professional" w:semiHidden="1" w:unhideWhenUsed="1"/>
-    <w:lsdException w:name="Table Subtle 1" w:semiHidden="1" w:unhideWhenUsed="1"/>
-    <w:lsdException w:name="Table Subtle 2" w:semiHidden="1" w:unhideWhenUsed="1"/>
-    <w:lsdException w:name="Table Web 1" w:semiHidden="1" w:unhideWhenUsed="1"/>
-    <w:lsdException w:name="Table Web 2" w:semiHidden="1" w:unhideWhenUsed="1"/>
-    <w:lsdException w:name="Table Web 3" w:semiHidden="1" w:unhideWhenUsed="1"/>
-    <w:lsdException w:name="Balloon Text" w:semiHidden="1" w:unhideWhenUsed="1"/>
-    <w:lsdException w:name="Table Grid" w:uiPriority="39"/>
-    <w:lsdException w:name="Table Theme" w:semiHidden="1" w:unhideWhenUsed="1"/>
-    <w:lsdException w:name="Placeholder Text" w:semiHidden="1"/>
-    <w:lsdException w:name="No Spacing" w:uiPriority="1" w:qFormat="1"/>
-    <w:lsdException w:name="Light Shading" w:uiPriority="60"/>
-    <w:lsdException w:name="Light List" w:uiPriority="61"/>
-    <w:lsdException w:name="Light Grid" w:uiPriority="62"/>
-    <w:lsdException w:name="Medium Shading 1" w:uiPriority="63"/>
-    <w:lsdException w:name="Medium Shading 2" w:uiPriority="64"/>
-    <w:lsdException w:name="Medium List 1" w:uiPriority="65"/>
-    <w:lsdException w:name="Medium List 2" w:uiPriority="66"/>
-    <w:lsdException w:name="Medium Grid 1" w:uiPriority="67"/>
-    <w:lsdException w:name="Medium Grid 2" w:uiPriority="68"/>
-    <w:lsdException w:name="Medium Grid 3" w:uiPriority="69"/>
-    <w:lsdException w:name="Dark List" w:uiPriority="70"/>
-    <w:lsdException w:name="Colorful Shading" w:uiPriority="71"/>
-    <w:lsdException w:name="Colorful List" w:uiPriority="72"/>
-    <w:lsdException w:name="Colorful Grid" w:uiPriority="73"/>
-    <w:lsdException w:name="Light Shading Accent 1" w:uiPriority="60"/>
-    <w:lsdException w:name="Light List Accent 1" w:uiPriority="61"/>
-    <w:lsdException w:name="Light Grid Accent 1" w:uiPriority="62"/>
-    <w:lsdException w:name="Medium Shading 1 Accent 1" w:uiPriority="63"/>
-    <w:lsdException w:name="Medium Shading 2 Accent 1" w:uiPriority="64"/>
-    <w:lsdException w:name="Medium List 1 Accent 1" w:uiPriority="65"/>
-    <w:lsdException w:name="Revision" w:semiHidden="1"/>
-    <w:lsdException w:name="List Paragraph" w:uiPriority="34" w:qFormat="1"/>
-    <w:lsdException w:name="Quote" w:uiPriority="29" w:qFormat="1"/>
-    <w:lsdException w:name="Intense Quote" w:uiPriority="30" w:qFormat="1"/>
-    <w:lsdException w:name="Medium List 2 Accent 1" w:uiPriority="66"/>
-    <w:lsdException w:name="Medium Grid 1 Accent 1" w:uiPriority="67"/>
-    <w:lsdException w:name="Medium Grid 2 Accent 1" w:uiPriority="68"/>
-    <w:lsdException w:name="Medium Grid 3 Accent 1" w:uiPriority="69"/>
-    <w:lsdException w:name="Dark List Accent 1" w:uiPriority="70"/>
-    <w:lsdException w:name="Colorful Shading Accent 1" w:uiPriority="71"/>
-    <w:lsdException w:name="Colorful List Accent 1" w:uiPriority="72"/>
-    <w:lsdException w:name="Colorful Grid Accent 1" w:uiPriority="73"/>
-    <w:lsdException w:name="Light Shading Accent 2" w:uiPriority="60"/>
-    <w:lsdException w:name="Light List Accent 2" w:uiPriority="61"/>
-    <w:lsdException w:name="Light Grid Accent 2" w:uiPriority="62"/>
-    <w:lsdException w:name="Medium Shading 1 Accent 2" w:uiPriority="63"/>
-    <w:lsdException w:name="Medium Shading 2 Accent 2" w:uiPriority="64"/>
-    <w:lsdException w:name="Medium List 1 Accent 2" w:uiPriority="65"/>
-    <w:lsdException w:name="Medium List 2 Accent 2" w:uiPriority="66"/>
-    <w:lsdException w:name="Medium Grid 1 Accent 2" w:uiPriority="67"/>
-    <w:lsdException w:name="Medium Grid 2 Accent 2" w:uiPriority="68"/>
-    <w:lsdException w:name="Medium Grid 3 Accent 2" w:uiPriority="69"/>
-    <w:lsdException w:name="Dark List Accent 2" w:uiPriority="70"/>
-    <w:lsdException w:name="Colorful Shading Accent 2" w:uiPriority="71"/>
-    <w:lsdException w:name="Colorful List Accent 2" w:uiPriority="72"/>
-    <w:lsdException w:name="Colorful Grid Accent 2" w:uiPriority="73"/>
-    <w:lsdException w:name="Light Shading Accent 3" w:uiPriority="60"/>
-    <w:lsdException w:name="Light List Accent 3" w:uiPriority="61"/>
-    <w:lsdException w:name="Light Grid Accent 3" w:uiPriority="62"/>
-    <w:lsdException w:name="Medium Shading 1 Accent 3" w:uiPriority="63"/>
-    <w:lsdException w:name="Medium Shading 2 Accent 3" w:uiPriority="64"/>
-    <w:lsdException w:name="Medium List 1 Accent 3" w:uiPriority="65"/>
-    <w:lsdException w:name="Medium List 2 Accent 3" w:uiPriority="66"/>
-    <w:lsdException w:name="Medium Grid 1 Accent 3" w:uiPriority="67"/>
-    <w:lsdException w:name="Medium Grid 2 Accent 3" w:uiPriority="68"/>
-    <w:lsdException w:name="Medium Grid 3 Accent 3" w:uiPriority="69"/>
-    <w:lsdException w:name="Dark List Accent 3" w:uiPriority="70"/>
-    <w:lsdException w:name="Colorful Shading Accent 3" w:uiPriority="71"/>
-    <w:lsdException w:name="Colorful List Accent 3" w:uiPriority="72"/>
-    <w:lsdException w:name="Colorful Grid Accent 3" w:uiPriority="73"/>
-    <w:lsdException w:name="Light Shading Accent 4" w:uiPriority="60"/>
-    <w:lsdException w:name="Light List Accent 4" w:uiPriority="61"/>
-    <w:lsdException w:name="Light Grid Accent 4" w:uiPriority="62"/>
-    <w:lsdException w:name="Medium Shading 1 Accent 4" w:uiPriority="63"/>
-    <w:lsdException w:name="Medium Shading 2 Accent 4" w:uiPriority="64"/>
-    <w:lsdException w:name="Medium List 1 Accent 4" w:uiPriority="65"/>
-    <w:lsdException w:name="Medium List 2 Accent 4" w:uiPriority="66"/>
-    <w:lsdException w:name="Medium Grid 1 Accent 4" w:uiPriority="67"/>
-    <w:lsdException w:name="Medium Grid 2 Accent 4" w:uiPriority="68"/>
-    <w:lsdException w:name="Medium Grid 3 Accent 4" w:uiPriority="69"/>
-    <w:lsdException w:name="Dark List Accent 4" w:uiPriority="70"/>
-    <w:lsdException w:name="Colorful Shading Accent 4" w:uiPriority="71"/>
-    <w:lsdException w:name="Colorful List Accent 4" w:uiPriority="72"/>
-    <w:lsdException w:name="Colorful Grid Accent 4" w:uiPriority="73"/>
-    <w:lsdException w:name="Light Shading Accent 5" w:uiPriority="60"/>
-    <w:lsdException w:name="Light List Accent 5" w:uiPriority="61"/>
-    <w:lsdException w:name="Light Grid Accent 5" w:uiPriority="62"/>
-    <w:lsdException w:name="Medium Shading 1 Accent 5" w:uiPriority="63"/>
-    <w:lsdException w:name="Medium Shading 2 Accent 5" w:uiPriority="64"/>
-    <w:lsdException w:name="Medium List 1 Accent 5" w:uiPriority="65"/>
-    <w:lsdException w:name="Medium List 2 Accent 5" w:uiPriority="66"/>
-    <w:lsdException w:name="Medium Grid 1 Accent 5" w:uiPriority="67"/>
-    <w:lsdException w:name="Medium Grid 2 Accent 5" w:uiPriority="68"/>
-    <w:lsdException w:name="Medium Grid 3 Accent 5" w:uiPriority="69"/>
-    <w:lsdException w:name="Dark List Accent 5" w:uiPriority="70"/>
-    <w:lsdException w:name="Colorful Shading Accent 5" w:uiPriority="71"/>
-    <w:lsdException w:name="Colorful List Accent 5" w:uiPriority="72"/>
-    <w:lsdException w:name="Colorful Grid Accent 5" w:uiPriority="73"/>
-    <w:lsdException w:name="Light Shading Accent 6" w:uiPriority="60"/>
-    <w:lsdException w:name="Light List Accent 6" w:uiPriority="61"/>
-    <w:lsdException w:name="Light Grid Accent 6" w:uiPriority="62"/>
-    <w:lsdException w:name="Medium Shading 1 Accent 6" w:uiPriority="63"/>
-    <w:lsdException w:name="Medium Shading 2 Accent 6" w:uiPriority="64"/>
-    <w:lsdException w:name="Medium List 1 Accent 6" w:uiPriority="65"/>
-    <w:lsdException w:name="Medium List 2 Accent 6" w:uiPriority="66"/>
-    <w:lsdException w:name="Medium Grid 1 Accent 6" w:uiPriority="67"/>
-    <w:lsdException w:name="Medium Grid 2 Accent 6" w:uiPriority="68"/>
-    <w:lsdException w:name="Medium Grid 3 Accent 6" w:uiPriority="69"/>
-    <w:lsdException w:name="Dark List Accent 6" w:uiPriority="70"/>
-    <w:lsdException w:name="Colorful Shading Accent 6" w:uiPriority="71"/>
-    <w:lsdException w:name="Colorful List Accent 6" w:uiPriority="72"/>
-    <w:lsdException w:name="Colorful Grid Accent 6" w:uiPriority="73"/>
-    <w:lsdException w:name="Subtle Emphasis" w:uiPriority="19" w:qFormat="1"/>
-    <w:lsdException w:name="Intense Emphasis" w:uiPriority="21" w:qFormat="1"/>
-    <w:lsdException w:name="Subtle Reference" w:uiPriority="31" w:qFormat="1"/>
-    <w:lsdException w:name="Intense Reference" w:uiPriority="32" w:qFormat="1"/>
-    <w:lsdException w:name="Book Title" w:uiPriority="33" w:qFormat="1"/>
-    <w:lsdException w:name="Bibliography" w:semiHidden="1" w:uiPriority="37" w:unhideWhenUsed="1"/>
-    <w:lsdException w:name="TOC Heading" w:semiHidden="1" w:uiPriority="39" w:unhideWhenUsed="1" w:qFormat="1"/>
-    <w:lsdException w:name="Plain Table 1" w:uiPriority="41"/>
-    <w:lsdException w:name="Plain Table 2" w:uiPriority="42"/>
-    <w:lsdException w:name="Plain Table 3" w:uiPriority="43"/>
-    <w:lsdException w:name="Plain Table 4" w:uiPriority="44"/>
-    <w:lsdException w:name="Plain Table 5" w:uiPriority="45"/>
-    <w:lsdException w:name="Grid Table Light" w:uiPriority="40"/>
-    <w:lsdException w:name="Grid Table 1 Light" w:uiPriority="46"/>
-    <w:lsdException w:name="Grid Table 2" w:uiPriority="47"/>
-    <w:lsdException w:name="Grid Table 3" w:uiPriority="48"/>
-    <w:lsdException w:name="Grid Table 4" w:uiPriority="49"/>
-    <w:lsdException w:name="Grid Table 5 Dark" w:uiPriority="50"/>
-    <w:lsdException w:name="Grid Table 6 Colorful" w:uiPriority="51"/>
-    <w:lsdException w:name="Grid Table 7 Colorful" w:uiPriority="52"/>
-    <w:lsdException w:name="Grid Table 1 Light Accent 1" w:uiPriority="46"/>
-    <w:lsdException w:name="Grid Table 2 Accent 1" w:uiPriority="47"/>
-    <w:lsdException w:name="Grid Table 3 Accent 1" w:uiPriority="48"/>
-    <w:lsdException w:name="Grid Table 4 Accent 1" w:uiPriority="49"/>
-    <w:lsdException w:name="Grid Table 5 Dark Accent 1" w:uiPriority="50"/>
-    <w:lsdException w:name="Grid Table 6 Colorful Accent 1" w:uiPriority="51"/>
-    <w:lsdException w:name="Grid Table 7 Colorful Accent 1" w:uiPriority="52"/>
-    <w:lsdException w:name="Grid Table 1 Light Accent 2" w:uiPriority="46"/>
-    <w:lsdException w:name="Grid Table 2 Accent 2" w:uiPriority="47"/>
-    <w:lsdException w:name="Grid Table 3 Accent 2" w:uiPriority="48"/>
-    <w:lsdException w:name="Grid Table 4 Accent 2" w:uiPriority="49"/>
-    <w:lsdException w:name="Grid Table 5 Dark Accent 2" w:uiPriority="50"/>
-    <w:lsdException w:name="Grid Table 6 Colorful Accent 2" w:uiPriority="51"/>
-    <w:lsdException w:name="Grid Table 7 Colorful Accent 2" w:uiPriority="52"/>
-    <w:lsdException w:name="Grid Table 1 Light Accent 3" w:uiPriority="46"/>
-    <w:lsdException w:name="Grid Table 2 Accent 3" w:uiPriority="47"/>
-    <w:lsdException w:name="Grid Table 3 Accent 3" w:uiPriority="48"/>
-    <w:lsdException w:name="Grid Table 4 Accent 3" w:uiPriority="49"/>
-    <w:lsdException w:name="Grid Table 5 Dark Accent 3" w:uiPriority="50"/>
-    <w:lsdException w:name="Grid Table 6 Colorful Accent 3" w:uiPriority="51"/>
-    <w:lsdException w:name="Grid Table 7 Colorful Accent 3" w:uiPriority="52"/>
-    <w:lsdException w:name="Grid Table 1 Light Accent 4" w:uiPriority="46"/>
-    <w:lsdException w:name="Grid Table 2 Accent 4" w:uiPriority="47"/>
-    <w:lsdException w:name="Grid Table 3 Accent 4" w:uiPriority="48"/>
-    <w:lsdException w:name="Grid Table 4 Accent 4" w:uiPriority="49"/>
-    <w:lsdException w:name="Grid Table 5 Dark Accent 4" w:uiPriority="50"/>
-    <w:lsdException w:name="Grid Table 6 Colorful Accent 4" w:uiPriority="51"/>
-    <w:lsdException w:name="Grid Table 7 Colorful Accent 4" w:uiPriority="52"/>
-    <w:lsdException w:name="Grid Table 1 Light Accent 5" w:uiPriority="46"/>
-    <w:lsdException w:name="Grid Table 2 Accent 5" w:uiPriority="47"/>
-    <w:lsdException w:name="Grid Table 3 Accent 5" w:uiPriority="48"/>
-    <w:lsdException w:name="Grid Table 4 Accent 5" w:uiPriority="49"/>
-    <w:lsdException w:name="Grid Table 5 Dark Accent 5" w:uiPriority="50"/>
-    <w:lsdException w:name="Grid Table 6 Colorful Accent 5" w:uiPriority="51"/>
-    <w:lsdException w:name="Grid Table 7 Colorful Accent 5" w:uiPriority="52"/>
-    <w:lsdException w:name="Grid Table 1 Light Accent 6" w:uiPriority="46"/>
-    <w:lsdException w:name="Grid Table 2 Accent 6" w:uiPriority="47"/>
-    <w:lsdException w:name="Grid Table 3 Accent 6" w:uiPriority="48"/>
-    <w:lsdException w:name="Grid Table 4 Accent 6" w:uiPriority="49"/>
-    <w:lsdException w:name="Grid Table 5 Dark Accent 6" w:uiPriority="50"/>
-    <w:lsdException w:name="Grid Table 6 Colorful Accent 6" w:uiPriority="51"/>
-    <w:lsdException w:name="Grid Table 7 Colorful Accent 6" w:uiPriority="52"/>
-    <w:lsdException w:name="List Table 1 Light" w:uiPriority="46"/>
-    <w:lsdException w:name="List Table 2" w:uiPriority="47"/>
-    <w:lsdException w:name="List Table 3" w:uiPriority="48"/>
-    <w:lsdException w:name="List Table 4" w:uiPriority="49"/>
-    <w:lsdException w:name="List Table 5 Dark" w:uiPriority="50"/>
-    <w:lsdException w:name="List Table 6 Colorful" w:uiPriority="51"/>
-    <w:lsdException w:name="List Table 7 Colorful" w:uiPriority="52"/>
-    <w:lsdException w:name="List Table 1 Light Accent 1" w:uiPriority="46"/>
-    <w:lsdException w:name="List Table 2 Accent 1" w:uiPriority="47"/>
-    <w:lsdException w:name="List Table 3 Accent 1" w:uiPriority="48"/>
-    <w:lsdException w:name="List Table 4 Accent 1" w:uiPriority="49"/>
-    <w:lsdException w:name="List Table 5 Dark Accent 1" w:uiPriority="50"/>
-    <w:lsdException w:name="List Table 6 Colorful Accent 1" w:uiPriority="51"/>
-    <w:lsdException w:name="List Table 7 Colorful Accent 1" w:uiPriority="52"/>
-    <w:lsdException w:name="List Table 1 Light Accent 2" w:uiPriority="46"/>
-    <w:lsdException w:name="List Table 2 Accent 2" w:uiPriority="47"/>
-    <w:lsdException w:name="List Table 3 Accent 2" w:uiPriority="48"/>
-    <w:lsdException w:name="List Table 4 Accent 2" w:uiPriority="49"/>
-    <w:lsdException w:name="List Table 5 Dark Accent 2" w:uiPriority="50"/>
-    <w:lsdException w:name="List Table 6 Colorful Accent 2" w:uiPriority="51"/>
-    <w:lsdException w:name="List Table 7 Colorful Accent 2" w:uiPriority="52"/>
-    <w:lsdException w:name="List Table 1 Light Accent 3" w:uiPriority="46"/>
-    <w:lsdException w:name="List Table 2 Accent 3" w:uiPriority="47"/>
-    <w:lsdException w:name="List Table 3 Accent 3" w:uiPriority="48"/>
-    <w:lsdException w:name="List Table 4 Accent 3" w:uiPriority="49"/>
-    <w:lsdException w:name="List Table 5 Dark Accent 3" w:uiPriority="50"/>
-    <w:lsdException w:name="List Table 6 Colorful Accent 3" w:uiPriority="51"/>
-    <w:lsdException w:name="List Table 7 Colorful Accent 3" w:uiPriority="52"/>
-    <w:lsdException w:name="List Table 1 Light Accent 4" w:uiPriority="46"/>
-    <w:lsdException w:name="List Table 2 Accent 4" w:uiPriority="47"/>
-    <w:lsdException w:name="List Table 3 Accent 4" w:uiPriority="48"/>
-    <w:lsdException w:name="List Table 4 Accent 4" w:uiPriority="49"/>
-    <w:lsdException w:name="List Table 5 Dark Accent 4" w:uiPriority="50"/>
-    <w:lsdException w:name="List Table 6 Colorful Accent 4" w:uiPriority="51"/>
-    <w:lsdException w:name="List Table 7 Colorful Accent 4" w:uiPriority="52"/>
-    <w:lsdException w:name="List Table 1 Light Accent 5" w:uiPriority="46"/>
-    <w:lsdException w:name="List Table 2 Accent 5" w:uiPriority="47"/>
-    <w:lsdException w:name="List Table 3 Accent 5" w:uiPriority="48"/>
-    <w:lsdException w:name="List Table 4 Accent 5" w:uiPriority="49"/>
-    <w:lsdException w:name="List Table 5 Dark Accent 5" w:uiPriority="50"/>
-    <w:lsdException w:name="List Table 6 Colorful Accent 5" w:uiPriority="51"/>
-    <w:lsdException w:name="List Table 7 Colorful Accent 5" w:uiPriority="52"/>
-    <w:lsdException w:name="List Table 1 Light Accent 6" w:uiPriority="46"/>
-    <w:lsdException w:name="List Table 2 Accent 6" w:uiPriority="47"/>
-    <w:lsdException w:name="List Table 3 Accent 6" w:uiPriority="48"/>
-    <w:lsdException w:name="List Table 4 Accent 6" w:uiPriority="49"/>
-    <w:lsdException w:name="List Table 5 Dark Accent 6" w:uiPriority="50"/>
-    <w:lsdException w:name="List Table 6 Colorful Accent 6" w:uiPriority="51"/>
-    <w:lsdException w:name="List Table 7 Colorful Accent 6" w:uiPriority="52"/>
+  <w:latentStyles w:defLockedState="0" w:defUIPriority="99" w:defSemiHidden="1" w:defUnhideWhenUsed="1" w:defQFormat="0" w:count="267">
+    <w:lsdException w:name="Normal" w:semiHidden="0" w:uiPriority="0" w:unhideWhenUsed="0" w:qFormat="1"/>
+    <w:lsdException w:name="heading 1" w:semiHidden="0" w:uiPriority="9" w:unhideWhenUsed="0" w:qFormat="1"/>
+    <w:lsdException w:name="heading 2" w:uiPriority="9" w:qFormat="1"/>
+    <w:lsdException w:name="heading 3" w:uiPriority="9" w:qFormat="1"/>
+    <w:lsdException w:name="heading 4" w:uiPriority="9" w:qFormat="1"/>
+    <w:lsdException w:name="heading 5" w:uiPriority="9" w:qFormat="1"/>
+    <w:lsdException w:name="heading 6" w:uiPriority="9" w:qFormat="1"/>
+    <w:lsdException w:name="heading 7" w:uiPriority="9" w:qFormat="1"/>
+    <w:lsdException w:name="heading 8" w:uiPriority="9" w:qFormat="1"/>
+    <w:lsdException w:name="heading 9" w:uiPriority="9" w:qFormat="1"/>
+    <w:lsdException w:name="toc 1" w:uiPriority="39"/>
+    <w:lsdException w:name="toc 2" w:uiPriority="39"/>
+    <w:lsdException w:name="toc 3" w:uiPriority="39"/>
+    <w:lsdException w:name="toc 4" w:uiPriority="39"/>
+    <w:lsdException w:name="toc 5" w:uiPriority="39"/>
+    <w:lsdException w:name="toc 6" w:uiPriority="39"/>
+    <w:lsdException w:name="toc 7" w:uiPriority="39"/>
+    <w:lsdException w:name="toc 8" w:uiPriority="39"/>
+    <w:lsdException w:name="toc 9" w:uiPriority="39"/>
+    <w:lsdException w:name="caption" w:uiPriority="35" w:qFormat="1"/>
+    <w:lsdException w:name="Title" w:semiHidden="0" w:uiPriority="10" w:unhideWhenUsed="0" w:qFormat="1"/>
+    <w:lsdException w:name="Default Paragraph Font" w:uiPriority="1"/>
+    <w:lsdException w:name="Subtitle" w:semiHidden="0" w:uiPriority="11" w:unhideWhenUsed="0" w:qFormat="1"/>
+    <w:lsdException w:name="Strong" w:semiHidden="0" w:uiPriority="22" w:unhideWhenUsed="0" w:qFormat="1"/>
+    <w:lsdException w:name="Emphasis" w:semiHidden="0" w:uiPriority="20" w:unhideWhenUsed="0" w:qFormat="1"/>
+    <w:lsdException w:name="Table Grid" w:semiHidden="0" w:uiPriority="39" w:unhideWhenUsed="0"/>
+    <w:lsdException w:name="Placeholder Text" w:unhideWhenUsed="0"/>
+    <w:lsdException w:name="No Spacing" w:semiHidden="0" w:uiPriority="1" w:unhideWhenUsed="0" w:qFormat="1"/>
+    <w:lsdException w:name="Light Shading" w:semiHidden="0" w:uiPriority="60" w:unhideWhenUsed="0"/>
+    <w:lsdException w:name="Light List" w:semiHidden="0" w:uiPriority="61" w:unhideWhenUsed="0"/>
+    <w:lsdException w:name="Light Grid" w:semiHidden="0" w:uiPriority="62" w:unhideWhenUsed="0"/>
+    <w:lsdException w:name="Medium Shading 1" w:semiHidden="0" w:uiPriority="63" w:unhideWhenUsed="0"/>
+    <w:lsdException w:name="Medium Shading 2" w:semiHidden="0" w:uiPriority="64" w:unhideWhenUsed="0"/>
+    <w:lsdException w:name="Medium List 1" w:semiHidden="0" w:uiPriority="65" w:unhideWhenUsed="0"/>
+    <w:lsdException w:name="Medium List 2" w:semiHidden="0" w:uiPriority="66" w:unhideWhenUsed="0"/>
+    <w:lsdException w:name="Medium Grid 1" w:semiHidden="0" w:uiPriority="67" w:unhideWhenUsed="0"/>
+    <w:lsdException w:name="Medium Grid 2" w:semiHidden="0" w:uiPriority="68" w:unhideWhenUsed="0"/>
+    <w:lsdException w:name="Medium Grid 3" w:semiHidden="0" w:uiPriority="69" w:unhideWhenUsed="0"/>
+    <w:lsdException w:name="Dark List" w:semiHidden="0" w:uiPriority="70" w:unhideWhenUsed="0"/>
+    <w:lsdException w:name="Colorful Shading" w:semiHidden="0" w:uiPriority="71" w:unhideWhenUsed="0"/>
+    <w:lsdException w:name="Colorful List" w:semiHidden="0" w:uiPriority="72" w:unhideWhenUsed="0"/>
+    <w:lsdException w:name="Colorful Grid" w:semiHidden="0" w:uiPriority="73" w:unhideWhenUsed="0"/>
+    <w:lsdException w:name="Light Shading Accent 1" w:semiHidden="0" w:uiPriority="60" w:unhideWhenUsed="0"/>
+    <w:lsdException w:name="Light List Accent 1" w:semiHidden="0" w:uiPriority="61" w:unhideWhenUsed="0"/>
+    <w:lsdException w:name="Light Grid Accent 1" w:semiHidden="0" w:uiPriority="62" w:unhideWhenUsed="0"/>
+    <w:lsdException w:name="Medium Shading 1 Accent 1" w:semiHidden="0" w:uiPriority="63" w:unhideWhenUsed="0"/>
+    <w:lsdException w:name="Medium Shading 2 Accent 1" w:semiHidden="0" w:uiPriority="64" w:unhideWhenUsed="0"/>
+    <w:lsdException w:name="Medium List 1 Accent 1" w:semiHidden="0" w:uiPriority="65" w:unhideWhenUsed="0"/>
+    <w:lsdException w:name="Revision" w:unhideWhenUsed="0"/>
+    <w:lsdException w:name="List Paragraph" w:semiHidden="0" w:uiPriority="34" w:unhideWhenUsed="0" w:qFormat="1"/>
+    <w:lsdException w:name="Quote" w:semiHidden="0" w:uiPriority="29" w:unhideWhenUsed="0" w:qFormat="1"/>
+    <w:lsdException w:name="Intense Quote" w:semiHidden="0" w:uiPriority="30" w:unhideWhenUsed="0" w:qFormat="1"/>
+    <w:lsdException w:name="Medium List 2 Accent 1" w:semiHidden="0" w:uiPriority="66" w:unhideWhenUsed="0"/>
+    <w:lsdException w:name="Medium Grid 1 Accent 1" w:semiHidden="0" w:uiPriority="67" w:unhideWhenUsed="0"/>
+    <w:lsdException w:name="Medium Grid 2 Accent 1" w:semiHidden="0" w:uiPriority="68" w:unhideWhenUsed="0"/>
+    <w:lsdException w:name="Medium Grid 3 Accent 1" w:semiHidden="0" w:uiPriority="69" w:unhideWhenUsed="0"/>
+    <w:lsdException w:name="Dark List Accent 1" w:semiHidden="0" w:uiPriority="70" w:unhideWhenUsed="0"/>
+    <w:lsdException w:name="Colorful Shading Accent 1" w:semiHidden="0" w:uiPriority="71" w:unhideWhenUsed="0"/>
+    <w:lsdException w:name="Colorful List Accent 1" w:semiHidden="0" w:uiPriority="72" w:unhideWhenUsed="0"/>
+    <w:lsdException w:name="Colorful Grid Accent 1" w:semiHidden="0" w:uiPriority="73" w:unhideWhenUsed="0"/>
+    <w:lsdException w:name="Light Shading Accent 2" w:semiHidden="0" w:uiPriority="60" w:unhideWhenUsed="0"/>
+    <w:lsdException w:name="Light List Accent 2" w:semiHidden="0" w:uiPriority="61" w:unhideWhenUsed="0"/>
+    <w:lsdException w:name="Light Grid Accent 2" w:semiHidden="0" w:uiPriority="62" w:unhideWhenUsed="0"/>
+    <w:lsdException w:name="Medium Shading 1 Accent 2" w:semiHidden="0" w:uiPriority="63" w:unhideWhenUsed="0"/>
+    <w:lsdException w:name="Medium Shading 2 Accent 2" w:semiHidden="0" w:uiPriority="64" w:unhideWhenUsed="0"/>
+    <w:lsdException w:name="Medium List 1 Accent 2" w:semiHidden="0" w:uiPriority="65" w:unhideWhenUsed="0"/>
+    <w:lsdException w:name="Medium List 2 Accent 2" w:semiHidden="0" w:uiPriority="66" w:unhideWhenUsed="0"/>
+    <w:lsdException w:name="Medium Grid 1 Accent 2" w:semiHidden="0" w:uiPriority="67" w:unhideWhenUsed="0"/>
+    <w:lsdException w:name="Medium Grid 2 Accent 2" w:semiHidden="0" w:uiPriority="68" w:unhideWhenUsed="0"/>
+    <w:lsdException w:name="Medium Grid 3 Accent 2" w:semiHidden="0" w:uiPriority="69" w:unhideWhenUsed="0"/>
+    <w:lsdException w:name="Dark List Accent 2" w:semiHidden="0" w:uiPriority="70" w:unhideWhenUsed="0"/>
+    <w:lsdException w:name="Colorful Shading Accent 2" w:semiHidden="0" w:uiPriority="71" w:unhideWhenUsed="0"/>
+    <w:lsdException w:name="Colorful List Accent 2" w:semiHidden="0" w:uiPriority="72" w:unhideWhenUsed="0"/>
+    <w:lsdException w:name="Colorful Grid Accent 2" w:semiHidden="0" w:uiPriority="73" w:unhideWhenUsed="0"/>
+    <w:lsdException w:name="Light Shading Accent 3" w:semiHidden="0" w:uiPriority="60" w:unhideWhenUsed="0"/>
+    <w:lsdException w:name="Light List Accent 3" w:semiHidden="0" w:uiPriority="61" w:unhideWhenUsed="0"/>
+    <w:lsdException w:name="Light Grid Accent 3" w:semiHidden="0" w:uiPriority="62" w:unhideWhenUsed="0"/>
+    <w:lsdException w:name="Medium Shading 1 Accent 3" w:semiHidden="0" w:uiPriority="63" w:unhideWhenUsed="0"/>
+    <w:lsdException w:name="Medium Shading 2 Accent 3" w:semiHidden="0" w:uiPriority="64" w:unhideWhenUsed="0"/>
+    <w:lsdException w:name="Medium List 1 Accent 3" w:semiHidden="0" w:uiPriority="65" w:unhideWhenUsed="0"/>
+    <w:lsdException w:name="Medium List 2 Accent 3" w:semiHidden="0" w:uiPriority="66" w:unhideWhenUsed="0"/>
+    <w:lsdException w:name="Medium Grid 1 Accent 3" w:semiHidden="0" w:uiPriority="67" w:unhideWhenUsed="0"/>
+    <w:lsdException w:name="Medium Grid 2 Accent 3" w:semiHidden="0" w:uiPriority="68" w:unhideWhenUsed="0"/>
+    <w:lsdException w:name="Medium Grid 3 Accent 3" w:semiHidden="0" w:uiPriority="69" w:unhideWhenUsed="0"/>
+    <w:lsdException w:name="Dark List Accent 3" w:semiHidden="0" w:uiPriority="70" w:unhideWhenUsed="0"/>
+    <w:lsdException w:name="Colorful Shading Accent 3" w:semiHidden="0" w:uiPriority="71" w:unhideWhenUsed="0"/>
+    <w:lsdException w:name="Colorful List Accent 3" w:semiHidden="0" w:uiPriority="72" w:unhideWhenUsed="0"/>
+    <w:lsdException w:name="Colorful Grid Accent 3" w:semiHidden="0" w:uiPriority="73" w:unhideWhenUsed="0"/>
+    <w:lsdException w:name="Light Shading Accent 4" w:semiHidden="0" w:uiPriority="60" w:unhideWhenUsed="0"/>
+    <w:lsdException w:name="Light List Accent 4" w:semiHidden="0" w:uiPriority="61" w:unhideWhenUsed="0"/>
+    <w:lsdException w:name="Light Grid Accent 4" w:semiHidden="0" w:uiPriority="62" w:unhideWhenUsed="0"/>
+    <w:lsdException w:name="Medium Shading 1 Accent 4" w:semiHidden="0" w:uiPriority="63" w:unhideWhenUsed="0"/>
+    <w:lsdException w:name="Medium Shading 2 Accent 4" w:semiHidden="0" w:uiPriority="64" w:unhideWhenUsed="0"/>
+    <w:lsdException w:name="Medium List 1 Accent 4" w:semiHidden="0" w:uiPriority="65" w:unhideWhenUsed="0"/>
+    <w:lsdException w:name="Medium List 2 Accent 4" w:semiHidden="0" w:uiPriority="66" w:unhideWhenUsed="0"/>
+    <w:lsdException w:name="Medium Grid 1 Accent 4" w:semiHidden="0" w:uiPriority="67" w:unhideWhenUsed="0"/>
+    <w:lsdException w:name="Medium Grid 2 Accent 4" w:semiHidden="0" w:uiPriority="68" w:unhideWhenUsed="0"/>
+    <w:lsdException w:name="Medium Grid 3 Accent 4" w:semiHidden="0" w:uiPriority="69" w:unhideWhenUsed="0"/>
+    <w:lsdException w:name="Dark List Accent 4" w:semiHidden="0" w:uiPriority="70" w:unhideWhenUsed="0"/>
+    <w:lsdException w:name="Colorful Shading Accent 4" w:semiHidden="0" w:uiPriority="71" w:unhideWhenUsed="0"/>
+    <w:lsdException w:name="Colorful List Accent 4" w:semiHidden="0" w:uiPriority="72" w:unhideWhenUsed="0"/>
+    <w:lsdException w:name="Colorful Grid Accent 4" w:semiHidden="0" w:uiPriority="73" w:unhideWhenUsed="0"/>
+    <w:lsdException w:name="Light Shading Accent 5" w:semiHidden="0" w:uiPriority="60" w:unhideWhenUsed="0"/>
+    <w:lsdException w:name="Light List Accent 5" w:semiHidden="0" w:uiPriority="61" w:unhideWhenUsed="0"/>
+    <w:lsdException w:name="Light Grid Accent 5" w:semiHidden="0" w:uiPriority="62" w:unhideWhenUsed="0"/>
+    <w:lsdException w:name="Medium Shading 1 Accent 5" w:semiHidden="0" w:uiPriority="63" w:unhideWhenUsed="0"/>
+    <w:lsdException w:name="Medium Shading 2 Accent 5" w:semiHidden="0" w:uiPriority="64" w:unhideWhenUsed="0"/>
+    <w:lsdException w:name="Medium List 1 Accent 5" w:semiHidden="0" w:uiPriority="65" w:unhideWhenUsed="0"/>
+    <w:lsdException w:name="Medium List 2 Accent 5" w:semiHidden="0" w:uiPriority="66" w:unhideWhenUsed="0"/>
+    <w:lsdException w:name="Medium Grid 1 Accent 5" w:semiHidden="0" w:uiPriority="67" w:unhideWhenUsed="0"/>
+    <w:lsdException w:name="Medium Grid 2 Accent 5" w:semiHidden="0" w:uiPriority="68" w:unhideWhenUsed="0"/>
+    <w:lsdException w:name="Medium Grid 3 Accent 5" w:semiHidden="0" w:uiPriority="69" w:unhideWhenUsed="0"/>
+    <w:lsdException w:name="Dark List Accent 5" w:semiHidden="0" w:uiPriority="70" w:unhideWhenUsed="0"/>
+    <w:lsdException w:name="Colorful Shading Accent 5" w:semiHidden="0" w:uiPriority="71" w:unhideWhenUsed="0"/>
+    <w:lsdException w:name="Colorful List Accent 5" w:semiHidden="0" w:uiPriority="72" w:unhideWhenUsed="0"/>
+    <w:lsdException w:name="Colorful Grid Accent 5" w:semiHidden="0" w:uiPriority="73" w:unhideWhenUsed="0"/>
+    <w:lsdException w:name="Light Shading Accent 6" w:semiHidden="0" w:uiPriority="60" w:unhideWhenUsed="0"/>
+    <w:lsdException w:name="Light List Accent 6" w:semiHidden="0" w:uiPriority="61" w:unhideWhenUsed="0"/>
+    <w:lsdException w:name="Light Grid Accent 6" w:semiHidden="0" w:uiPriority="62" w:unhideWhenUsed="0"/>
+    <w:lsdException w:name="Medium Shading 1 Accent 6" w:semiHidden="0" w:uiPriority="63" w:unhideWhenUsed="0"/>
+    <w:lsdException w:name="Medium Shading 2 Accent 6" w:semiHidden="0" w:uiPriority="64" w:unhideWhenUsed="0"/>
+    <w:lsdException w:name="Medium List 1 Accent 6" w:semiHidden="0" w:uiPriority="65" w:unhideWhenUsed="0"/>
+    <w:lsdException w:name="Medium List 2 Accent 6" w:semiHidden="0" w:uiPriority="66" w:unhideWhenUsed="0"/>
+    <w:lsdException w:name="Medium Grid 1 Accent 6" w:semiHidden="0" w:uiPriority="67" w:unhideWhenUsed="0"/>
+    <w:lsdException w:name="Medium Grid 2 Accent 6" w:semiHidden="0" w:uiPriority="68" w:unhideWhenUsed="0"/>
+    <w:lsdException w:name="Medium Grid 3 Accent 6" w:semiHidden="0" w:uiPriority="69" w:unhideWhenUsed="0"/>
+    <w:lsdException w:name="Dark List Accent 6" w:semiHidden="0" w:uiPriority="70" w:unhideWhenUsed="0"/>
+    <w:lsdException w:name="Colorful Shading Accent 6" w:semiHidden="0" w:uiPriority="71" w:unhideWhenUsed="0"/>
+    <w:lsdException w:name="Colorful List Accent 6" w:semiHidden="0" w:uiPriority="72" w:unhideWhenUsed="0"/>
+    <w:lsdException w:name="Colorful Grid Accent 6" w:semiHidden="0" w:uiPriority="73" w:unhideWhenUsed="0"/>
+    <w:lsdException w:name="Subtle Emphasis" w:semiHidden="0" w:uiPriority="19" w:unhideWhenUsed="0" w:qFormat="1"/>
+    <w:lsdException w:name="Intense Emphasis" w:semiHidden="0" w:uiPriority="21" w:unhideWhenUsed="0" w:qFormat="1"/>
+    <w:lsdException w:name="Subtle Reference" w:semiHidden="0" w:uiPriority="31" w:unhideWhenUsed="0" w:qFormat="1"/>
+    <w:lsdException w:name="Intense Reference" w:semiHidden="0" w:uiPriority="32" w:unhideWhenUsed="0" w:qFormat="1"/>
+    <w:lsdException w:name="Book Title" w:semiHidden="0" w:uiPriority="33" w:unhideWhenUsed="0" w:qFormat="1"/>
+    <w:lsdException w:name="Bibliography" w:uiPriority="37"/>
+    <w:lsdException w:name="TOC Heading" w:uiPriority="39" w:qFormat="1"/>
   </w:latentStyles>
   <w:style w:type="paragraph" w:default="1" w:styleId="Standaard">
     <w:name w:val="Normal"/>
@@ -8890,6 +7330,498 @@
       <w:szCs w:val="32"/>
     </w:rPr>
   </w:style>
+  <w:style w:type="paragraph" w:styleId="Ballontekst">
+    <w:name w:val="Balloon Text"/>
+    <w:basedOn w:val="Standaard"/>
+    <w:link w:val="BallontekstChar"/>
+    <w:uiPriority w:val="99"/>
+    <w:semiHidden/>
+    <w:unhideWhenUsed/>
+    <w:rsid w:val="002470C3"/>
+    <w:pPr>
+      <w:spacing w:line="240" w:lineRule="auto"/>
+    </w:pPr>
+    <w:rPr>
+      <w:rFonts w:ascii="Tahoma" w:hAnsi="Tahoma" w:cs="Tahoma"/>
+      <w:sz w:val="16"/>
+      <w:szCs w:val="16"/>
+    </w:rPr>
+  </w:style>
+  <w:style w:type="character" w:customStyle="1" w:styleId="BallontekstChar">
+    <w:name w:val="Ballontekst Char"/>
+    <w:basedOn w:val="Standaardalinea-lettertype"/>
+    <w:link w:val="Ballontekst"/>
+    <w:uiPriority w:val="99"/>
+    <w:semiHidden/>
+    <w:rsid w:val="002470C3"/>
+    <w:rPr>
+      <w:rFonts w:ascii="Tahoma" w:eastAsia="Arial" w:hAnsi="Tahoma" w:cs="Tahoma"/>
+      <w:color w:val="000000"/>
+      <w:sz w:val="16"/>
+      <w:szCs w:val="16"/>
+    </w:rPr>
+  </w:style>
+</w:styles>
+</file>
+
+<file path=word/stylesWithEffects.xml><?xml version="1.0" encoding="utf-8"?>
+<w:styles xmlns:wpc="http://schemas.microsoft.com/office/word/2010/wordprocessingCanvas" xmlns:mc="http://schemas.openxmlformats.org/markup-compatibility/2006" xmlns:o="urn:schemas-microsoft-com:office:office" xmlns:r="http://schemas.openxmlformats.org/officeDocument/2006/relationships" xmlns:m="http://schemas.openxmlformats.org/officeDocument/2006/math" xmlns:v="urn:schemas-microsoft-com:vml" xmlns:wp14="http://schemas.microsoft.com/office/word/2010/wordprocessingDrawing" xmlns:wp="http://schemas.openxmlformats.org/drawingml/2006/wordprocessingDrawing" xmlns:w10="urn:schemas-microsoft-com:office:word" xmlns:w="http://schemas.openxmlformats.org/wordprocessingml/2006/main" xmlns:w14="http://schemas.microsoft.com/office/word/2010/wordml" xmlns:wpg="http://schemas.microsoft.com/office/word/2010/wordprocessingGroup" xmlns:wpi="http://schemas.microsoft.com/office/word/2010/wordprocessingInk" xmlns:wne="http://schemas.microsoft.com/office/word/2006/wordml" xmlns:wps="http://schemas.microsoft.com/office/word/2010/wordprocessingShape" mc:Ignorable="w14 wp14">
+  <w:docDefaults>
+    <w:rPrDefault>
+      <w:rPr>
+        <w:rFonts w:asciiTheme="minorHAnsi" w:eastAsiaTheme="minorEastAsia" w:hAnsiTheme="minorHAnsi" w:cstheme="minorBidi"/>
+        <w:sz w:val="22"/>
+        <w:szCs w:val="22"/>
+        <w:lang w:val="nl-NL" w:eastAsia="nl-NL" w:bidi="ar-SA"/>
+      </w:rPr>
+    </w:rPrDefault>
+    <w:pPrDefault>
+      <w:pPr>
+        <w:spacing w:after="160" w:line="259" w:lineRule="auto"/>
+      </w:pPr>
+    </w:pPrDefault>
+  </w:docDefaults>
+  <w:latentStyles w:defLockedState="0" w:defUIPriority="99" w:defSemiHidden="1" w:defUnhideWhenUsed="1" w:defQFormat="0" w:count="267">
+    <w:lsdException w:name="Normal" w:semiHidden="0" w:uiPriority="0" w:unhideWhenUsed="0" w:qFormat="1"/>
+    <w:lsdException w:name="heading 1" w:semiHidden="0" w:uiPriority="9" w:unhideWhenUsed="0" w:qFormat="1"/>
+    <w:lsdException w:name="heading 2" w:uiPriority="9" w:qFormat="1"/>
+    <w:lsdException w:name="heading 3" w:uiPriority="9" w:qFormat="1"/>
+    <w:lsdException w:name="heading 4" w:uiPriority="9" w:qFormat="1"/>
+    <w:lsdException w:name="heading 5" w:uiPriority="9" w:qFormat="1"/>
+    <w:lsdException w:name="heading 6" w:uiPriority="9" w:qFormat="1"/>
+    <w:lsdException w:name="heading 7" w:uiPriority="9" w:qFormat="1"/>
+    <w:lsdException w:name="heading 8" w:uiPriority="9" w:qFormat="1"/>
+    <w:lsdException w:name="heading 9" w:uiPriority="9" w:qFormat="1"/>
+    <w:lsdException w:name="toc 1" w:uiPriority="39"/>
+    <w:lsdException w:name="toc 2" w:uiPriority="39"/>
+    <w:lsdException w:name="toc 3" w:uiPriority="39"/>
+    <w:lsdException w:name="toc 4" w:uiPriority="39"/>
+    <w:lsdException w:name="toc 5" w:uiPriority="39"/>
+    <w:lsdException w:name="toc 6" w:uiPriority="39"/>
+    <w:lsdException w:name="toc 7" w:uiPriority="39"/>
+    <w:lsdException w:name="toc 8" w:uiPriority="39"/>
+    <w:lsdException w:name="toc 9" w:uiPriority="39"/>
+    <w:lsdException w:name="caption" w:uiPriority="35" w:qFormat="1"/>
+    <w:lsdException w:name="Title" w:semiHidden="0" w:uiPriority="10" w:unhideWhenUsed="0" w:qFormat="1"/>
+    <w:lsdException w:name="Default Paragraph Font" w:uiPriority="1"/>
+    <w:lsdException w:name="Subtitle" w:semiHidden="0" w:uiPriority="11" w:unhideWhenUsed="0" w:qFormat="1"/>
+    <w:lsdException w:name="Strong" w:semiHidden="0" w:uiPriority="22" w:unhideWhenUsed="0" w:qFormat="1"/>
+    <w:lsdException w:name="Emphasis" w:semiHidden="0" w:uiPriority="20" w:unhideWhenUsed="0" w:qFormat="1"/>
+    <w:lsdException w:name="Table Grid" w:semiHidden="0" w:uiPriority="39" w:unhideWhenUsed="0"/>
+    <w:lsdException w:name="Placeholder Text" w:unhideWhenUsed="0"/>
+    <w:lsdException w:name="No Spacing" w:semiHidden="0" w:uiPriority="1" w:unhideWhenUsed="0" w:qFormat="1"/>
+    <w:lsdException w:name="Light Shading" w:semiHidden="0" w:uiPriority="60" w:unhideWhenUsed="0"/>
+    <w:lsdException w:name="Light List" w:semiHidden="0" w:uiPriority="61" w:unhideWhenUsed="0"/>
+    <w:lsdException w:name="Light Grid" w:semiHidden="0" w:uiPriority="62" w:unhideWhenUsed="0"/>
+    <w:lsdException w:name="Medium Shading 1" w:semiHidden="0" w:uiPriority="63" w:unhideWhenUsed="0"/>
+    <w:lsdException w:name="Medium Shading 2" w:semiHidden="0" w:uiPriority="64" w:unhideWhenUsed="0"/>
+    <w:lsdException w:name="Medium List 1" w:semiHidden="0" w:uiPriority="65" w:unhideWhenUsed="0"/>
+    <w:lsdException w:name="Medium List 2" w:semiHidden="0" w:uiPriority="66" w:unhideWhenUsed="0"/>
+    <w:lsdException w:name="Medium Grid 1" w:semiHidden="0" w:uiPriority="67" w:unhideWhenUsed="0"/>
+    <w:lsdException w:name="Medium Grid 2" w:semiHidden="0" w:uiPriority="68" w:unhideWhenUsed="0"/>
+    <w:lsdException w:name="Medium Grid 3" w:semiHidden="0" w:uiPriority="69" w:unhideWhenUsed="0"/>
+    <w:lsdException w:name="Dark List" w:semiHidden="0" w:uiPriority="70" w:unhideWhenUsed="0"/>
+    <w:lsdException w:name="Colorful Shading" w:semiHidden="0" w:uiPriority="71" w:unhideWhenUsed="0"/>
+    <w:lsdException w:name="Colorful List" w:semiHidden="0" w:uiPriority="72" w:unhideWhenUsed="0"/>
+    <w:lsdException w:name="Colorful Grid" w:semiHidden="0" w:uiPriority="73" w:unhideWhenUsed="0"/>
+    <w:lsdException w:name="Light Shading Accent 1" w:semiHidden="0" w:uiPriority="60" w:unhideWhenUsed="0"/>
+    <w:lsdException w:name="Light List Accent 1" w:semiHidden="0" w:uiPriority="61" w:unhideWhenUsed="0"/>
+    <w:lsdException w:name="Light Grid Accent 1" w:semiHidden="0" w:uiPriority="62" w:unhideWhenUsed="0"/>
+    <w:lsdException w:name="Medium Shading 1 Accent 1" w:semiHidden="0" w:uiPriority="63" w:unhideWhenUsed="0"/>
+    <w:lsdException w:name="Medium Shading 2 Accent 1" w:semiHidden="0" w:uiPriority="64" w:unhideWhenUsed="0"/>
+    <w:lsdException w:name="Medium List 1 Accent 1" w:semiHidden="0" w:uiPriority="65" w:unhideWhenUsed="0"/>
+    <w:lsdException w:name="Revision" w:unhideWhenUsed="0"/>
+    <w:lsdException w:name="List Paragraph" w:semiHidden="0" w:uiPriority="34" w:unhideWhenUsed="0" w:qFormat="1"/>
+    <w:lsdException w:name="Quote" w:semiHidden="0" w:uiPriority="29" w:unhideWhenUsed="0" w:qFormat="1"/>
+    <w:lsdException w:name="Intense Quote" w:semiHidden="0" w:uiPriority="30" w:unhideWhenUsed="0" w:qFormat="1"/>
+    <w:lsdException w:name="Medium List 2 Accent 1" w:semiHidden="0" w:uiPriority="66" w:unhideWhenUsed="0"/>
+    <w:lsdException w:name="Medium Grid 1 Accent 1" w:semiHidden="0" w:uiPriority="67" w:unhideWhenUsed="0"/>
+    <w:lsdException w:name="Medium Grid 2 Accent 1" w:semiHidden="0" w:uiPriority="68" w:unhideWhenUsed="0"/>
+    <w:lsdException w:name="Medium Grid 3 Accent 1" w:semiHidden="0" w:uiPriority="69" w:unhideWhenUsed="0"/>
+    <w:lsdException w:name="Dark List Accent 1" w:semiHidden="0" w:uiPriority="70" w:unhideWhenUsed="0"/>
+    <w:lsdException w:name="Colorful Shading Accent 1" w:semiHidden="0" w:uiPriority="71" w:unhideWhenUsed="0"/>
+    <w:lsdException w:name="Colorful List Accent 1" w:semiHidden="0" w:uiPriority="72" w:unhideWhenUsed="0"/>
+    <w:lsdException w:name="Colorful Grid Accent 1" w:semiHidden="0" w:uiPriority="73" w:unhideWhenUsed="0"/>
+    <w:lsdException w:name="Light Shading Accent 2" w:semiHidden="0" w:uiPriority="60" w:unhideWhenUsed="0"/>
+    <w:lsdException w:name="Light List Accent 2" w:semiHidden="0" w:uiPriority="61" w:unhideWhenUsed="0"/>
+    <w:lsdException w:name="Light Grid Accent 2" w:semiHidden="0" w:uiPriority="62" w:unhideWhenUsed="0"/>
+    <w:lsdException w:name="Medium Shading 1 Accent 2" w:semiHidden="0" w:uiPriority="63" w:unhideWhenUsed="0"/>
+    <w:lsdException w:name="Medium Shading 2 Accent 2" w:semiHidden="0" w:uiPriority="64" w:unhideWhenUsed="0"/>
+    <w:lsdException w:name="Medium List 1 Accent 2" w:semiHidden="0" w:uiPriority="65" w:unhideWhenUsed="0"/>
+    <w:lsdException w:name="Medium List 2 Accent 2" w:semiHidden="0" w:uiPriority="66" w:unhideWhenUsed="0"/>
+    <w:lsdException w:name="Medium Grid 1 Accent 2" w:semiHidden="0" w:uiPriority="67" w:unhideWhenUsed="0"/>
+    <w:lsdException w:name="Medium Grid 2 Accent 2" w:semiHidden="0" w:uiPriority="68" w:unhideWhenUsed="0"/>
+    <w:lsdException w:name="Medium Grid 3 Accent 2" w:semiHidden="0" w:uiPriority="69" w:unhideWhenUsed="0"/>
+    <w:lsdException w:name="Dark List Accent 2" w:semiHidden="0" w:uiPriority="70" w:unhideWhenUsed="0"/>
+    <w:lsdException w:name="Colorful Shading Accent 2" w:semiHidden="0" w:uiPriority="71" w:unhideWhenUsed="0"/>
+    <w:lsdException w:name="Colorful List Accent 2" w:semiHidden="0" w:uiPriority="72" w:unhideWhenUsed="0"/>
+    <w:lsdException w:name="Colorful Grid Accent 2" w:semiHidden="0" w:uiPriority="73" w:unhideWhenUsed="0"/>
+    <w:lsdException w:name="Light Shading Accent 3" w:semiHidden="0" w:uiPriority="60" w:unhideWhenUsed="0"/>
+    <w:lsdException w:name="Light List Accent 3" w:semiHidden="0" w:uiPriority="61" w:unhideWhenUsed="0"/>
+    <w:lsdException w:name="Light Grid Accent 3" w:semiHidden="0" w:uiPriority="62" w:unhideWhenUsed="0"/>
+    <w:lsdException w:name="Medium Shading 1 Accent 3" w:semiHidden="0" w:uiPriority="63" w:unhideWhenUsed="0"/>
+    <w:lsdException w:name="Medium Shading 2 Accent 3" w:semiHidden="0" w:uiPriority="64" w:unhideWhenUsed="0"/>
+    <w:lsdException w:name="Medium List 1 Accent 3" w:semiHidden="0" w:uiPriority="65" w:unhideWhenUsed="0"/>
+    <w:lsdException w:name="Medium List 2 Accent 3" w:semiHidden="0" w:uiPriority="66" w:unhideWhenUsed="0"/>
+    <w:lsdException w:name="Medium Grid 1 Accent 3" w:semiHidden="0" w:uiPriority="67" w:unhideWhenUsed="0"/>
+    <w:lsdException w:name="Medium Grid 2 Accent 3" w:semiHidden="0" w:uiPriority="68" w:unhideWhenUsed="0"/>
+    <w:lsdException w:name="Medium Grid 3 Accent 3" w:semiHidden="0" w:uiPriority="69" w:unhideWhenUsed="0"/>
+    <w:lsdException w:name="Dark List Accent 3" w:semiHidden="0" w:uiPriority="70" w:unhideWhenUsed="0"/>
+    <w:lsdException w:name="Colorful Shading Accent 3" w:semiHidden="0" w:uiPriority="71" w:unhideWhenUsed="0"/>
+    <w:lsdException w:name="Colorful List Accent 3" w:semiHidden="0" w:uiPriority="72" w:unhideWhenUsed="0"/>
+    <w:lsdException w:name="Colorful Grid Accent 3" w:semiHidden="0" w:uiPriority="73" w:unhideWhenUsed="0"/>
+    <w:lsdException w:name="Light Shading Accent 4" w:semiHidden="0" w:uiPriority="60" w:unhideWhenUsed="0"/>
+    <w:lsdException w:name="Light List Accent 4" w:semiHidden="0" w:uiPriority="61" w:unhideWhenUsed="0"/>
+    <w:lsdException w:name="Light Grid Accent 4" w:semiHidden="0" w:uiPriority="62" w:unhideWhenUsed="0"/>
+    <w:lsdException w:name="Medium Shading 1 Accent 4" w:semiHidden="0" w:uiPriority="63" w:unhideWhenUsed="0"/>
+    <w:lsdException w:name="Medium Shading 2 Accent 4" w:semiHidden="0" w:uiPriority="64" w:unhideWhenUsed="0"/>
+    <w:lsdException w:name="Medium List 1 Accent 4" w:semiHidden="0" w:uiPriority="65" w:unhideWhenUsed="0"/>
+    <w:lsdException w:name="Medium List 2 Accent 4" w:semiHidden="0" w:uiPriority="66" w:unhideWhenUsed="0"/>
+    <w:lsdException w:name="Medium Grid 1 Accent 4" w:semiHidden="0" w:uiPriority="67" w:unhideWhenUsed="0"/>
+    <w:lsdException w:name="Medium Grid 2 Accent 4" w:semiHidden="0" w:uiPriority="68" w:unhideWhenUsed="0"/>
+    <w:lsdException w:name="Medium Grid 3 Accent 4" w:semiHidden="0" w:uiPriority="69" w:unhideWhenUsed="0"/>
+    <w:lsdException w:name="Dark List Accent 4" w:semiHidden="0" w:uiPriority="70" w:unhideWhenUsed="0"/>
+    <w:lsdException w:name="Colorful Shading Accent 4" w:semiHidden="0" w:uiPriority="71" w:unhideWhenUsed="0"/>
+    <w:lsdException w:name="Colorful List Accent 4" w:semiHidden="0" w:uiPriority="72" w:unhideWhenUsed="0"/>
+    <w:lsdException w:name="Colorful Grid Accent 4" w:semiHidden="0" w:uiPriority="73" w:unhideWhenUsed="0"/>
+    <w:lsdException w:name="Light Shading Accent 5" w:semiHidden="0" w:uiPriority="60" w:unhideWhenUsed="0"/>
+    <w:lsdException w:name="Light List Accent 5" w:semiHidden="0" w:uiPriority="61" w:unhideWhenUsed="0"/>
+    <w:lsdException w:name="Light Grid Accent 5" w:semiHidden="0" w:uiPriority="62" w:unhideWhenUsed="0"/>
+    <w:lsdException w:name="Medium Shading 1 Accent 5" w:semiHidden="0" w:uiPriority="63" w:unhideWhenUsed="0"/>
+    <w:lsdException w:name="Medium Shading 2 Accent 5" w:semiHidden="0" w:uiPriority="64" w:unhideWhenUsed="0"/>
+    <w:lsdException w:name="Medium List 1 Accent 5" w:semiHidden="0" w:uiPriority="65" w:unhideWhenUsed="0"/>
+    <w:lsdException w:name="Medium List 2 Accent 5" w:semiHidden="0" w:uiPriority="66" w:unhideWhenUsed="0"/>
+    <w:lsdException w:name="Medium Grid 1 Accent 5" w:semiHidden="0" w:uiPriority="67" w:unhideWhenUsed="0"/>
+    <w:lsdException w:name="Medium Grid 2 Accent 5" w:semiHidden="0" w:uiPriority="68" w:unhideWhenUsed="0"/>
+    <w:lsdException w:name="Medium Grid 3 Accent 5" w:semiHidden="0" w:uiPriority="69" w:unhideWhenUsed="0"/>
+    <w:lsdException w:name="Dark List Accent 5" w:semiHidden="0" w:uiPriority="70" w:unhideWhenUsed="0"/>
+    <w:lsdException w:name="Colorful Shading Accent 5" w:semiHidden="0" w:uiPriority="71" w:unhideWhenUsed="0"/>
+    <w:lsdException w:name="Colorful List Accent 5" w:semiHidden="0" w:uiPriority="72" w:unhideWhenUsed="0"/>
+    <w:lsdException w:name="Colorful Grid Accent 5" w:semiHidden="0" w:uiPriority="73" w:unhideWhenUsed="0"/>
+    <w:lsdException w:name="Light Shading Accent 6" w:semiHidden="0" w:uiPriority="60" w:unhideWhenUsed="0"/>
+    <w:lsdException w:name="Light List Accent 6" w:semiHidden="0" w:uiPriority="61" w:unhideWhenUsed="0"/>
+    <w:lsdException w:name="Light Grid Accent 6" w:semiHidden="0" w:uiPriority="62" w:unhideWhenUsed="0"/>
+    <w:lsdException w:name="Medium Shading 1 Accent 6" w:semiHidden="0" w:uiPriority="63" w:unhideWhenUsed="0"/>
+    <w:lsdException w:name="Medium Shading 2 Accent 6" w:semiHidden="0" w:uiPriority="64" w:unhideWhenUsed="0"/>
+    <w:lsdException w:name="Medium List 1 Accent 6" w:semiHidden="0" w:uiPriority="65" w:unhideWhenUsed="0"/>
+    <w:lsdException w:name="Medium List 2 Accent 6" w:semiHidden="0" w:uiPriority="66" w:unhideWhenUsed="0"/>
+    <w:lsdException w:name="Medium Grid 1 Accent 6" w:semiHidden="0" w:uiPriority="67" w:unhideWhenUsed="0"/>
+    <w:lsdException w:name="Medium Grid 2 Accent 6" w:semiHidden="0" w:uiPriority="68" w:unhideWhenUsed="0"/>
+    <w:lsdException w:name="Medium Grid 3 Accent 6" w:semiHidden="0" w:uiPriority="69" w:unhideWhenUsed="0"/>
+    <w:lsdException w:name="Dark List Accent 6" w:semiHidden="0" w:uiPriority="70" w:unhideWhenUsed="0"/>
+    <w:lsdException w:name="Colorful Shading Accent 6" w:semiHidden="0" w:uiPriority="71" w:unhideWhenUsed="0"/>
+    <w:lsdException w:name="Colorful List Accent 6" w:semiHidden="0" w:uiPriority="72" w:unhideWhenUsed="0"/>
+    <w:lsdException w:name="Colorful Grid Accent 6" w:semiHidden="0" w:uiPriority="73" w:unhideWhenUsed="0"/>
+    <w:lsdException w:name="Subtle Emphasis" w:semiHidden="0" w:uiPriority="19" w:unhideWhenUsed="0" w:qFormat="1"/>
+    <w:lsdException w:name="Intense Emphasis" w:semiHidden="0" w:uiPriority="21" w:unhideWhenUsed="0" w:qFormat="1"/>
+    <w:lsdException w:name="Subtle Reference" w:semiHidden="0" w:uiPriority="31" w:unhideWhenUsed="0" w:qFormat="1"/>
+    <w:lsdException w:name="Intense Reference" w:semiHidden="0" w:uiPriority="32" w:unhideWhenUsed="0" w:qFormat="1"/>
+    <w:lsdException w:name="Book Title" w:semiHidden="0" w:uiPriority="33" w:unhideWhenUsed="0" w:qFormat="1"/>
+    <w:lsdException w:name="Bibliography" w:uiPriority="37"/>
+    <w:lsdException w:name="TOC Heading" w:uiPriority="39" w:qFormat="1"/>
+  </w:latentStyles>
+  <w:style w:type="paragraph" w:default="1" w:styleId="Standaard">
+    <w:name w:val="Normal"/>
+    <w:qFormat/>
+    <w:pPr>
+      <w:spacing w:after="0" w:line="248" w:lineRule="auto"/>
+      <w:ind w:left="10" w:hanging="10"/>
+    </w:pPr>
+    <w:rPr>
+      <w:rFonts w:ascii="Arial" w:eastAsia="Arial" w:hAnsi="Arial" w:cs="Arial"/>
+      <w:color w:val="000000"/>
+    </w:rPr>
+  </w:style>
+  <w:style w:type="paragraph" w:styleId="Kop1">
+    <w:name w:val="heading 1"/>
+    <w:next w:val="Standaard"/>
+    <w:link w:val="Kop1Char"/>
+    <w:uiPriority w:val="9"/>
+    <w:unhideWhenUsed/>
+    <w:qFormat/>
+    <w:pPr>
+      <w:keepNext/>
+      <w:keepLines/>
+      <w:spacing w:after="65"/>
+      <w:ind w:left="10" w:hanging="10"/>
+      <w:outlineLvl w:val="0"/>
+    </w:pPr>
+    <w:rPr>
+      <w:rFonts w:ascii="Calibri" w:eastAsia="Calibri" w:hAnsi="Calibri" w:cs="Calibri"/>
+      <w:color w:val="000000"/>
+      <w:sz w:val="40"/>
+    </w:rPr>
+  </w:style>
+  <w:style w:type="paragraph" w:styleId="Kop2">
+    <w:name w:val="heading 2"/>
+    <w:next w:val="Standaard"/>
+    <w:link w:val="Kop2Char"/>
+    <w:uiPriority w:val="9"/>
+    <w:unhideWhenUsed/>
+    <w:qFormat/>
+    <w:pPr>
+      <w:keepNext/>
+      <w:keepLines/>
+      <w:spacing w:after="154"/>
+      <w:ind w:left="10" w:hanging="10"/>
+      <w:outlineLvl w:val="1"/>
+    </w:pPr>
+    <w:rPr>
+      <w:rFonts w:ascii="Calibri" w:eastAsia="Calibri" w:hAnsi="Calibri" w:cs="Calibri"/>
+      <w:b/>
+      <w:color w:val="000000"/>
+      <w:sz w:val="32"/>
+    </w:rPr>
+  </w:style>
+  <w:style w:type="paragraph" w:styleId="Kop3">
+    <w:name w:val="heading 3"/>
+    <w:next w:val="Standaard"/>
+    <w:link w:val="Kop3Char"/>
+    <w:uiPriority w:val="9"/>
+    <w:unhideWhenUsed/>
+    <w:qFormat/>
+    <w:pPr>
+      <w:keepNext/>
+      <w:keepLines/>
+      <w:spacing w:after="154"/>
+      <w:ind w:left="10" w:hanging="10"/>
+      <w:outlineLvl w:val="2"/>
+    </w:pPr>
+    <w:rPr>
+      <w:rFonts w:ascii="Calibri" w:eastAsia="Calibri" w:hAnsi="Calibri" w:cs="Calibri"/>
+      <w:b/>
+      <w:color w:val="000000"/>
+      <w:sz w:val="32"/>
+    </w:rPr>
+  </w:style>
+  <w:style w:type="character" w:default="1" w:styleId="Standaardalinea-lettertype">
+    <w:name w:val="Default Paragraph Font"/>
+    <w:uiPriority w:val="1"/>
+    <w:semiHidden/>
+    <w:unhideWhenUsed/>
+  </w:style>
+  <w:style w:type="table" w:default="1" w:styleId="Standaardtabel">
+    <w:name w:val="Normal Table"/>
+    <w:uiPriority w:val="99"/>
+    <w:semiHidden/>
+    <w:unhideWhenUsed/>
+    <w:tblPr>
+      <w:tblInd w:w="0" w:type="dxa"/>
+      <w:tblCellMar>
+        <w:top w:w="0" w:type="dxa"/>
+        <w:left w:w="108" w:type="dxa"/>
+        <w:bottom w:w="0" w:type="dxa"/>
+        <w:right w:w="108" w:type="dxa"/>
+      </w:tblCellMar>
+    </w:tblPr>
+  </w:style>
+  <w:style w:type="numbering" w:default="1" w:styleId="Geenlijst">
+    <w:name w:val="No List"/>
+    <w:uiPriority w:val="99"/>
+    <w:semiHidden/>
+    <w:unhideWhenUsed/>
+  </w:style>
+  <w:style w:type="character" w:customStyle="1" w:styleId="Kop3Char">
+    <w:name w:val="Kop 3 Char"/>
+    <w:link w:val="Kop3"/>
+    <w:rPr>
+      <w:rFonts w:ascii="Calibri" w:eastAsia="Calibri" w:hAnsi="Calibri" w:cs="Calibri"/>
+      <w:b/>
+      <w:color w:val="000000"/>
+      <w:sz w:val="32"/>
+    </w:rPr>
+  </w:style>
+  <w:style w:type="character" w:customStyle="1" w:styleId="Kop1Char">
+    <w:name w:val="Kop 1 Char"/>
+    <w:link w:val="Kop1"/>
+    <w:rPr>
+      <w:rFonts w:ascii="Calibri" w:eastAsia="Calibri" w:hAnsi="Calibri" w:cs="Calibri"/>
+      <w:color w:val="000000"/>
+      <w:sz w:val="40"/>
+    </w:rPr>
+  </w:style>
+  <w:style w:type="character" w:customStyle="1" w:styleId="Kop2Char">
+    <w:name w:val="Kop 2 Char"/>
+    <w:link w:val="Kop2"/>
+    <w:rPr>
+      <w:rFonts w:ascii="Calibri" w:eastAsia="Calibri" w:hAnsi="Calibri" w:cs="Calibri"/>
+      <w:b/>
+      <w:color w:val="000000"/>
+      <w:sz w:val="32"/>
+    </w:rPr>
+  </w:style>
+  <w:style w:type="paragraph" w:styleId="Inhopg1">
+    <w:name w:val="toc 1"/>
+    <w:hidden/>
+    <w:uiPriority w:val="39"/>
+    <w:pPr>
+      <w:spacing w:after="94" w:line="264" w:lineRule="auto"/>
+      <w:ind w:left="25" w:right="25" w:hanging="10"/>
+    </w:pPr>
+    <w:rPr>
+      <w:rFonts w:ascii="Calibri" w:eastAsia="Calibri" w:hAnsi="Calibri" w:cs="Calibri"/>
+      <w:color w:val="000000"/>
+    </w:rPr>
+  </w:style>
+  <w:style w:type="paragraph" w:styleId="Inhopg2">
+    <w:name w:val="toc 2"/>
+    <w:hidden/>
+    <w:uiPriority w:val="39"/>
+    <w:pPr>
+      <w:spacing w:after="94" w:line="264" w:lineRule="auto"/>
+      <w:ind w:left="246" w:right="25" w:hanging="10"/>
+    </w:pPr>
+    <w:rPr>
+      <w:rFonts w:ascii="Calibri" w:eastAsia="Calibri" w:hAnsi="Calibri" w:cs="Calibri"/>
+      <w:color w:val="000000"/>
+    </w:rPr>
+  </w:style>
+  <w:style w:type="paragraph" w:styleId="Inhopg3">
+    <w:name w:val="toc 3"/>
+    <w:hidden/>
+    <w:uiPriority w:val="39"/>
+    <w:pPr>
+      <w:spacing w:after="104"/>
+      <w:ind w:left="449" w:right="20" w:hanging="10"/>
+      <w:jc w:val="right"/>
+    </w:pPr>
+    <w:rPr>
+      <w:rFonts w:ascii="Calibri" w:eastAsia="Calibri" w:hAnsi="Calibri" w:cs="Calibri"/>
+      <w:color w:val="000000"/>
+    </w:rPr>
+  </w:style>
+  <w:style w:type="table" w:customStyle="1" w:styleId="TableGrid">
+    <w:name w:val="TableGrid"/>
+    <w:pPr>
+      <w:spacing w:after="0" w:line="240" w:lineRule="auto"/>
+    </w:pPr>
+    <w:tblPr>
+      <w:tblCellMar>
+        <w:top w:w="0" w:type="dxa"/>
+        <w:left w:w="0" w:type="dxa"/>
+        <w:bottom w:w="0" w:type="dxa"/>
+        <w:right w:w="0" w:type="dxa"/>
+      </w:tblCellMar>
+    </w:tblPr>
+  </w:style>
+  <w:style w:type="character" w:styleId="Hyperlink">
+    <w:name w:val="Hyperlink"/>
+    <w:basedOn w:val="Standaardalinea-lettertype"/>
+    <w:uiPriority w:val="99"/>
+    <w:unhideWhenUsed/>
+    <w:rsid w:val="005959BC"/>
+    <w:rPr>
+      <w:color w:val="0563C1" w:themeColor="hyperlink"/>
+      <w:u w:val="single"/>
+    </w:rPr>
+  </w:style>
+  <w:style w:type="paragraph" w:styleId="Koptekst">
+    <w:name w:val="header"/>
+    <w:basedOn w:val="Standaard"/>
+    <w:link w:val="KoptekstChar"/>
+    <w:uiPriority w:val="99"/>
+    <w:unhideWhenUsed/>
+    <w:rsid w:val="005959BC"/>
+    <w:pPr>
+      <w:tabs>
+        <w:tab w:val="center" w:pos="4536"/>
+        <w:tab w:val="right" w:pos="9072"/>
+      </w:tabs>
+      <w:spacing w:line="240" w:lineRule="auto"/>
+    </w:pPr>
+  </w:style>
+  <w:style w:type="character" w:customStyle="1" w:styleId="KoptekstChar">
+    <w:name w:val="Koptekst Char"/>
+    <w:basedOn w:val="Standaardalinea-lettertype"/>
+    <w:link w:val="Koptekst"/>
+    <w:uiPriority w:val="99"/>
+    <w:rsid w:val="005959BC"/>
+    <w:rPr>
+      <w:rFonts w:ascii="Arial" w:eastAsia="Arial" w:hAnsi="Arial" w:cs="Arial"/>
+      <w:color w:val="000000"/>
+    </w:rPr>
+  </w:style>
+  <w:style w:type="paragraph" w:styleId="Voettekst">
+    <w:name w:val="footer"/>
+    <w:basedOn w:val="Standaard"/>
+    <w:link w:val="VoettekstChar"/>
+    <w:uiPriority w:val="99"/>
+    <w:unhideWhenUsed/>
+    <w:rsid w:val="005959BC"/>
+    <w:pPr>
+      <w:tabs>
+        <w:tab w:val="center" w:pos="4680"/>
+        <w:tab w:val="right" w:pos="9360"/>
+      </w:tabs>
+      <w:spacing w:line="240" w:lineRule="auto"/>
+      <w:ind w:left="0" w:firstLine="0"/>
+    </w:pPr>
+    <w:rPr>
+      <w:rFonts w:asciiTheme="minorHAnsi" w:eastAsiaTheme="minorEastAsia" w:hAnsiTheme="minorHAnsi" w:cs="Times New Roman"/>
+      <w:color w:val="auto"/>
+    </w:rPr>
+  </w:style>
+  <w:style w:type="character" w:customStyle="1" w:styleId="VoettekstChar">
+    <w:name w:val="Voettekst Char"/>
+    <w:basedOn w:val="Standaardalinea-lettertype"/>
+    <w:link w:val="Voettekst"/>
+    <w:uiPriority w:val="99"/>
+    <w:rsid w:val="005959BC"/>
+    <w:rPr>
+      <w:rFonts w:cs="Times New Roman"/>
+    </w:rPr>
+  </w:style>
+  <w:style w:type="paragraph" w:styleId="Kopvaninhoudsopgave">
+    <w:name w:val="TOC Heading"/>
+    <w:basedOn w:val="Kop1"/>
+    <w:next w:val="Standaard"/>
+    <w:uiPriority w:val="39"/>
+    <w:unhideWhenUsed/>
+    <w:qFormat/>
+    <w:rsid w:val="005959BC"/>
+    <w:pPr>
+      <w:spacing w:before="240" w:after="0"/>
+      <w:ind w:left="0" w:firstLine="0"/>
+      <w:outlineLvl w:val="9"/>
+    </w:pPr>
+    <w:rPr>
+      <w:rFonts w:asciiTheme="majorHAnsi" w:eastAsiaTheme="majorEastAsia" w:hAnsiTheme="majorHAnsi" w:cstheme="majorBidi"/>
+      <w:color w:val="2E74B5" w:themeColor="accent1" w:themeShade="BF"/>
+      <w:sz w:val="32"/>
+      <w:szCs w:val="32"/>
+    </w:rPr>
+  </w:style>
+  <w:style w:type="paragraph" w:styleId="Ballontekst">
+    <w:name w:val="Balloon Text"/>
+    <w:basedOn w:val="Standaard"/>
+    <w:link w:val="BallontekstChar"/>
+    <w:uiPriority w:val="99"/>
+    <w:semiHidden/>
+    <w:unhideWhenUsed/>
+    <w:rsid w:val="002470C3"/>
+    <w:pPr>
+      <w:spacing w:line="240" w:lineRule="auto"/>
+    </w:pPr>
+    <w:rPr>
+      <w:rFonts w:ascii="Tahoma" w:hAnsi="Tahoma" w:cs="Tahoma"/>
+      <w:sz w:val="16"/>
+      <w:szCs w:val="16"/>
+    </w:rPr>
+  </w:style>
+  <w:style w:type="character" w:customStyle="1" w:styleId="BallontekstChar">
+    <w:name w:val="Ballontekst Char"/>
+    <w:basedOn w:val="Standaardalinea-lettertype"/>
+    <w:link w:val="Ballontekst"/>
+    <w:uiPriority w:val="99"/>
+    <w:semiHidden/>
+    <w:rsid w:val="002470C3"/>
+    <w:rPr>
+      <w:rFonts w:ascii="Tahoma" w:eastAsia="Arial" w:hAnsi="Tahoma" w:cs="Tahoma"/>
+      <w:color w:val="000000"/>
+      <w:sz w:val="16"/>
+      <w:szCs w:val="16"/>
+    </w:rPr>
+  </w:style>
 </w:styles>
 </file>
 
@@ -9148,7 +8080,7 @@
   <a:extraClrSchemeLst/>
   <a:extLst>
     <a:ext uri="{05A4C25C-085E-4340-85A3-A5531E510DB2}">
-      <thm15:themeFamily xmlns:thm15="http://schemas.microsoft.com/office/thememl/2012/main" name="Office Theme" id="{62F939B6-93AF-4DB8-9C6B-D6C7DFDC589F}" vid="{4A3C46E8-61CC-4603-A589-7422A47A8E4A}"/>
+      <thm15:themeFamily xmlns:thm15="http://schemas.microsoft.com/office/thememl/2012/main" xmlns="" name="Office Theme" id="{62F939B6-93AF-4DB8-9C6B-D6C7DFDC589F}" vid="{4A3C46E8-61CC-4603-A589-7422A47A8E4A}"/>
     </a:ext>
   </a:extLst>
 </a:theme>
@@ -9159,7 +8091,7 @@
 </file>
 
 <file path=customXml/itemProps1.xml><?xml version="1.0" encoding="utf-8"?>
-<ds:datastoreItem xmlns:ds="http://schemas.openxmlformats.org/officeDocument/2006/customXml" ds:itemID="{074DDF73-CD4D-46DD-AAD3-8E2D330C5DEE}">
+<ds:datastoreItem xmlns:ds="http://schemas.openxmlformats.org/officeDocument/2006/customXml" ds:itemID="{7D584E17-9DFF-490A-BBF3-ABBF7AF5EA6C}">
   <ds:schemaRefs>
     <ds:schemaRef ds:uri="http://schemas.openxmlformats.org/officeDocument/2006/bibliography"/>
   </ds:schemaRefs>

</xml_diff>